<commit_message>
modified plan and word file
</commit_message>
<xml_diff>
--- a/Szakdolgozati_Konzultáció/Dávid_Szabolcs_BXRLS8.docx
+++ b/Szakdolgozati_Konzultáció/Dávid_Szabolcs_BXRLS8.docx
@@ -21,9 +21,12 @@
           <w:sz w:val="36"/>
           <w:szCs w:val="36"/>
         </w:rPr>
-        <w:t>Film- és sorozatkölcsönző, valamint zenevásárló</w:t>
-      </w:r>
-      <w:r>
+        <w:t>Film- és sorozatkölcsönző, valamint zenevásárló webalkalmazás</w:t>
+      </w:r>
+    </w:p>
+    <w:p>
+      <w:pPr>
+        <w:jc w:val="center"/>
         <w:rPr>
           <w:rFonts w:ascii="Times New Roman" w:hAnsi="Times New Roman" w:cs="Times New Roman"/>
           <w:b/>
@@ -31,29 +34,6 @@
           <w:sz w:val="36"/>
           <w:szCs w:val="36"/>
         </w:rPr>
-        <w:t xml:space="preserve"> </w:t>
-      </w:r>
-      <w:r>
-        <w:rPr>
-          <w:rFonts w:ascii="Times New Roman" w:hAnsi="Times New Roman" w:cs="Times New Roman"/>
-          <w:b/>
-          <w:bCs/>
-          <w:sz w:val="36"/>
-          <w:szCs w:val="36"/>
-        </w:rPr>
-        <w:t>webalkalmazás</w:t>
-      </w:r>
-    </w:p>
-    <w:p>
-      <w:pPr>
-        <w:jc w:val="center"/>
-        <w:rPr>
-          <w:rFonts w:ascii="Times New Roman" w:hAnsi="Times New Roman" w:cs="Times New Roman"/>
-          <w:b/>
-          <w:bCs/>
-          <w:sz w:val="36"/>
-          <w:szCs w:val="36"/>
-        </w:rPr>
       </w:pPr>
     </w:p>
     <w:p>
@@ -1202,7 +1182,37 @@
           <w:sz w:val="24"/>
           <w:szCs w:val="24"/>
         </w:rPr>
-        <w:t>3. A rendszer tervezése</w:t>
+        <w:t>3.</w:t>
+      </w:r>
+      <w:r>
+        <w:rPr>
+          <w:rFonts w:ascii="Times New Roman" w:hAnsi="Times New Roman" w:cs="Times New Roman"/>
+          <w:b/>
+          <w:bCs/>
+          <w:sz w:val="24"/>
+          <w:szCs w:val="24"/>
+        </w:rPr>
+        <w:t>1</w:t>
+      </w:r>
+      <w:r>
+        <w:rPr>
+          <w:rFonts w:ascii="Times New Roman" w:hAnsi="Times New Roman" w:cs="Times New Roman"/>
+          <w:b/>
+          <w:bCs/>
+          <w:sz w:val="24"/>
+          <w:szCs w:val="24"/>
+        </w:rPr>
+        <w:t xml:space="preserve"> A rendszer tervezése</w:t>
+      </w:r>
+      <w:r>
+        <w:rPr>
+          <w:rFonts w:ascii="Times New Roman" w:hAnsi="Times New Roman" w:cs="Times New Roman"/>
+          <w:b/>
+          <w:bCs/>
+          <w:sz w:val="24"/>
+          <w:szCs w:val="24"/>
+        </w:rPr>
+        <w:t xml:space="preserve"> 1.</w:t>
       </w:r>
       <w:r>
         <w:rPr>
@@ -1211,26 +1221,120 @@
           <w:szCs w:val="24"/>
         </w:rPr>
         <w:br/>
-        <w:t>Ez a fejezet a webalkalmazás tervezési szakaszát mutatja be. A funkcionális és nem funkcionális követelmények ismertetése után kerülnek bemutatásra az alkalmazás főbb komponensei: a felhasználói felület, az adatbázis szerkezete, a backend és frontend közötti kommunikáció, valamint a mesterséges intelligenciás ajánlórendszer tervezett működése. A cél, hogy átlátható legyen a rendszer logikai felépítése, és világos képet kapjunk arról, hogyan kapcsolódnak egymáshoz az alkalmazás különböző elemei.</w:t>
-      </w:r>
-    </w:p>
-    <w:p>
-      <w:pPr>
-        <w:rPr>
-          <w:rFonts w:ascii="Times New Roman" w:hAnsi="Times New Roman" w:cs="Times New Roman"/>
-          <w:sz w:val="24"/>
-          <w:szCs w:val="24"/>
-        </w:rPr>
-      </w:pPr>
-      <w:r>
-        <w:rPr>
-          <w:rFonts w:ascii="Times New Roman" w:hAnsi="Times New Roman" w:cs="Times New Roman"/>
-          <w:b/>
-          <w:bCs/>
+        <w:t xml:space="preserve">Ez a fejezet a webalkalmazás tervezési szakaszát mutatja be. </w:t>
+      </w:r>
+      <w:r>
+        <w:rPr>
+          <w:rFonts w:ascii="Times New Roman" w:hAnsi="Times New Roman" w:cs="Times New Roman"/>
+          <w:sz w:val="24"/>
+          <w:szCs w:val="24"/>
+        </w:rPr>
+        <w:t>A prioritás a webalkalmazás felépítése, megtervezése, legfontosabb funkciók részletezése, felhasználói felületek megtervezése, látványtervek készítése, adatbázis készítése.</w:t>
+      </w:r>
+    </w:p>
+    <w:p>
+      <w:pPr>
+        <w:rPr>
+          <w:rFonts w:ascii="Times New Roman" w:hAnsi="Times New Roman" w:cs="Times New Roman"/>
+          <w:sz w:val="24"/>
+          <w:szCs w:val="24"/>
+        </w:rPr>
+      </w:pPr>
+      <w:r>
+        <w:rPr>
+          <w:rFonts w:ascii="Times New Roman" w:hAnsi="Times New Roman" w:cs="Times New Roman"/>
+          <w:b/>
+          <w:bCs/>
+          <w:sz w:val="24"/>
+          <w:szCs w:val="24"/>
+        </w:rPr>
+        <w:t>3.</w:t>
+      </w:r>
+      <w:r>
+        <w:rPr>
+          <w:rFonts w:ascii="Times New Roman" w:hAnsi="Times New Roman" w:cs="Times New Roman"/>
+          <w:b/>
+          <w:bCs/>
+          <w:sz w:val="24"/>
+          <w:szCs w:val="24"/>
+        </w:rPr>
+        <w:t>2</w:t>
+      </w:r>
+      <w:r>
+        <w:rPr>
+          <w:rFonts w:ascii="Times New Roman" w:hAnsi="Times New Roman" w:cs="Times New Roman"/>
+          <w:b/>
+          <w:bCs/>
+          <w:sz w:val="24"/>
+          <w:szCs w:val="24"/>
+        </w:rPr>
+        <w:t xml:space="preserve"> A rendszer tervezése</w:t>
+      </w:r>
+      <w:r>
+        <w:rPr>
+          <w:rFonts w:ascii="Times New Roman" w:hAnsi="Times New Roman" w:cs="Times New Roman"/>
+          <w:b/>
+          <w:bCs/>
+          <w:sz w:val="24"/>
+          <w:szCs w:val="24"/>
+        </w:rPr>
+        <w:t xml:space="preserve"> </w:t>
+      </w:r>
+      <w:r>
+        <w:rPr>
+          <w:rFonts w:ascii="Times New Roman" w:hAnsi="Times New Roman" w:cs="Times New Roman"/>
+          <w:b/>
+          <w:bCs/>
+          <w:sz w:val="24"/>
+          <w:szCs w:val="24"/>
+        </w:rPr>
+        <w:t>2</w:t>
+      </w:r>
+      <w:r>
+        <w:rPr>
+          <w:rFonts w:ascii="Times New Roman" w:hAnsi="Times New Roman" w:cs="Times New Roman"/>
+          <w:b/>
+          <w:bCs/>
+          <w:sz w:val="24"/>
+          <w:szCs w:val="24"/>
+        </w:rPr>
+        <w:t>.</w:t>
+      </w:r>
+      <w:r>
+        <w:rPr>
+          <w:rFonts w:ascii="Times New Roman" w:hAnsi="Times New Roman" w:cs="Times New Roman"/>
+          <w:sz w:val="24"/>
+          <w:szCs w:val="24"/>
+        </w:rPr>
+        <w:br/>
+        <w:t xml:space="preserve">A funkcionális és nem funkcionális követelmények ismertetése után kerülnek bemutatásra az alkalmazás főbb komponensei: a backend és frontend közötti kommunikáció, valamint a mesterséges intelligenciás ajánlórendszer tervezett működése. A cél, hogy átlátható legyen a </w:t>
+      </w:r>
+      <w:r>
+        <w:rPr>
+          <w:rFonts w:ascii="Times New Roman" w:hAnsi="Times New Roman" w:cs="Times New Roman"/>
           <w:sz w:val="24"/>
           <w:szCs w:val="24"/>
         </w:rPr>
         <w:lastRenderedPageBreak/>
+        <w:t>rendszer logikai felépítése, és világos képet kapjunk arról, hogyan kapcsolódnak egymáshoz az alkalmazás különböző elemei.</w:t>
+      </w:r>
+    </w:p>
+    <w:p>
+      <w:pPr>
+        <w:rPr>
+          <w:rFonts w:ascii="Times New Roman" w:hAnsi="Times New Roman" w:cs="Times New Roman"/>
+          <w:sz w:val="24"/>
+          <w:szCs w:val="24"/>
+        </w:rPr>
+      </w:pPr>
+      <w:r>
+        <w:rPr>
+          <w:rFonts w:ascii="Times New Roman" w:hAnsi="Times New Roman" w:cs="Times New Roman"/>
+          <w:b/>
+          <w:bCs/>
+          <w:sz w:val="24"/>
+          <w:szCs w:val="24"/>
+        </w:rPr>
         <w:t>4. A rendszer megvalósítása</w:t>
       </w:r>
       <w:r>
@@ -1429,6 +1533,7 @@
           <w:sz w:val="24"/>
           <w:szCs w:val="24"/>
         </w:rPr>
+        <w:lastRenderedPageBreak/>
         <w:t xml:space="preserve">A webalkalmazások fejlesztésében a legfontosabb technológiai komponensek a frontend (felhasználói felület) és backend (szolgáltatás- és adatkezelés) elemei. A frontend jellemzően HTML, CSS és JavaScript segítségével kerül megvalósításra, míg a backend szerveroldali programozási nyelvek, mint például Python, PHP, </w:t>
       </w:r>
       <w:proofErr w:type="spellStart"/>
@@ -1447,16 +1552,7 @@
           <w:sz w:val="24"/>
           <w:szCs w:val="24"/>
         </w:rPr>
-        <w:t xml:space="preserve">, vagy Node.js, alkalmazásával </w:t>
-      </w:r>
-      <w:r>
-        <w:rPr>
-          <w:rFonts w:ascii="Times New Roman" w:hAnsi="Times New Roman" w:cs="Times New Roman"/>
-          <w:sz w:val="24"/>
-          <w:szCs w:val="24"/>
-        </w:rPr>
-        <w:lastRenderedPageBreak/>
-        <w:t xml:space="preserve">történik. Az adatokat gyakran relációs vagy </w:t>
+        <w:t xml:space="preserve">, vagy Node.js, alkalmazásával történik. Az adatokat gyakran relációs vagy </w:t>
       </w:r>
       <w:proofErr w:type="spellStart"/>
       <w:r>
@@ -1769,7 +1865,16 @@
           <w:sz w:val="24"/>
           <w:szCs w:val="24"/>
         </w:rPr>
-        <w:t>. Az MI alkalmazások hatékonyságának növelése érdekében fontos a folyamatos finomhangolás és az új adatok integrálása, ami a webalkalmazásokban különösen fontos, mivel ezek dinamikusan változó adatokkal dolgoznak.</w:t>
+        <w:t xml:space="preserve">. </w:t>
+      </w:r>
+      <w:r>
+        <w:rPr>
+          <w:rFonts w:ascii="Times New Roman" w:hAnsi="Times New Roman" w:cs="Times New Roman"/>
+          <w:sz w:val="24"/>
+          <w:szCs w:val="24"/>
+        </w:rPr>
+        <w:lastRenderedPageBreak/>
+        <w:t>Az MI alkalmazások hatékonyságának növelése érdekében fontos a folyamatos finomhangolás és az új adatok integrálása, ami a webalkalmazásokban különösen fontos, mivel ezek dinamikusan változó adatokkal dolgoznak.</w:t>
       </w:r>
     </w:p>
     <w:p>
@@ -1799,7 +1904,6 @@
           <w:sz w:val="28"/>
           <w:szCs w:val="28"/>
         </w:rPr>
-        <w:lastRenderedPageBreak/>
         <w:t>Az ajánlórendszerek működése</w:t>
       </w:r>
     </w:p>
@@ -1943,6 +2047,45 @@
         </w:rPr>
         <w:t>Az ajánlórendszerek hatékonysága és pontossága közvetlen hatással van a felhasználói élményre, ezért az algoritmusok fejlesztése és a rendszer optimalizálása kiemelt jelentőséggel bír a webalkalmazások fejlesztésénél.</w:t>
       </w:r>
+    </w:p>
+    <w:p>
+      <w:pPr>
+        <w:rPr>
+          <w:rFonts w:ascii="Times New Roman" w:hAnsi="Times New Roman" w:cs="Times New Roman"/>
+          <w:sz w:val="24"/>
+          <w:szCs w:val="24"/>
+        </w:rPr>
+      </w:pPr>
+    </w:p>
+    <w:p>
+      <w:pPr>
+        <w:rPr>
+          <w:rFonts w:ascii="Times New Roman" w:hAnsi="Times New Roman" w:cs="Times New Roman"/>
+          <w:b/>
+          <w:bCs/>
+          <w:sz w:val="28"/>
+          <w:szCs w:val="28"/>
+        </w:rPr>
+      </w:pPr>
+      <w:r>
+        <w:rPr>
+          <w:rFonts w:ascii="Times New Roman" w:hAnsi="Times New Roman" w:cs="Times New Roman"/>
+          <w:b/>
+          <w:bCs/>
+          <w:sz w:val="28"/>
+          <w:szCs w:val="28"/>
+        </w:rPr>
+        <w:t>A rendszer tervezése 1.</w:t>
+      </w:r>
+    </w:p>
+    <w:p>
+      <w:pPr>
+        <w:rPr>
+          <w:rFonts w:ascii="Times New Roman" w:hAnsi="Times New Roman" w:cs="Times New Roman"/>
+          <w:sz w:val="24"/>
+          <w:szCs w:val="24"/>
+        </w:rPr>
+      </w:pPr>
     </w:p>
     <w:p>
       <w:pPr>
@@ -2650,6 +2793,7 @@
   <w:style w:type="character" w:default="1" w:styleId="Bekezdsalapbettpusa">
     <w:name w:val="Default Paragraph Font"/>
     <w:uiPriority w:val="1"/>
+    <w:semiHidden/>
     <w:unhideWhenUsed/>
   </w:style>
   <w:style w:type="table" w:default="1" w:styleId="Normltblzat">

</xml_diff>

<commit_message>
weboldal terv, diagramok, adatbázis
</commit_message>
<xml_diff>
--- a/Szakdolgozati_Konzultáció/Dávid_Szabolcs_BXRLS8.docx
+++ b/Szakdolgozati_Konzultáció/Dávid_Szabolcs_BXRLS8.docx
@@ -1278,27 +1278,7 @@
           <w:sz w:val="24"/>
           <w:szCs w:val="24"/>
         </w:rPr>
-        <w:t xml:space="preserve"> </w:t>
-      </w:r>
-      <w:r>
-        <w:rPr>
-          <w:rFonts w:ascii="Times New Roman" w:hAnsi="Times New Roman" w:cs="Times New Roman"/>
-          <w:b/>
-          <w:bCs/>
-          <w:sz w:val="24"/>
-          <w:szCs w:val="24"/>
-        </w:rPr>
-        <w:t>2</w:t>
-      </w:r>
-      <w:r>
-        <w:rPr>
-          <w:rFonts w:ascii="Times New Roman" w:hAnsi="Times New Roman" w:cs="Times New Roman"/>
-          <w:b/>
-          <w:bCs/>
-          <w:sz w:val="24"/>
-          <w:szCs w:val="24"/>
-        </w:rPr>
-        <w:t>.</w:t>
+        <w:t xml:space="preserve"> 2.</w:t>
       </w:r>
       <w:r>
         <w:rPr>
@@ -2095,87 +2075,3893 @@
           <w:szCs w:val="24"/>
         </w:rPr>
       </w:pPr>
-    </w:p>
-    <w:p>
-      <w:pPr>
-        <w:rPr>
-          <w:rFonts w:ascii="Times New Roman" w:hAnsi="Times New Roman" w:cs="Times New Roman"/>
-          <w:sz w:val="24"/>
-          <w:szCs w:val="24"/>
-        </w:rPr>
-      </w:pPr>
-    </w:p>
-    <w:p>
-      <w:pPr>
-        <w:rPr>
-          <w:rFonts w:ascii="Times New Roman" w:hAnsi="Times New Roman" w:cs="Times New Roman"/>
-          <w:sz w:val="24"/>
-          <w:szCs w:val="24"/>
-        </w:rPr>
-      </w:pPr>
-    </w:p>
-    <w:p>
-      <w:pPr>
-        <w:rPr>
-          <w:rFonts w:ascii="Times New Roman" w:hAnsi="Times New Roman" w:cs="Times New Roman"/>
-          <w:sz w:val="24"/>
-          <w:szCs w:val="24"/>
-        </w:rPr>
-      </w:pPr>
-    </w:p>
-    <w:p>
-      <w:pPr>
-        <w:rPr>
-          <w:rFonts w:ascii="Times New Roman" w:hAnsi="Times New Roman" w:cs="Times New Roman"/>
-          <w:sz w:val="24"/>
-          <w:szCs w:val="24"/>
-        </w:rPr>
-      </w:pPr>
-    </w:p>
-    <w:p>
-      <w:pPr>
-        <w:rPr>
-          <w:rFonts w:ascii="Times New Roman" w:hAnsi="Times New Roman" w:cs="Times New Roman"/>
-          <w:sz w:val="24"/>
-          <w:szCs w:val="24"/>
-        </w:rPr>
-      </w:pPr>
-    </w:p>
-    <w:p>
-      <w:pPr>
-        <w:rPr>
-          <w:rFonts w:ascii="Times New Roman" w:hAnsi="Times New Roman" w:cs="Times New Roman"/>
-          <w:sz w:val="24"/>
-          <w:szCs w:val="24"/>
-        </w:rPr>
-      </w:pPr>
-    </w:p>
-    <w:p>
-      <w:pPr>
-        <w:rPr>
-          <w:rFonts w:ascii="Times New Roman" w:hAnsi="Times New Roman" w:cs="Times New Roman"/>
-          <w:sz w:val="24"/>
-          <w:szCs w:val="24"/>
-        </w:rPr>
-      </w:pPr>
-    </w:p>
-    <w:p>
-      <w:pPr>
-        <w:rPr>
-          <w:rFonts w:ascii="Times New Roman" w:hAnsi="Times New Roman" w:cs="Times New Roman"/>
-          <w:sz w:val="24"/>
-          <w:szCs w:val="24"/>
-        </w:rPr>
-      </w:pPr>
-    </w:p>
-    <w:p>
-      <w:pPr>
-        <w:rPr>
-          <w:rFonts w:ascii="Times New Roman" w:hAnsi="Times New Roman" w:cs="Times New Roman"/>
-          <w:b/>
-          <w:bCs/>
-          <w:sz w:val="32"/>
-          <w:szCs w:val="32"/>
+      <w:r>
+        <w:rPr>
+          <w:rFonts w:ascii="Times New Roman" w:hAnsi="Times New Roman" w:cs="Times New Roman"/>
+          <w:sz w:val="24"/>
+          <w:szCs w:val="24"/>
+        </w:rPr>
+        <w:t xml:space="preserve">A webalkalmazás tervezése során célom volt, hogy egy olyan rendszert hozzak létre, amely egyszerre támogatja a hagyományos, helyben történő vásárlást és foglalást, valamint az online platformokon keresztüli használatot. Az alkalmazás két fő funkciócsoportra osztható: </w:t>
+      </w:r>
+      <w:r>
+        <w:rPr>
+          <w:rFonts w:ascii="Times New Roman" w:hAnsi="Times New Roman" w:cs="Times New Roman"/>
+          <w:b/>
+          <w:bCs/>
+          <w:sz w:val="24"/>
+          <w:szCs w:val="24"/>
+        </w:rPr>
+        <w:t>vásárlás (zenékre vonatkozóan)</w:t>
+      </w:r>
+      <w:r>
+        <w:rPr>
+          <w:rFonts w:ascii="Times New Roman" w:hAnsi="Times New Roman" w:cs="Times New Roman"/>
+          <w:sz w:val="24"/>
+          <w:szCs w:val="24"/>
+        </w:rPr>
+        <w:t xml:space="preserve">, illetve </w:t>
+      </w:r>
+      <w:r>
+        <w:rPr>
+          <w:rFonts w:ascii="Times New Roman" w:hAnsi="Times New Roman" w:cs="Times New Roman"/>
+          <w:b/>
+          <w:bCs/>
+          <w:sz w:val="24"/>
+          <w:szCs w:val="24"/>
+        </w:rPr>
+        <w:t>foglalás (filmekre és sorozatokra vonatkozóan)</w:t>
+      </w:r>
+      <w:r>
+        <w:rPr>
+          <w:rFonts w:ascii="Times New Roman" w:hAnsi="Times New Roman" w:cs="Times New Roman"/>
+          <w:sz w:val="24"/>
+          <w:szCs w:val="24"/>
+        </w:rPr>
+        <w:t>. Mindkét funkció esetében külön kezelési logikát alakítottam ki attól függően, hogy a felhasználó regisztrált vagy spontán látogatóként van jelen.</w:t>
+      </w:r>
+    </w:p>
+    <w:p>
+      <w:pPr>
+        <w:rPr>
+          <w:rFonts w:ascii="Times New Roman" w:hAnsi="Times New Roman" w:cs="Times New Roman"/>
+          <w:b/>
+          <w:bCs/>
+          <w:sz w:val="24"/>
+          <w:szCs w:val="24"/>
+        </w:rPr>
+      </w:pPr>
+      <w:r>
+        <w:rPr>
+          <w:rFonts w:ascii="Times New Roman" w:hAnsi="Times New Roman" w:cs="Times New Roman"/>
+          <w:b/>
+          <w:bCs/>
+          <w:sz w:val="24"/>
+          <w:szCs w:val="24"/>
+        </w:rPr>
+        <w:t>4.1 Vásárlás logikája (zenei termékek)</w:t>
+      </w:r>
+    </w:p>
+    <w:p>
+      <w:pPr>
+        <w:rPr>
+          <w:rFonts w:ascii="Times New Roman" w:hAnsi="Times New Roman" w:cs="Times New Roman"/>
+          <w:b/>
+          <w:bCs/>
+          <w:sz w:val="24"/>
+          <w:szCs w:val="24"/>
+        </w:rPr>
+      </w:pPr>
+      <w:r>
+        <w:rPr>
+          <w:rFonts w:ascii="Times New Roman" w:hAnsi="Times New Roman" w:cs="Times New Roman"/>
+          <w:b/>
+          <w:bCs/>
+          <w:sz w:val="24"/>
+          <w:szCs w:val="24"/>
+        </w:rPr>
+        <w:t>4.1.1 Helyben történő vásárlás</w:t>
+      </w:r>
+    </w:p>
+    <w:p>
+      <w:pPr>
+        <w:rPr>
+          <w:rFonts w:ascii="Times New Roman" w:hAnsi="Times New Roman" w:cs="Times New Roman"/>
+          <w:sz w:val="24"/>
+          <w:szCs w:val="24"/>
+        </w:rPr>
+      </w:pPr>
+      <w:r>
+        <w:rPr>
+          <w:rFonts w:ascii="Times New Roman" w:hAnsi="Times New Roman" w:cs="Times New Roman"/>
+          <w:sz w:val="24"/>
+          <w:szCs w:val="24"/>
+        </w:rPr>
+        <w:t>A helyszíni vásárlás során kétféle felhasználói esetet különítettem el:</w:t>
+      </w:r>
+    </w:p>
+    <w:p>
+      <w:pPr>
+        <w:numPr>
+          <w:ilvl w:val="0"/>
+          <w:numId w:val="1"/>
+        </w:numPr>
+        <w:rPr>
+          <w:rFonts w:ascii="Times New Roman" w:hAnsi="Times New Roman" w:cs="Times New Roman"/>
+          <w:sz w:val="24"/>
+          <w:szCs w:val="24"/>
+        </w:rPr>
+      </w:pPr>
+      <w:r>
+        <w:rPr>
+          <w:rFonts w:ascii="Times New Roman" w:hAnsi="Times New Roman" w:cs="Times New Roman"/>
+          <w:b/>
+          <w:bCs/>
+          <w:sz w:val="24"/>
+          <w:szCs w:val="24"/>
+        </w:rPr>
+        <w:t>Spontán látogató</w:t>
+      </w:r>
+      <w:r>
+        <w:rPr>
+          <w:rFonts w:ascii="Times New Roman" w:hAnsi="Times New Roman" w:cs="Times New Roman"/>
+          <w:sz w:val="24"/>
+          <w:szCs w:val="24"/>
+        </w:rPr>
+        <w:t>: Betér az üzletbe, kiválaszt egy zenei terméket, majd megvásárolja azt. A vásárlás után a termék darabszáma csökken az adatbázisban, és az adminisztrátor rögzíti a módosítást.</w:t>
+      </w:r>
+    </w:p>
+    <w:p>
+      <w:pPr>
+        <w:numPr>
+          <w:ilvl w:val="0"/>
+          <w:numId w:val="1"/>
+        </w:numPr>
+        <w:rPr>
+          <w:rFonts w:ascii="Times New Roman" w:hAnsi="Times New Roman" w:cs="Times New Roman"/>
+          <w:sz w:val="24"/>
+          <w:szCs w:val="24"/>
+        </w:rPr>
+      </w:pPr>
+      <w:r>
+        <w:rPr>
+          <w:rFonts w:ascii="Times New Roman" w:hAnsi="Times New Roman" w:cs="Times New Roman"/>
+          <w:b/>
+          <w:bCs/>
+          <w:sz w:val="24"/>
+          <w:szCs w:val="24"/>
+        </w:rPr>
+        <w:t>Regisztrált felhasználó</w:t>
+      </w:r>
+      <w:r>
+        <w:rPr>
+          <w:rFonts w:ascii="Times New Roman" w:hAnsi="Times New Roman" w:cs="Times New Roman"/>
+          <w:sz w:val="24"/>
+          <w:szCs w:val="24"/>
+        </w:rPr>
+        <w:t>: Ugyanazt a folyamatot követi, mint a spontán látogató</w:t>
+      </w:r>
+    </w:p>
+    <w:p>
+      <w:pPr>
+        <w:rPr>
+          <w:rFonts w:ascii="Times New Roman" w:hAnsi="Times New Roman" w:cs="Times New Roman"/>
+          <w:b/>
+          <w:bCs/>
+          <w:sz w:val="24"/>
+          <w:szCs w:val="24"/>
+        </w:rPr>
+      </w:pPr>
+      <w:r>
+        <w:rPr>
+          <w:rFonts w:ascii="Times New Roman" w:hAnsi="Times New Roman" w:cs="Times New Roman"/>
+          <w:b/>
+          <w:bCs/>
+          <w:sz w:val="24"/>
+          <w:szCs w:val="24"/>
+        </w:rPr>
+        <w:lastRenderedPageBreak/>
+        <w:t>4.1.2 Online vásárlás</w:t>
+      </w:r>
+    </w:p>
+    <w:p>
+      <w:pPr>
+        <w:rPr>
+          <w:rFonts w:ascii="Times New Roman" w:hAnsi="Times New Roman" w:cs="Times New Roman"/>
+          <w:sz w:val="24"/>
+          <w:szCs w:val="24"/>
+        </w:rPr>
+      </w:pPr>
+      <w:r>
+        <w:rPr>
+          <w:rFonts w:ascii="Times New Roman" w:hAnsi="Times New Roman" w:cs="Times New Roman"/>
+          <w:sz w:val="24"/>
+          <w:szCs w:val="24"/>
+        </w:rPr>
+        <w:t>Az online vásárlás folyamata komplexebb, és e-mailes értesítéssel egészül ki:</w:t>
+      </w:r>
+    </w:p>
+    <w:p>
+      <w:pPr>
+        <w:numPr>
+          <w:ilvl w:val="0"/>
+          <w:numId w:val="2"/>
+        </w:numPr>
+        <w:rPr>
+          <w:rFonts w:ascii="Times New Roman" w:hAnsi="Times New Roman" w:cs="Times New Roman"/>
+          <w:sz w:val="24"/>
+          <w:szCs w:val="24"/>
+        </w:rPr>
+      </w:pPr>
+      <w:r>
+        <w:rPr>
+          <w:rFonts w:ascii="Times New Roman" w:hAnsi="Times New Roman" w:cs="Times New Roman"/>
+          <w:sz w:val="24"/>
+          <w:szCs w:val="24"/>
+        </w:rPr>
+        <w:t>A vásárlás regisztrációhoz kötött. Ha valaki nem rendelkezik fiókkal, előbb regisztrálnia kell.</w:t>
+      </w:r>
+    </w:p>
+    <w:p>
+      <w:pPr>
+        <w:numPr>
+          <w:ilvl w:val="0"/>
+          <w:numId w:val="2"/>
+        </w:numPr>
+        <w:rPr>
+          <w:rFonts w:ascii="Times New Roman" w:hAnsi="Times New Roman" w:cs="Times New Roman"/>
+          <w:sz w:val="24"/>
+          <w:szCs w:val="24"/>
+        </w:rPr>
+      </w:pPr>
+      <w:r>
+        <w:rPr>
+          <w:rFonts w:ascii="Times New Roman" w:hAnsi="Times New Roman" w:cs="Times New Roman"/>
+          <w:sz w:val="24"/>
+          <w:szCs w:val="24"/>
+        </w:rPr>
+        <w:t>A vásárlás során a felhasználó kiválasztja a megvásárolni kívánt zenét, kosárba helyezi, majd leadja a rendelést.</w:t>
+      </w:r>
+    </w:p>
+    <w:p>
+      <w:pPr>
+        <w:numPr>
+          <w:ilvl w:val="0"/>
+          <w:numId w:val="2"/>
+        </w:numPr>
+        <w:rPr>
+          <w:rFonts w:ascii="Times New Roman" w:hAnsi="Times New Roman" w:cs="Times New Roman"/>
+          <w:sz w:val="24"/>
+          <w:szCs w:val="24"/>
+        </w:rPr>
+      </w:pPr>
+      <w:r>
+        <w:rPr>
+          <w:rFonts w:ascii="Times New Roman" w:hAnsi="Times New Roman" w:cs="Times New Roman"/>
+          <w:sz w:val="24"/>
+          <w:szCs w:val="24"/>
+        </w:rPr>
+        <w:t>A rendszer visszaigazolja a rendelést, és e-mailben értesítést küld, amely tartalmazza:</w:t>
+      </w:r>
+    </w:p>
+    <w:p>
+      <w:pPr>
+        <w:numPr>
+          <w:ilvl w:val="1"/>
+          <w:numId w:val="2"/>
+        </w:numPr>
+        <w:rPr>
+          <w:rFonts w:ascii="Times New Roman" w:hAnsi="Times New Roman" w:cs="Times New Roman"/>
+          <w:sz w:val="24"/>
+          <w:szCs w:val="24"/>
+        </w:rPr>
+      </w:pPr>
+      <w:r>
+        <w:rPr>
+          <w:rFonts w:ascii="Times New Roman" w:hAnsi="Times New Roman" w:cs="Times New Roman"/>
+          <w:sz w:val="24"/>
+          <w:szCs w:val="24"/>
+        </w:rPr>
+        <w:t>A felhasználó nevét és e-mail címét</w:t>
+      </w:r>
+    </w:p>
+    <w:p>
+      <w:pPr>
+        <w:numPr>
+          <w:ilvl w:val="1"/>
+          <w:numId w:val="2"/>
+        </w:numPr>
+        <w:rPr>
+          <w:rFonts w:ascii="Times New Roman" w:hAnsi="Times New Roman" w:cs="Times New Roman"/>
+          <w:sz w:val="24"/>
+          <w:szCs w:val="24"/>
+        </w:rPr>
+      </w:pPr>
+      <w:r>
+        <w:rPr>
+          <w:rFonts w:ascii="Times New Roman" w:hAnsi="Times New Roman" w:cs="Times New Roman"/>
+          <w:sz w:val="24"/>
+          <w:szCs w:val="24"/>
+        </w:rPr>
+        <w:t>A megrendelt termék(</w:t>
+      </w:r>
+      <w:proofErr w:type="spellStart"/>
+      <w:r>
+        <w:rPr>
+          <w:rFonts w:ascii="Times New Roman" w:hAnsi="Times New Roman" w:cs="Times New Roman"/>
+          <w:sz w:val="24"/>
+          <w:szCs w:val="24"/>
+        </w:rPr>
+        <w:t>ek</w:t>
+      </w:r>
+      <w:proofErr w:type="spellEnd"/>
+      <w:r>
+        <w:rPr>
+          <w:rFonts w:ascii="Times New Roman" w:hAnsi="Times New Roman" w:cs="Times New Roman"/>
+          <w:sz w:val="24"/>
+          <w:szCs w:val="24"/>
+        </w:rPr>
+        <w:t>) listáját</w:t>
+      </w:r>
+    </w:p>
+    <w:p>
+      <w:pPr>
+        <w:numPr>
+          <w:ilvl w:val="1"/>
+          <w:numId w:val="2"/>
+        </w:numPr>
+        <w:rPr>
+          <w:rFonts w:ascii="Times New Roman" w:hAnsi="Times New Roman" w:cs="Times New Roman"/>
+          <w:sz w:val="24"/>
+          <w:szCs w:val="24"/>
+        </w:rPr>
+      </w:pPr>
+      <w:r>
+        <w:rPr>
+          <w:rFonts w:ascii="Times New Roman" w:hAnsi="Times New Roman" w:cs="Times New Roman"/>
+          <w:sz w:val="24"/>
+          <w:szCs w:val="24"/>
+        </w:rPr>
+        <w:t>Az átvétel helyét és idejét</w:t>
+      </w:r>
+    </w:p>
+    <w:p>
+      <w:pPr>
+        <w:numPr>
+          <w:ilvl w:val="1"/>
+          <w:numId w:val="2"/>
+        </w:numPr>
+        <w:rPr>
+          <w:rFonts w:ascii="Times New Roman" w:hAnsi="Times New Roman" w:cs="Times New Roman"/>
+          <w:sz w:val="24"/>
+          <w:szCs w:val="24"/>
+        </w:rPr>
+      </w:pPr>
+      <w:r>
+        <w:rPr>
+          <w:rFonts w:ascii="Times New Roman" w:hAnsi="Times New Roman" w:cs="Times New Roman"/>
+          <w:sz w:val="24"/>
+          <w:szCs w:val="24"/>
+        </w:rPr>
+        <w:t>Figyelmeztetést, hogy 7 napon belül át kell venni a rendelést, ellenkező esetben törlésre kerül és a darabszám visszaáll</w:t>
+      </w:r>
+    </w:p>
+    <w:p>
+      <w:pPr>
+        <w:numPr>
+          <w:ilvl w:val="0"/>
+          <w:numId w:val="2"/>
+        </w:numPr>
+        <w:rPr>
+          <w:rFonts w:ascii="Times New Roman" w:hAnsi="Times New Roman" w:cs="Times New Roman"/>
+          <w:sz w:val="24"/>
+          <w:szCs w:val="24"/>
+        </w:rPr>
+      </w:pPr>
+      <w:r>
+        <w:rPr>
+          <w:rFonts w:ascii="Times New Roman" w:hAnsi="Times New Roman" w:cs="Times New Roman"/>
+          <w:sz w:val="24"/>
+          <w:szCs w:val="24"/>
+        </w:rPr>
+        <w:t xml:space="preserve">A személyes átvétel során a felhasználó az e-mail bemutatásával igazolja a vásárlást, az </w:t>
+      </w:r>
+      <w:proofErr w:type="spellStart"/>
+      <w:r>
+        <w:rPr>
+          <w:rFonts w:ascii="Times New Roman" w:hAnsi="Times New Roman" w:cs="Times New Roman"/>
+          <w:sz w:val="24"/>
+          <w:szCs w:val="24"/>
+        </w:rPr>
+        <w:t>admin</w:t>
+      </w:r>
+      <w:proofErr w:type="spellEnd"/>
+      <w:r>
+        <w:rPr>
+          <w:rFonts w:ascii="Times New Roman" w:hAnsi="Times New Roman" w:cs="Times New Roman"/>
+          <w:sz w:val="24"/>
+          <w:szCs w:val="24"/>
+        </w:rPr>
+        <w:t xml:space="preserve"> átadja a terméket, és a darabszám újra módosul.</w:t>
+      </w:r>
+    </w:p>
+    <w:p>
+      <w:pPr>
+        <w:rPr>
+          <w:rFonts w:ascii="Times New Roman" w:hAnsi="Times New Roman" w:cs="Times New Roman"/>
+          <w:sz w:val="24"/>
+          <w:szCs w:val="24"/>
+        </w:rPr>
+      </w:pPr>
+    </w:p>
+    <w:p>
+      <w:pPr>
+        <w:rPr>
+          <w:rFonts w:ascii="Times New Roman" w:hAnsi="Times New Roman" w:cs="Times New Roman"/>
+          <w:b/>
+          <w:bCs/>
+          <w:sz w:val="24"/>
+          <w:szCs w:val="24"/>
+        </w:rPr>
+      </w:pPr>
+      <w:r>
+        <w:rPr>
+          <w:rFonts w:ascii="Times New Roman" w:hAnsi="Times New Roman" w:cs="Times New Roman"/>
+          <w:b/>
+          <w:bCs/>
+          <w:sz w:val="24"/>
+          <w:szCs w:val="24"/>
+        </w:rPr>
+        <w:t>4.2 Foglalási logika (filmek és sorozatok)</w:t>
+      </w:r>
+    </w:p>
+    <w:p>
+      <w:pPr>
+        <w:rPr>
+          <w:rFonts w:ascii="Times New Roman" w:hAnsi="Times New Roman" w:cs="Times New Roman"/>
+          <w:b/>
+          <w:bCs/>
+          <w:sz w:val="24"/>
+          <w:szCs w:val="24"/>
+        </w:rPr>
+      </w:pPr>
+      <w:r>
+        <w:rPr>
+          <w:rFonts w:ascii="Times New Roman" w:hAnsi="Times New Roman" w:cs="Times New Roman"/>
+          <w:b/>
+          <w:bCs/>
+          <w:sz w:val="24"/>
+          <w:szCs w:val="24"/>
+        </w:rPr>
+        <w:t>4.2.1 Helyszíni foglalás</w:t>
+      </w:r>
+    </w:p>
+    <w:p>
+      <w:pPr>
+        <w:rPr>
+          <w:rFonts w:ascii="Times New Roman" w:hAnsi="Times New Roman" w:cs="Times New Roman"/>
+          <w:sz w:val="24"/>
+          <w:szCs w:val="24"/>
+        </w:rPr>
+      </w:pPr>
+      <w:r>
+        <w:rPr>
+          <w:rFonts w:ascii="Times New Roman" w:hAnsi="Times New Roman" w:cs="Times New Roman"/>
+          <w:sz w:val="24"/>
+          <w:szCs w:val="24"/>
+        </w:rPr>
+        <w:t>A helyszíni foglalás egy belső rendszer segítségével történik, amelyhez a felhasználónak fiókra van szüksége.</w:t>
+      </w:r>
+    </w:p>
+    <w:p>
+      <w:pPr>
+        <w:numPr>
+          <w:ilvl w:val="0"/>
+          <w:numId w:val="3"/>
+        </w:numPr>
+        <w:rPr>
+          <w:rFonts w:ascii="Times New Roman" w:hAnsi="Times New Roman" w:cs="Times New Roman"/>
+          <w:sz w:val="24"/>
+          <w:szCs w:val="24"/>
+        </w:rPr>
+      </w:pPr>
+      <w:r>
+        <w:rPr>
+          <w:rFonts w:ascii="Times New Roman" w:hAnsi="Times New Roman" w:cs="Times New Roman"/>
+          <w:sz w:val="24"/>
+          <w:szCs w:val="24"/>
+        </w:rPr>
+        <w:t>A spontán látogató a helyszínen fiókot hoz létre (vezeték-, keresztnév, e-mail, jelszó megadásával), majd a foglalást egy tableten keresztül végzi.</w:t>
+      </w:r>
+    </w:p>
+    <w:p>
+      <w:pPr>
+        <w:numPr>
+          <w:ilvl w:val="0"/>
+          <w:numId w:val="3"/>
+        </w:numPr>
+        <w:rPr>
+          <w:rFonts w:ascii="Times New Roman" w:hAnsi="Times New Roman" w:cs="Times New Roman"/>
+          <w:sz w:val="24"/>
+          <w:szCs w:val="24"/>
+        </w:rPr>
+      </w:pPr>
+      <w:r>
+        <w:rPr>
+          <w:rFonts w:ascii="Times New Roman" w:hAnsi="Times New Roman" w:cs="Times New Roman"/>
+          <w:sz w:val="24"/>
+          <w:szCs w:val="24"/>
+        </w:rPr>
+        <w:t>A foglalási kosárban kizárólag filmek és sorozatok szerepelnek.</w:t>
+      </w:r>
+    </w:p>
+    <w:p>
+      <w:pPr>
+        <w:numPr>
+          <w:ilvl w:val="0"/>
+          <w:numId w:val="3"/>
+        </w:numPr>
+        <w:rPr>
+          <w:rFonts w:ascii="Times New Roman" w:hAnsi="Times New Roman" w:cs="Times New Roman"/>
+          <w:sz w:val="24"/>
+          <w:szCs w:val="24"/>
+        </w:rPr>
+      </w:pPr>
+      <w:r>
+        <w:rPr>
+          <w:rFonts w:ascii="Times New Roman" w:hAnsi="Times New Roman" w:cs="Times New Roman"/>
+          <w:sz w:val="24"/>
+          <w:szCs w:val="24"/>
+        </w:rPr>
+        <w:t>A kosár tartalma megtekinthető, módosítható, törölhető.</w:t>
+      </w:r>
+    </w:p>
+    <w:p>
+      <w:pPr>
+        <w:numPr>
+          <w:ilvl w:val="0"/>
+          <w:numId w:val="3"/>
+        </w:numPr>
+        <w:rPr>
+          <w:rFonts w:ascii="Times New Roman" w:hAnsi="Times New Roman" w:cs="Times New Roman"/>
+          <w:sz w:val="24"/>
+          <w:szCs w:val="24"/>
+        </w:rPr>
+      </w:pPr>
+      <w:r>
+        <w:rPr>
+          <w:rFonts w:ascii="Times New Roman" w:hAnsi="Times New Roman" w:cs="Times New Roman"/>
+          <w:sz w:val="24"/>
+          <w:szCs w:val="24"/>
+        </w:rPr>
+        <w:t xml:space="preserve">A „Foglalás elküldése” gombbal választható ki, hogy </w:t>
+      </w:r>
+      <w:r>
+        <w:rPr>
+          <w:rFonts w:ascii="Times New Roman" w:hAnsi="Times New Roman" w:cs="Times New Roman"/>
+          <w:b/>
+          <w:bCs/>
+          <w:sz w:val="24"/>
+          <w:szCs w:val="24"/>
+        </w:rPr>
+        <w:t>helyben</w:t>
+      </w:r>
+      <w:r>
+        <w:rPr>
+          <w:rFonts w:ascii="Times New Roman" w:hAnsi="Times New Roman" w:cs="Times New Roman"/>
+          <w:sz w:val="24"/>
+          <w:szCs w:val="24"/>
+        </w:rPr>
+        <w:t xml:space="preserve"> vagy </w:t>
+      </w:r>
+      <w:r>
+        <w:rPr>
+          <w:rFonts w:ascii="Times New Roman" w:hAnsi="Times New Roman" w:cs="Times New Roman"/>
+          <w:b/>
+          <w:bCs/>
+          <w:sz w:val="24"/>
+          <w:szCs w:val="24"/>
+        </w:rPr>
+        <w:t>online</w:t>
+      </w:r>
+      <w:r>
+        <w:rPr>
+          <w:rFonts w:ascii="Times New Roman" w:hAnsi="Times New Roman" w:cs="Times New Roman"/>
+          <w:sz w:val="24"/>
+          <w:szCs w:val="24"/>
+        </w:rPr>
+        <w:t xml:space="preserve"> történik a foglalás.</w:t>
+      </w:r>
+    </w:p>
+    <w:p>
+      <w:pPr>
+        <w:numPr>
+          <w:ilvl w:val="0"/>
+          <w:numId w:val="3"/>
+        </w:numPr>
+        <w:rPr>
+          <w:rFonts w:ascii="Times New Roman" w:hAnsi="Times New Roman" w:cs="Times New Roman"/>
+          <w:sz w:val="24"/>
+          <w:szCs w:val="24"/>
+        </w:rPr>
+      </w:pPr>
+      <w:r>
+        <w:rPr>
+          <w:rFonts w:ascii="Times New Roman" w:hAnsi="Times New Roman" w:cs="Times New Roman"/>
+          <w:sz w:val="24"/>
+          <w:szCs w:val="24"/>
+        </w:rPr>
+        <w:t>Helyszíni foglalásnál:</w:t>
+      </w:r>
+    </w:p>
+    <w:p>
+      <w:pPr>
+        <w:numPr>
+          <w:ilvl w:val="1"/>
+          <w:numId w:val="3"/>
+        </w:numPr>
+        <w:rPr>
+          <w:rFonts w:ascii="Times New Roman" w:hAnsi="Times New Roman" w:cs="Times New Roman"/>
+          <w:sz w:val="24"/>
+          <w:szCs w:val="24"/>
+        </w:rPr>
+      </w:pPr>
+      <w:r>
+        <w:rPr>
+          <w:rFonts w:ascii="Times New Roman" w:hAnsi="Times New Roman" w:cs="Times New Roman"/>
+          <w:sz w:val="24"/>
+          <w:szCs w:val="24"/>
+        </w:rPr>
+        <w:t>A foglalás kezdete: aktuális dátum és rendszeridő</w:t>
+      </w:r>
+    </w:p>
+    <w:p>
+      <w:pPr>
+        <w:numPr>
+          <w:ilvl w:val="1"/>
+          <w:numId w:val="3"/>
+        </w:numPr>
+        <w:rPr>
+          <w:rFonts w:ascii="Times New Roman" w:hAnsi="Times New Roman" w:cs="Times New Roman"/>
+          <w:sz w:val="24"/>
+          <w:szCs w:val="24"/>
+        </w:rPr>
+      </w:pPr>
+      <w:r>
+        <w:rPr>
+          <w:rFonts w:ascii="Times New Roman" w:hAnsi="Times New Roman" w:cs="Times New Roman"/>
+          <w:sz w:val="24"/>
+          <w:szCs w:val="24"/>
+        </w:rPr>
+        <w:t>A foglalás vége: a felhasználó által kiválasztott dátum, 18:00-s zárási idővel</w:t>
+      </w:r>
+    </w:p>
+    <w:p>
+      <w:pPr>
+        <w:numPr>
+          <w:ilvl w:val="0"/>
+          <w:numId w:val="3"/>
+        </w:numPr>
+        <w:rPr>
+          <w:rFonts w:ascii="Times New Roman" w:hAnsi="Times New Roman" w:cs="Times New Roman"/>
+          <w:sz w:val="24"/>
+          <w:szCs w:val="24"/>
+        </w:rPr>
+      </w:pPr>
+      <w:r>
+        <w:rPr>
+          <w:rFonts w:ascii="Times New Roman" w:hAnsi="Times New Roman" w:cs="Times New Roman"/>
+          <w:sz w:val="24"/>
+          <w:szCs w:val="24"/>
+        </w:rPr>
+        <w:t>Az elküldött foglalásról visszaigazoló e-mailt kap a felhasználó, mely tartalmazza:</w:t>
+      </w:r>
+    </w:p>
+    <w:p>
+      <w:pPr>
+        <w:numPr>
+          <w:ilvl w:val="1"/>
+          <w:numId w:val="3"/>
+        </w:numPr>
+        <w:rPr>
+          <w:rFonts w:ascii="Times New Roman" w:hAnsi="Times New Roman" w:cs="Times New Roman"/>
+          <w:sz w:val="24"/>
+          <w:szCs w:val="24"/>
+        </w:rPr>
+      </w:pPr>
+      <w:r>
+        <w:rPr>
+          <w:rFonts w:ascii="Times New Roman" w:hAnsi="Times New Roman" w:cs="Times New Roman"/>
+          <w:sz w:val="24"/>
+          <w:szCs w:val="24"/>
+        </w:rPr>
+        <w:t>A foglalási időszakot</w:t>
+      </w:r>
+    </w:p>
+    <w:p>
+      <w:pPr>
+        <w:numPr>
+          <w:ilvl w:val="1"/>
+          <w:numId w:val="3"/>
+        </w:numPr>
+        <w:rPr>
+          <w:rFonts w:ascii="Times New Roman" w:hAnsi="Times New Roman" w:cs="Times New Roman"/>
+          <w:sz w:val="24"/>
+          <w:szCs w:val="24"/>
+        </w:rPr>
+      </w:pPr>
+      <w:r>
+        <w:rPr>
+          <w:rFonts w:ascii="Times New Roman" w:hAnsi="Times New Roman" w:cs="Times New Roman"/>
+          <w:sz w:val="24"/>
+          <w:szCs w:val="24"/>
+        </w:rPr>
+        <w:lastRenderedPageBreak/>
+        <w:t>A foglalt tételeket</w:t>
+      </w:r>
+    </w:p>
+    <w:p>
+      <w:pPr>
+        <w:numPr>
+          <w:ilvl w:val="1"/>
+          <w:numId w:val="3"/>
+        </w:numPr>
+        <w:rPr>
+          <w:rFonts w:ascii="Times New Roman" w:hAnsi="Times New Roman" w:cs="Times New Roman"/>
+          <w:sz w:val="24"/>
+          <w:szCs w:val="24"/>
+        </w:rPr>
+      </w:pPr>
+      <w:r>
+        <w:rPr>
+          <w:rFonts w:ascii="Times New Roman" w:hAnsi="Times New Roman" w:cs="Times New Roman"/>
+          <w:sz w:val="24"/>
+          <w:szCs w:val="24"/>
+        </w:rPr>
+        <w:t>Figyelmeztetést a késedelmi díjra</w:t>
+      </w:r>
+    </w:p>
+    <w:p>
+      <w:pPr>
+        <w:numPr>
+          <w:ilvl w:val="0"/>
+          <w:numId w:val="3"/>
+        </w:numPr>
+        <w:rPr>
+          <w:rFonts w:ascii="Times New Roman" w:hAnsi="Times New Roman" w:cs="Times New Roman"/>
+          <w:sz w:val="24"/>
+          <w:szCs w:val="24"/>
+        </w:rPr>
+      </w:pPr>
+      <w:r>
+        <w:rPr>
+          <w:rFonts w:ascii="Times New Roman" w:hAnsi="Times New Roman" w:cs="Times New Roman"/>
+          <w:sz w:val="24"/>
+          <w:szCs w:val="24"/>
+        </w:rPr>
+        <w:t>A foglalás állapota „Átvételre vár” lesz, amíg a felhasználó meg nem jelenik.</w:t>
+      </w:r>
+    </w:p>
+    <w:p>
+      <w:pPr>
+        <w:numPr>
+          <w:ilvl w:val="0"/>
+          <w:numId w:val="3"/>
+        </w:numPr>
+        <w:rPr>
+          <w:rFonts w:ascii="Times New Roman" w:hAnsi="Times New Roman" w:cs="Times New Roman"/>
+          <w:sz w:val="24"/>
+          <w:szCs w:val="24"/>
+        </w:rPr>
+      </w:pPr>
+      <w:r>
+        <w:rPr>
+          <w:rFonts w:ascii="Times New Roman" w:hAnsi="Times New Roman" w:cs="Times New Roman"/>
+          <w:sz w:val="24"/>
+          <w:szCs w:val="24"/>
+        </w:rPr>
+        <w:t xml:space="preserve">Átvételkor az </w:t>
+      </w:r>
+      <w:proofErr w:type="spellStart"/>
+      <w:r>
+        <w:rPr>
+          <w:rFonts w:ascii="Times New Roman" w:hAnsi="Times New Roman" w:cs="Times New Roman"/>
+          <w:sz w:val="24"/>
+          <w:szCs w:val="24"/>
+        </w:rPr>
+        <w:t>admin</w:t>
+      </w:r>
+      <w:proofErr w:type="spellEnd"/>
+      <w:r>
+        <w:rPr>
+          <w:rFonts w:ascii="Times New Roman" w:hAnsi="Times New Roman" w:cs="Times New Roman"/>
+          <w:sz w:val="24"/>
+          <w:szCs w:val="24"/>
+        </w:rPr>
+        <w:t xml:space="preserve"> „</w:t>
+      </w:r>
+      <w:proofErr w:type="spellStart"/>
+      <w:r>
+        <w:rPr>
+          <w:rFonts w:ascii="Times New Roman" w:hAnsi="Times New Roman" w:cs="Times New Roman"/>
+          <w:sz w:val="24"/>
+          <w:szCs w:val="24"/>
+        </w:rPr>
+        <w:t>Átvéve</w:t>
+      </w:r>
+      <w:proofErr w:type="spellEnd"/>
+      <w:r>
+        <w:rPr>
+          <w:rFonts w:ascii="Times New Roman" w:hAnsi="Times New Roman" w:cs="Times New Roman"/>
+          <w:sz w:val="24"/>
+          <w:szCs w:val="24"/>
+        </w:rPr>
+        <w:t>” státuszra állítja.</w:t>
+      </w:r>
+    </w:p>
+    <w:p>
+      <w:pPr>
+        <w:numPr>
+          <w:ilvl w:val="0"/>
+          <w:numId w:val="3"/>
+        </w:numPr>
+        <w:rPr>
+          <w:rFonts w:ascii="Times New Roman" w:hAnsi="Times New Roman" w:cs="Times New Roman"/>
+          <w:sz w:val="24"/>
+          <w:szCs w:val="24"/>
+        </w:rPr>
+      </w:pPr>
+      <w:r>
+        <w:rPr>
+          <w:rFonts w:ascii="Times New Roman" w:hAnsi="Times New Roman" w:cs="Times New Roman"/>
+          <w:sz w:val="24"/>
+          <w:szCs w:val="24"/>
+        </w:rPr>
+        <w:t>Visszavitel után a darabszám nő, a foglalás törlésre kerül.</w:t>
+      </w:r>
+    </w:p>
+    <w:p>
+      <w:pPr>
+        <w:numPr>
+          <w:ilvl w:val="0"/>
+          <w:numId w:val="3"/>
+        </w:numPr>
+        <w:rPr>
+          <w:rFonts w:ascii="Times New Roman" w:hAnsi="Times New Roman" w:cs="Times New Roman"/>
+          <w:sz w:val="24"/>
+          <w:szCs w:val="24"/>
+        </w:rPr>
+      </w:pPr>
+      <w:r>
+        <w:rPr>
+          <w:rFonts w:ascii="Times New Roman" w:hAnsi="Times New Roman" w:cs="Times New Roman"/>
+          <w:sz w:val="24"/>
+          <w:szCs w:val="24"/>
+        </w:rPr>
+        <w:t>A regisztrált felhasználó ugyanezt a folyamatot követi, csak ő rendelkezik felhasználói fiókkal.</w:t>
+      </w:r>
+    </w:p>
+    <w:p>
+      <w:pPr>
+        <w:rPr>
+          <w:rFonts w:ascii="Times New Roman" w:hAnsi="Times New Roman" w:cs="Times New Roman"/>
+          <w:sz w:val="24"/>
+          <w:szCs w:val="24"/>
+        </w:rPr>
+      </w:pPr>
+    </w:p>
+    <w:p>
+      <w:pPr>
+        <w:rPr>
+          <w:rFonts w:ascii="Times New Roman" w:hAnsi="Times New Roman" w:cs="Times New Roman"/>
+          <w:b/>
+          <w:bCs/>
+          <w:sz w:val="24"/>
+          <w:szCs w:val="24"/>
+        </w:rPr>
+      </w:pPr>
+      <w:r>
+        <w:rPr>
+          <w:rFonts w:ascii="Times New Roman" w:hAnsi="Times New Roman" w:cs="Times New Roman"/>
+          <w:b/>
+          <w:bCs/>
+          <w:sz w:val="24"/>
+          <w:szCs w:val="24"/>
+        </w:rPr>
+        <w:t>4.2.2 Online foglalás</w:t>
+      </w:r>
+    </w:p>
+    <w:p>
+      <w:pPr>
+        <w:rPr>
+          <w:rFonts w:ascii="Times New Roman" w:hAnsi="Times New Roman" w:cs="Times New Roman"/>
+          <w:sz w:val="24"/>
+          <w:szCs w:val="24"/>
+        </w:rPr>
+      </w:pPr>
+      <w:r>
+        <w:rPr>
+          <w:rFonts w:ascii="Times New Roman" w:hAnsi="Times New Roman" w:cs="Times New Roman"/>
+          <w:sz w:val="24"/>
+          <w:szCs w:val="24"/>
+        </w:rPr>
+        <w:t>Az online foglalás menete hasonló a helyszínihez, azzal a különbséggel, hogy:</w:t>
+      </w:r>
+    </w:p>
+    <w:p>
+      <w:pPr>
+        <w:numPr>
+          <w:ilvl w:val="0"/>
+          <w:numId w:val="4"/>
+        </w:numPr>
+        <w:rPr>
+          <w:rFonts w:ascii="Times New Roman" w:hAnsi="Times New Roman" w:cs="Times New Roman"/>
+          <w:sz w:val="24"/>
+          <w:szCs w:val="24"/>
+        </w:rPr>
+      </w:pPr>
+      <w:r>
+        <w:rPr>
+          <w:rFonts w:ascii="Times New Roman" w:hAnsi="Times New Roman" w:cs="Times New Roman"/>
+          <w:sz w:val="24"/>
+          <w:szCs w:val="24"/>
+        </w:rPr>
+        <w:t>A foglalás kezdete nem az aktuális rendszeridő, hanem a felhasználó által választott időpont (10:00 és 18:00 között).</w:t>
+      </w:r>
+    </w:p>
+    <w:p>
+      <w:pPr>
+        <w:numPr>
+          <w:ilvl w:val="0"/>
+          <w:numId w:val="4"/>
+        </w:numPr>
+        <w:rPr>
+          <w:rFonts w:ascii="Times New Roman" w:hAnsi="Times New Roman" w:cs="Times New Roman"/>
+          <w:sz w:val="24"/>
+          <w:szCs w:val="24"/>
+        </w:rPr>
+      </w:pPr>
+      <w:r>
+        <w:rPr>
+          <w:rFonts w:ascii="Times New Roman" w:hAnsi="Times New Roman" w:cs="Times New Roman"/>
+          <w:sz w:val="24"/>
+          <w:szCs w:val="24"/>
+        </w:rPr>
+        <w:t>A foglalás vége automatikusan az adott nap 18:00.</w:t>
+      </w:r>
+    </w:p>
+    <w:p>
+      <w:pPr>
+        <w:rPr>
+          <w:rFonts w:ascii="Times New Roman" w:hAnsi="Times New Roman" w:cs="Times New Roman"/>
+          <w:sz w:val="24"/>
+          <w:szCs w:val="24"/>
+        </w:rPr>
+      </w:pPr>
+      <w:r>
+        <w:rPr>
+          <w:rFonts w:ascii="Times New Roman" w:hAnsi="Times New Roman" w:cs="Times New Roman"/>
+          <w:sz w:val="24"/>
+          <w:szCs w:val="24"/>
+        </w:rPr>
+        <w:t>A felhasználó szintén e-mailes visszaigazolást kap, amely tartalmaz minden releváns információt. A visszavitel elmulasztása esetén a rendszer automatikusan törli a foglalást, és a darabszám növekszik.</w:t>
+      </w:r>
+    </w:p>
+    <w:p>
+      <w:pPr>
+        <w:rPr>
+          <w:rFonts w:ascii="Times New Roman" w:hAnsi="Times New Roman" w:cs="Times New Roman"/>
+          <w:sz w:val="24"/>
+          <w:szCs w:val="24"/>
+        </w:rPr>
+      </w:pPr>
+    </w:p>
+    <w:p>
+      <w:pPr>
+        <w:rPr>
+          <w:rFonts w:ascii="Times New Roman" w:hAnsi="Times New Roman" w:cs="Times New Roman"/>
+          <w:b/>
+          <w:bCs/>
+          <w:sz w:val="24"/>
+          <w:szCs w:val="24"/>
+        </w:rPr>
+      </w:pPr>
+      <w:r>
+        <w:rPr>
+          <w:rFonts w:ascii="Times New Roman" w:hAnsi="Times New Roman" w:cs="Times New Roman"/>
+          <w:b/>
+          <w:bCs/>
+          <w:sz w:val="24"/>
+          <w:szCs w:val="24"/>
+        </w:rPr>
+        <w:t>4.2.3 Saját foglalások menüpont</w:t>
+      </w:r>
+    </w:p>
+    <w:p>
+      <w:pPr>
+        <w:rPr>
+          <w:rFonts w:ascii="Times New Roman" w:hAnsi="Times New Roman" w:cs="Times New Roman"/>
+          <w:sz w:val="24"/>
+          <w:szCs w:val="24"/>
+        </w:rPr>
+      </w:pPr>
+      <w:r>
+        <w:rPr>
+          <w:rFonts w:ascii="Times New Roman" w:hAnsi="Times New Roman" w:cs="Times New Roman"/>
+          <w:sz w:val="24"/>
+          <w:szCs w:val="24"/>
+        </w:rPr>
+        <w:t>A regisztrált felhasználók számára elérhető egy „Saját foglalások” menüpont, ahol</w:t>
+      </w:r>
+      <w:r>
+        <w:rPr>
+          <w:rFonts w:ascii="Times New Roman" w:hAnsi="Times New Roman" w:cs="Times New Roman"/>
+          <w:sz w:val="24"/>
+          <w:szCs w:val="24"/>
+        </w:rPr>
+        <w:t xml:space="preserve"> </w:t>
+      </w:r>
+      <w:r>
+        <w:rPr>
+          <w:rFonts w:ascii="Times New Roman" w:hAnsi="Times New Roman" w:cs="Times New Roman"/>
+          <w:sz w:val="24"/>
+          <w:szCs w:val="24"/>
+        </w:rPr>
+        <w:t>foglalásaikat követhetik nyomon. Az állapotok – „Átvételre vár”, „</w:t>
+      </w:r>
+      <w:proofErr w:type="spellStart"/>
+      <w:r>
+        <w:rPr>
+          <w:rFonts w:ascii="Times New Roman" w:hAnsi="Times New Roman" w:cs="Times New Roman"/>
+          <w:sz w:val="24"/>
+          <w:szCs w:val="24"/>
+        </w:rPr>
+        <w:t>Átvéve</w:t>
+      </w:r>
+      <w:proofErr w:type="spellEnd"/>
+      <w:r>
+        <w:rPr>
+          <w:rFonts w:ascii="Times New Roman" w:hAnsi="Times New Roman" w:cs="Times New Roman"/>
+          <w:sz w:val="24"/>
+          <w:szCs w:val="24"/>
+        </w:rPr>
+        <w:t>”, „Törölve” – dinamikusan frissülnek az adminisztrátor által végzett műveletek szerint.</w:t>
+      </w:r>
+    </w:p>
+    <w:p>
+      <w:pPr>
+        <w:rPr>
+          <w:rFonts w:ascii="Times New Roman" w:hAnsi="Times New Roman" w:cs="Times New Roman"/>
+          <w:sz w:val="24"/>
+          <w:szCs w:val="24"/>
+        </w:rPr>
+      </w:pPr>
+    </w:p>
+    <w:p>
+      <w:pPr>
+        <w:rPr>
+          <w:rFonts w:ascii="Times New Roman" w:hAnsi="Times New Roman" w:cs="Times New Roman"/>
+          <w:b/>
+          <w:bCs/>
+          <w:sz w:val="24"/>
+          <w:szCs w:val="24"/>
+        </w:rPr>
+      </w:pPr>
+      <w:r>
+        <w:rPr>
+          <w:rFonts w:ascii="Times New Roman" w:hAnsi="Times New Roman" w:cs="Times New Roman"/>
+          <w:b/>
+          <w:bCs/>
+          <w:sz w:val="24"/>
+          <w:szCs w:val="24"/>
+        </w:rPr>
+        <w:t>1. Összevont elemzés: A zene rendelés folyamatának modellezése UML diagramokkal</w:t>
+      </w:r>
+    </w:p>
+    <w:p>
+      <w:pPr>
+        <w:rPr>
+          <w:rFonts w:ascii="Times New Roman" w:hAnsi="Times New Roman" w:cs="Times New Roman"/>
+          <w:sz w:val="24"/>
+          <w:szCs w:val="24"/>
+        </w:rPr>
+      </w:pPr>
+      <w:r>
+        <w:rPr>
+          <w:rFonts w:ascii="Times New Roman" w:hAnsi="Times New Roman" w:cs="Times New Roman"/>
+          <w:sz w:val="24"/>
+          <w:szCs w:val="24"/>
+        </w:rPr>
+        <w:t xml:space="preserve">A zene rendelési folyamat modellezése során három különböző UML diagram készült, amelyek együtt átfogó képet nyújtanak a rendszer működéséről. Ezek </w:t>
+      </w:r>
+      <w:proofErr w:type="gramStart"/>
+      <w:r>
+        <w:rPr>
+          <w:rFonts w:ascii="Times New Roman" w:hAnsi="Times New Roman" w:cs="Times New Roman"/>
+          <w:sz w:val="24"/>
+          <w:szCs w:val="24"/>
+        </w:rPr>
+        <w:t>a</w:t>
+      </w:r>
+      <w:proofErr w:type="gramEnd"/>
+      <w:r>
+        <w:rPr>
+          <w:rFonts w:ascii="Times New Roman" w:hAnsi="Times New Roman" w:cs="Times New Roman"/>
+          <w:sz w:val="24"/>
+          <w:szCs w:val="24"/>
+        </w:rPr>
+        <w:t xml:space="preserve"> </w:t>
+      </w:r>
+      <w:proofErr w:type="spellStart"/>
+      <w:r>
+        <w:rPr>
+          <w:rFonts w:ascii="Times New Roman" w:hAnsi="Times New Roman" w:cs="Times New Roman"/>
+          <w:b/>
+          <w:bCs/>
+          <w:sz w:val="24"/>
+          <w:szCs w:val="24"/>
+        </w:rPr>
+        <w:t>use</w:t>
+      </w:r>
+      <w:proofErr w:type="spellEnd"/>
+      <w:r>
+        <w:rPr>
+          <w:rFonts w:ascii="Times New Roman" w:hAnsi="Times New Roman" w:cs="Times New Roman"/>
+          <w:b/>
+          <w:bCs/>
+          <w:sz w:val="24"/>
+          <w:szCs w:val="24"/>
+        </w:rPr>
+        <w:t xml:space="preserve"> </w:t>
+      </w:r>
+      <w:proofErr w:type="spellStart"/>
+      <w:r>
+        <w:rPr>
+          <w:rFonts w:ascii="Times New Roman" w:hAnsi="Times New Roman" w:cs="Times New Roman"/>
+          <w:b/>
+          <w:bCs/>
+          <w:sz w:val="24"/>
+          <w:szCs w:val="24"/>
+        </w:rPr>
+        <w:t>case</w:t>
+      </w:r>
+      <w:proofErr w:type="spellEnd"/>
+      <w:r>
+        <w:rPr>
+          <w:rFonts w:ascii="Times New Roman" w:hAnsi="Times New Roman" w:cs="Times New Roman"/>
+          <w:sz w:val="24"/>
+          <w:szCs w:val="24"/>
+        </w:rPr>
+        <w:t xml:space="preserve">, a </w:t>
+      </w:r>
+      <w:proofErr w:type="spellStart"/>
+      <w:r>
+        <w:rPr>
+          <w:rFonts w:ascii="Times New Roman" w:hAnsi="Times New Roman" w:cs="Times New Roman"/>
+          <w:b/>
+          <w:bCs/>
+          <w:sz w:val="24"/>
+          <w:szCs w:val="24"/>
+        </w:rPr>
+        <w:t>sequence</w:t>
+      </w:r>
+      <w:proofErr w:type="spellEnd"/>
+      <w:r>
+        <w:rPr>
+          <w:rFonts w:ascii="Times New Roman" w:hAnsi="Times New Roman" w:cs="Times New Roman"/>
+          <w:sz w:val="24"/>
+          <w:szCs w:val="24"/>
+        </w:rPr>
+        <w:t xml:space="preserve">, és az </w:t>
+      </w:r>
+      <w:proofErr w:type="spellStart"/>
+      <w:r>
+        <w:rPr>
+          <w:rFonts w:ascii="Times New Roman" w:hAnsi="Times New Roman" w:cs="Times New Roman"/>
+          <w:b/>
+          <w:bCs/>
+          <w:sz w:val="24"/>
+          <w:szCs w:val="24"/>
+        </w:rPr>
+        <w:t>activity</w:t>
+      </w:r>
+      <w:proofErr w:type="spellEnd"/>
+      <w:r>
+        <w:rPr>
+          <w:rFonts w:ascii="Times New Roman" w:hAnsi="Times New Roman" w:cs="Times New Roman"/>
+          <w:b/>
+          <w:bCs/>
+          <w:sz w:val="24"/>
+          <w:szCs w:val="24"/>
+        </w:rPr>
+        <w:t xml:space="preserve"> diagram</w:t>
+      </w:r>
+      <w:r>
+        <w:rPr>
+          <w:rFonts w:ascii="Times New Roman" w:hAnsi="Times New Roman" w:cs="Times New Roman"/>
+          <w:sz w:val="24"/>
+          <w:szCs w:val="24"/>
+        </w:rPr>
+        <w:t xml:space="preserve">, amelyek eltérő nézőpontból mutatják be a folyamatot, de </w:t>
+      </w:r>
+      <w:proofErr w:type="spellStart"/>
+      <w:r>
+        <w:rPr>
+          <w:rFonts w:ascii="Times New Roman" w:hAnsi="Times New Roman" w:cs="Times New Roman"/>
+          <w:sz w:val="24"/>
+          <w:szCs w:val="24"/>
+        </w:rPr>
+        <w:t>tartalmilag</w:t>
+      </w:r>
+      <w:proofErr w:type="spellEnd"/>
+      <w:r>
+        <w:rPr>
+          <w:rFonts w:ascii="Times New Roman" w:hAnsi="Times New Roman" w:cs="Times New Roman"/>
+          <w:sz w:val="24"/>
+          <w:szCs w:val="24"/>
+        </w:rPr>
+        <w:t xml:space="preserve"> szorosan </w:t>
+      </w:r>
+      <w:proofErr w:type="spellStart"/>
+      <w:r>
+        <w:rPr>
+          <w:rFonts w:ascii="Times New Roman" w:hAnsi="Times New Roman" w:cs="Times New Roman"/>
+          <w:sz w:val="24"/>
+          <w:szCs w:val="24"/>
+        </w:rPr>
+        <w:t>összefüggnek</w:t>
+      </w:r>
+      <w:proofErr w:type="spellEnd"/>
+      <w:r>
+        <w:rPr>
+          <w:rFonts w:ascii="Times New Roman" w:hAnsi="Times New Roman" w:cs="Times New Roman"/>
+          <w:sz w:val="24"/>
+          <w:szCs w:val="24"/>
+        </w:rPr>
+        <w:t>.</w:t>
+      </w:r>
+    </w:p>
+    <w:p>
+      <w:pPr>
+        <w:rPr>
+          <w:rFonts w:ascii="Times New Roman" w:hAnsi="Times New Roman" w:cs="Times New Roman"/>
+          <w:b/>
+          <w:bCs/>
+          <w:sz w:val="24"/>
+          <w:szCs w:val="24"/>
+        </w:rPr>
+      </w:pPr>
+      <w:proofErr w:type="spellStart"/>
+      <w:r>
+        <w:rPr>
+          <w:rFonts w:ascii="Times New Roman" w:hAnsi="Times New Roman" w:cs="Times New Roman"/>
+          <w:b/>
+          <w:bCs/>
+          <w:sz w:val="24"/>
+          <w:szCs w:val="24"/>
+        </w:rPr>
+        <w:t>Use</w:t>
+      </w:r>
+      <w:proofErr w:type="spellEnd"/>
+      <w:r>
+        <w:rPr>
+          <w:rFonts w:ascii="Times New Roman" w:hAnsi="Times New Roman" w:cs="Times New Roman"/>
+          <w:b/>
+          <w:bCs/>
+          <w:sz w:val="24"/>
+          <w:szCs w:val="24"/>
+        </w:rPr>
+        <w:t xml:space="preserve"> </w:t>
+      </w:r>
+      <w:proofErr w:type="spellStart"/>
+      <w:r>
+        <w:rPr>
+          <w:rFonts w:ascii="Times New Roman" w:hAnsi="Times New Roman" w:cs="Times New Roman"/>
+          <w:b/>
+          <w:bCs/>
+          <w:sz w:val="24"/>
+          <w:szCs w:val="24"/>
+        </w:rPr>
+        <w:t>case</w:t>
+      </w:r>
+      <w:proofErr w:type="spellEnd"/>
+      <w:r>
+        <w:rPr>
+          <w:rFonts w:ascii="Times New Roman" w:hAnsi="Times New Roman" w:cs="Times New Roman"/>
+          <w:b/>
+          <w:bCs/>
+          <w:sz w:val="24"/>
+          <w:szCs w:val="24"/>
+        </w:rPr>
+        <w:t xml:space="preserve"> diagram</w:t>
+      </w:r>
+    </w:p>
+    <w:p>
+      <w:pPr>
+        <w:rPr>
+          <w:rFonts w:ascii="Times New Roman" w:hAnsi="Times New Roman" w:cs="Times New Roman"/>
+          <w:sz w:val="24"/>
+          <w:szCs w:val="24"/>
+        </w:rPr>
+      </w:pPr>
+      <w:r>
+        <w:rPr>
+          <w:rFonts w:ascii="Times New Roman" w:hAnsi="Times New Roman" w:cs="Times New Roman"/>
+          <w:sz w:val="24"/>
+          <w:szCs w:val="24"/>
+        </w:rPr>
+        <w:t xml:space="preserve">Ez a modell bemutatja, milyen műveleteket végezhetnek az egyes szereplők a rendszerben. Két fő </w:t>
+      </w:r>
+      <w:proofErr w:type="spellStart"/>
+      <w:r>
+        <w:rPr>
+          <w:rFonts w:ascii="Times New Roman" w:hAnsi="Times New Roman" w:cs="Times New Roman"/>
+          <w:sz w:val="24"/>
+          <w:szCs w:val="24"/>
+        </w:rPr>
+        <w:t>aktor</w:t>
+      </w:r>
+      <w:proofErr w:type="spellEnd"/>
+      <w:r>
+        <w:rPr>
+          <w:rFonts w:ascii="Times New Roman" w:hAnsi="Times New Roman" w:cs="Times New Roman"/>
+          <w:sz w:val="24"/>
+          <w:szCs w:val="24"/>
+        </w:rPr>
+        <w:t xml:space="preserve"> van: a </w:t>
+      </w:r>
+      <w:r>
+        <w:rPr>
+          <w:rFonts w:ascii="Times New Roman" w:hAnsi="Times New Roman" w:cs="Times New Roman"/>
+          <w:b/>
+          <w:bCs/>
+          <w:sz w:val="24"/>
+          <w:szCs w:val="24"/>
+        </w:rPr>
+        <w:t>Felhasználó</w:t>
+      </w:r>
+      <w:r>
+        <w:rPr>
+          <w:rFonts w:ascii="Times New Roman" w:hAnsi="Times New Roman" w:cs="Times New Roman"/>
+          <w:sz w:val="24"/>
+          <w:szCs w:val="24"/>
+        </w:rPr>
+        <w:t xml:space="preserve"> és az </w:t>
+      </w:r>
+      <w:proofErr w:type="spellStart"/>
+      <w:r>
+        <w:rPr>
+          <w:rFonts w:ascii="Times New Roman" w:hAnsi="Times New Roman" w:cs="Times New Roman"/>
+          <w:b/>
+          <w:bCs/>
+          <w:sz w:val="24"/>
+          <w:szCs w:val="24"/>
+        </w:rPr>
+        <w:t>Admin</w:t>
+      </w:r>
+      <w:proofErr w:type="spellEnd"/>
+      <w:r>
+        <w:rPr>
+          <w:rFonts w:ascii="Times New Roman" w:hAnsi="Times New Roman" w:cs="Times New Roman"/>
+          <w:sz w:val="24"/>
+          <w:szCs w:val="24"/>
+        </w:rPr>
+        <w:t xml:space="preserve">. A felhasználó regisztrálhat, bejelentkezhet, zenéket böngészhet, kosárba helyezheti őket, majd megrendelést adhat le. A megrendelés részeként automatikusan elindul a készlet frissítése és a visszaigazoló e-mail küldése. Az </w:t>
+      </w:r>
+      <w:proofErr w:type="spellStart"/>
+      <w:r>
+        <w:rPr>
+          <w:rFonts w:ascii="Times New Roman" w:hAnsi="Times New Roman" w:cs="Times New Roman"/>
+          <w:sz w:val="24"/>
+          <w:szCs w:val="24"/>
+        </w:rPr>
+        <w:lastRenderedPageBreak/>
+        <w:t>Admin</w:t>
+      </w:r>
+      <w:proofErr w:type="spellEnd"/>
+      <w:r>
+        <w:rPr>
+          <w:rFonts w:ascii="Times New Roman" w:hAnsi="Times New Roman" w:cs="Times New Roman"/>
+          <w:sz w:val="24"/>
+          <w:szCs w:val="24"/>
+        </w:rPr>
+        <w:t xml:space="preserve"> pedig kezelheti a készletet</w:t>
+      </w:r>
+      <w:r>
+        <w:rPr>
+          <w:rFonts w:ascii="Times New Roman" w:hAnsi="Times New Roman" w:cs="Times New Roman"/>
+          <w:sz w:val="24"/>
+          <w:szCs w:val="24"/>
+        </w:rPr>
+        <w:t xml:space="preserve"> a rendelések leadása után</w:t>
+      </w:r>
+      <w:r>
+        <w:rPr>
+          <w:rFonts w:ascii="Times New Roman" w:hAnsi="Times New Roman" w:cs="Times New Roman"/>
+          <w:sz w:val="24"/>
+          <w:szCs w:val="24"/>
+        </w:rPr>
+        <w:t>. A diagram célja, hogy összefoglalja a fő funkciókat, és azt, hogy mely szereplők használják őket.</w:t>
+      </w:r>
+    </w:p>
+    <w:p>
+      <w:pPr>
+        <w:rPr>
+          <w:rFonts w:ascii="Times New Roman" w:hAnsi="Times New Roman" w:cs="Times New Roman"/>
+          <w:b/>
+          <w:bCs/>
+          <w:sz w:val="24"/>
+          <w:szCs w:val="24"/>
+        </w:rPr>
+      </w:pPr>
+      <w:proofErr w:type="spellStart"/>
+      <w:r>
+        <w:rPr>
+          <w:rFonts w:ascii="Times New Roman" w:hAnsi="Times New Roman" w:cs="Times New Roman"/>
+          <w:b/>
+          <w:bCs/>
+          <w:sz w:val="24"/>
+          <w:szCs w:val="24"/>
+        </w:rPr>
+        <w:t>Sequence</w:t>
+      </w:r>
+      <w:proofErr w:type="spellEnd"/>
+      <w:r>
+        <w:rPr>
+          <w:rFonts w:ascii="Times New Roman" w:hAnsi="Times New Roman" w:cs="Times New Roman"/>
+          <w:b/>
+          <w:bCs/>
+          <w:sz w:val="24"/>
+          <w:szCs w:val="24"/>
+        </w:rPr>
+        <w:t xml:space="preserve"> diagram</w:t>
+      </w:r>
+    </w:p>
+    <w:p>
+      <w:pPr>
+        <w:rPr>
+          <w:rFonts w:ascii="Times New Roman" w:hAnsi="Times New Roman" w:cs="Times New Roman"/>
+          <w:sz w:val="24"/>
+          <w:szCs w:val="24"/>
+        </w:rPr>
+      </w:pPr>
+      <w:r>
+        <w:rPr>
+          <w:rFonts w:ascii="Times New Roman" w:hAnsi="Times New Roman" w:cs="Times New Roman"/>
+          <w:sz w:val="24"/>
+          <w:szCs w:val="24"/>
+        </w:rPr>
+        <w:t xml:space="preserve">A szekvenciadiagram már az időbeli lefutást és az egyes komponensek közötti interakciókat mutatja meg. A szereplők (Felhasználó, Webalkalmazás, Rendeléskezelő, Adatbázis, E-mail rendszer, </w:t>
+      </w:r>
+      <w:proofErr w:type="spellStart"/>
+      <w:r>
+        <w:rPr>
+          <w:rFonts w:ascii="Times New Roman" w:hAnsi="Times New Roman" w:cs="Times New Roman"/>
+          <w:sz w:val="24"/>
+          <w:szCs w:val="24"/>
+        </w:rPr>
+        <w:t>Admin</w:t>
+      </w:r>
+      <w:proofErr w:type="spellEnd"/>
+      <w:r>
+        <w:rPr>
+          <w:rFonts w:ascii="Times New Roman" w:hAnsi="Times New Roman" w:cs="Times New Roman"/>
+          <w:sz w:val="24"/>
+          <w:szCs w:val="24"/>
+        </w:rPr>
+        <w:t>) között pontosan látszik, hogyan történik a bejelentkezés, a rendelés rögzítése, az adatbázis-műveletek, illetve az automatikus e-mail küldés. Ez a nézet különösen hasznos a rendszer viselkedésének megértéséhez, és a háttérben zajló technikai lépések követéséhez.</w:t>
+      </w:r>
+    </w:p>
+    <w:p>
+      <w:pPr>
+        <w:rPr>
+          <w:rFonts w:ascii="Times New Roman" w:hAnsi="Times New Roman" w:cs="Times New Roman"/>
+          <w:b/>
+          <w:bCs/>
+          <w:sz w:val="24"/>
+          <w:szCs w:val="24"/>
+        </w:rPr>
+      </w:pPr>
+      <w:proofErr w:type="spellStart"/>
+      <w:r>
+        <w:rPr>
+          <w:rFonts w:ascii="Times New Roman" w:hAnsi="Times New Roman" w:cs="Times New Roman"/>
+          <w:b/>
+          <w:bCs/>
+          <w:sz w:val="24"/>
+          <w:szCs w:val="24"/>
+        </w:rPr>
+        <w:t>Activity</w:t>
+      </w:r>
+      <w:proofErr w:type="spellEnd"/>
+      <w:r>
+        <w:rPr>
+          <w:rFonts w:ascii="Times New Roman" w:hAnsi="Times New Roman" w:cs="Times New Roman"/>
+          <w:b/>
+          <w:bCs/>
+          <w:sz w:val="24"/>
+          <w:szCs w:val="24"/>
+        </w:rPr>
+        <w:t xml:space="preserve"> diagram</w:t>
+      </w:r>
+    </w:p>
+    <w:p>
+      <w:pPr>
+        <w:rPr>
+          <w:rFonts w:ascii="Times New Roman" w:hAnsi="Times New Roman" w:cs="Times New Roman"/>
+          <w:sz w:val="24"/>
+          <w:szCs w:val="24"/>
+        </w:rPr>
+      </w:pPr>
+      <w:r>
+        <w:rPr>
+          <w:rFonts w:ascii="Times New Roman" w:hAnsi="Times New Roman" w:cs="Times New Roman"/>
+          <w:sz w:val="24"/>
+          <w:szCs w:val="24"/>
+        </w:rPr>
+        <w:t xml:space="preserve">Az </w:t>
+      </w:r>
+      <w:proofErr w:type="spellStart"/>
+      <w:r>
+        <w:rPr>
+          <w:rFonts w:ascii="Times New Roman" w:hAnsi="Times New Roman" w:cs="Times New Roman"/>
+          <w:sz w:val="24"/>
+          <w:szCs w:val="24"/>
+        </w:rPr>
+        <w:t>activity</w:t>
+      </w:r>
+      <w:proofErr w:type="spellEnd"/>
+      <w:r>
+        <w:rPr>
+          <w:rFonts w:ascii="Times New Roman" w:hAnsi="Times New Roman" w:cs="Times New Roman"/>
+          <w:sz w:val="24"/>
+          <w:szCs w:val="24"/>
+        </w:rPr>
+        <w:t xml:space="preserve"> diagram a folyamatot munkafolyamatként, lépésről lépésre ábrázolja. Látható benne például az, hogy ha egy zene elfogy, akkor nem kerülhet kosárba, és a megrendelés során automatikusan frissül a készlet, majd e-mailt kap a felhasználó. A diagram egészen az átvételig és fizetésig követi végig az eseményeket. Ez a típus különösen alkalmas a </w:t>
+      </w:r>
+      <w:r>
+        <w:rPr>
+          <w:rFonts w:ascii="Times New Roman" w:hAnsi="Times New Roman" w:cs="Times New Roman"/>
+          <w:b/>
+          <w:bCs/>
+          <w:sz w:val="24"/>
+          <w:szCs w:val="24"/>
+        </w:rPr>
+        <w:t>felhasználói élmény</w:t>
+      </w:r>
+      <w:r>
+        <w:rPr>
+          <w:rFonts w:ascii="Times New Roman" w:hAnsi="Times New Roman" w:cs="Times New Roman"/>
+          <w:sz w:val="24"/>
+          <w:szCs w:val="24"/>
+        </w:rPr>
+        <w:t xml:space="preserve"> vagy a folyamatlogika átlátására.</w:t>
+      </w:r>
+    </w:p>
+    <w:p>
+      <w:pPr>
+        <w:rPr>
+          <w:rFonts w:ascii="Times New Roman" w:hAnsi="Times New Roman" w:cs="Times New Roman"/>
+          <w:b/>
+          <w:bCs/>
+          <w:sz w:val="24"/>
+          <w:szCs w:val="24"/>
+        </w:rPr>
+      </w:pPr>
+      <w:r>
+        <w:rPr>
+          <w:rFonts w:ascii="Times New Roman" w:hAnsi="Times New Roman" w:cs="Times New Roman"/>
+          <w:b/>
+          <w:bCs/>
+          <w:sz w:val="24"/>
+          <w:szCs w:val="24"/>
+        </w:rPr>
+        <w:t>Összefoglalás</w:t>
+      </w:r>
+    </w:p>
+    <w:p>
+      <w:pPr>
+        <w:rPr>
+          <w:rFonts w:ascii="Times New Roman" w:hAnsi="Times New Roman" w:cs="Times New Roman"/>
+          <w:sz w:val="24"/>
+          <w:szCs w:val="24"/>
+        </w:rPr>
+      </w:pPr>
+      <w:r>
+        <w:rPr>
+          <w:rFonts w:ascii="Times New Roman" w:hAnsi="Times New Roman" w:cs="Times New Roman"/>
+          <w:sz w:val="24"/>
+          <w:szCs w:val="24"/>
+        </w:rPr>
+        <w:t xml:space="preserve">A három diagram együtt világosan és részletesen lefedi a zene rendelés teljes életciklusát. </w:t>
+      </w:r>
+      <w:proofErr w:type="gramStart"/>
+      <w:r>
+        <w:rPr>
+          <w:rFonts w:ascii="Times New Roman" w:hAnsi="Times New Roman" w:cs="Times New Roman"/>
+          <w:sz w:val="24"/>
+          <w:szCs w:val="24"/>
+        </w:rPr>
+        <w:t>A</w:t>
+      </w:r>
+      <w:proofErr w:type="gramEnd"/>
+      <w:r>
+        <w:rPr>
+          <w:rFonts w:ascii="Times New Roman" w:hAnsi="Times New Roman" w:cs="Times New Roman"/>
+          <w:sz w:val="24"/>
+          <w:szCs w:val="24"/>
+        </w:rPr>
+        <w:t xml:space="preserve"> </w:t>
+      </w:r>
+      <w:proofErr w:type="spellStart"/>
+      <w:r>
+        <w:rPr>
+          <w:rFonts w:ascii="Times New Roman" w:hAnsi="Times New Roman" w:cs="Times New Roman"/>
+          <w:sz w:val="24"/>
+          <w:szCs w:val="24"/>
+        </w:rPr>
+        <w:t>use</w:t>
+      </w:r>
+      <w:proofErr w:type="spellEnd"/>
+      <w:r>
+        <w:rPr>
+          <w:rFonts w:ascii="Times New Roman" w:hAnsi="Times New Roman" w:cs="Times New Roman"/>
+          <w:sz w:val="24"/>
+          <w:szCs w:val="24"/>
+        </w:rPr>
+        <w:t xml:space="preserve"> </w:t>
+      </w:r>
+      <w:proofErr w:type="spellStart"/>
+      <w:r>
+        <w:rPr>
+          <w:rFonts w:ascii="Times New Roman" w:hAnsi="Times New Roman" w:cs="Times New Roman"/>
+          <w:sz w:val="24"/>
+          <w:szCs w:val="24"/>
+        </w:rPr>
+        <w:t>case</w:t>
+      </w:r>
+      <w:proofErr w:type="spellEnd"/>
+      <w:r>
+        <w:rPr>
+          <w:rFonts w:ascii="Times New Roman" w:hAnsi="Times New Roman" w:cs="Times New Roman"/>
+          <w:sz w:val="24"/>
+          <w:szCs w:val="24"/>
+        </w:rPr>
+        <w:t xml:space="preserve"> diagram a </w:t>
+      </w:r>
+      <w:r>
+        <w:rPr>
+          <w:rFonts w:ascii="Times New Roman" w:hAnsi="Times New Roman" w:cs="Times New Roman"/>
+          <w:b/>
+          <w:bCs/>
+          <w:sz w:val="24"/>
+          <w:szCs w:val="24"/>
+        </w:rPr>
+        <w:t>szerepkörökre és funkciókra</w:t>
+      </w:r>
+      <w:r>
+        <w:rPr>
+          <w:rFonts w:ascii="Times New Roman" w:hAnsi="Times New Roman" w:cs="Times New Roman"/>
+          <w:sz w:val="24"/>
+          <w:szCs w:val="24"/>
+        </w:rPr>
+        <w:t xml:space="preserve"> koncentrál, a </w:t>
+      </w:r>
+      <w:proofErr w:type="spellStart"/>
+      <w:r>
+        <w:rPr>
+          <w:rFonts w:ascii="Times New Roman" w:hAnsi="Times New Roman" w:cs="Times New Roman"/>
+          <w:sz w:val="24"/>
+          <w:szCs w:val="24"/>
+        </w:rPr>
+        <w:t>sequence</w:t>
+      </w:r>
+      <w:proofErr w:type="spellEnd"/>
+      <w:r>
+        <w:rPr>
+          <w:rFonts w:ascii="Times New Roman" w:hAnsi="Times New Roman" w:cs="Times New Roman"/>
+          <w:sz w:val="24"/>
+          <w:szCs w:val="24"/>
+        </w:rPr>
+        <w:t xml:space="preserve"> diagram az </w:t>
+      </w:r>
+      <w:r>
+        <w:rPr>
+          <w:rFonts w:ascii="Times New Roman" w:hAnsi="Times New Roman" w:cs="Times New Roman"/>
+          <w:b/>
+          <w:bCs/>
+          <w:sz w:val="24"/>
+          <w:szCs w:val="24"/>
+        </w:rPr>
+        <w:t>időbeli és technikai kommunikációra</w:t>
+      </w:r>
+      <w:r>
+        <w:rPr>
+          <w:rFonts w:ascii="Times New Roman" w:hAnsi="Times New Roman" w:cs="Times New Roman"/>
+          <w:sz w:val="24"/>
+          <w:szCs w:val="24"/>
+        </w:rPr>
+        <w:t xml:space="preserve">, míg az </w:t>
+      </w:r>
+      <w:proofErr w:type="spellStart"/>
+      <w:r>
+        <w:rPr>
+          <w:rFonts w:ascii="Times New Roman" w:hAnsi="Times New Roman" w:cs="Times New Roman"/>
+          <w:sz w:val="24"/>
+          <w:szCs w:val="24"/>
+        </w:rPr>
+        <w:t>activity</w:t>
+      </w:r>
+      <w:proofErr w:type="spellEnd"/>
+      <w:r>
+        <w:rPr>
+          <w:rFonts w:ascii="Times New Roman" w:hAnsi="Times New Roman" w:cs="Times New Roman"/>
+          <w:sz w:val="24"/>
+          <w:szCs w:val="24"/>
+        </w:rPr>
+        <w:t xml:space="preserve"> diagram a </w:t>
+      </w:r>
+      <w:r>
+        <w:rPr>
+          <w:rFonts w:ascii="Times New Roman" w:hAnsi="Times New Roman" w:cs="Times New Roman"/>
+          <w:b/>
+          <w:bCs/>
+          <w:sz w:val="24"/>
+          <w:szCs w:val="24"/>
+        </w:rPr>
+        <w:t>folyamatok logikai sorrendjére</w:t>
+      </w:r>
+      <w:r>
+        <w:rPr>
+          <w:rFonts w:ascii="Times New Roman" w:hAnsi="Times New Roman" w:cs="Times New Roman"/>
+          <w:sz w:val="24"/>
+          <w:szCs w:val="24"/>
+        </w:rPr>
+        <w:t>. Így a három modell kombinálása nem redundáns, hanem éppen hogy kiegészítik egymást, és segítenek a rendszer teljes körű megértésében.</w:t>
+      </w:r>
+    </w:p>
+    <w:p>
+      <w:pPr>
+        <w:rPr>
+          <w:rFonts w:ascii="Times New Roman" w:hAnsi="Times New Roman" w:cs="Times New Roman"/>
+          <w:sz w:val="24"/>
+          <w:szCs w:val="24"/>
+        </w:rPr>
+      </w:pPr>
+    </w:p>
+    <w:p>
+      <w:pPr>
+        <w:rPr>
+          <w:rFonts w:ascii="Times New Roman" w:hAnsi="Times New Roman" w:cs="Times New Roman"/>
+          <w:b/>
+          <w:bCs/>
+          <w:sz w:val="24"/>
+          <w:szCs w:val="24"/>
+        </w:rPr>
+      </w:pPr>
+      <w:r>
+        <w:rPr>
+          <w:rFonts w:ascii="Times New Roman" w:hAnsi="Times New Roman" w:cs="Times New Roman"/>
+          <w:b/>
+          <w:bCs/>
+          <w:sz w:val="24"/>
+          <w:szCs w:val="24"/>
+        </w:rPr>
+        <w:t>Film és Sorozat Kölcsönzés Rendszer - Összevont Elemzés</w:t>
+      </w:r>
+    </w:p>
+    <w:p>
+      <w:pPr>
+        <w:rPr>
+          <w:rFonts w:ascii="Times New Roman" w:hAnsi="Times New Roman" w:cs="Times New Roman"/>
+          <w:sz w:val="24"/>
+          <w:szCs w:val="24"/>
+        </w:rPr>
+      </w:pPr>
+      <w:r>
+        <w:rPr>
+          <w:rFonts w:ascii="Times New Roman" w:hAnsi="Times New Roman" w:cs="Times New Roman"/>
+          <w:sz w:val="24"/>
+          <w:szCs w:val="24"/>
+        </w:rPr>
+        <w:t xml:space="preserve">A film és sorozat kölcsönzésére szolgáló rendszer három kulcsfontosságú diagramot használ a különböző műveletek megjelenítésére: </w:t>
+      </w:r>
+      <w:proofErr w:type="spellStart"/>
+      <w:r>
+        <w:rPr>
+          <w:rFonts w:ascii="Times New Roman" w:hAnsi="Times New Roman" w:cs="Times New Roman"/>
+          <w:b/>
+          <w:bCs/>
+          <w:sz w:val="24"/>
+          <w:szCs w:val="24"/>
+        </w:rPr>
+        <w:t>use</w:t>
+      </w:r>
+      <w:proofErr w:type="spellEnd"/>
+      <w:r>
+        <w:rPr>
+          <w:rFonts w:ascii="Times New Roman" w:hAnsi="Times New Roman" w:cs="Times New Roman"/>
+          <w:b/>
+          <w:bCs/>
+          <w:sz w:val="24"/>
+          <w:szCs w:val="24"/>
+        </w:rPr>
+        <w:t xml:space="preserve"> </w:t>
+      </w:r>
+      <w:proofErr w:type="spellStart"/>
+      <w:r>
+        <w:rPr>
+          <w:rFonts w:ascii="Times New Roman" w:hAnsi="Times New Roman" w:cs="Times New Roman"/>
+          <w:b/>
+          <w:bCs/>
+          <w:sz w:val="24"/>
+          <w:szCs w:val="24"/>
+        </w:rPr>
+        <w:t>case</w:t>
+      </w:r>
+      <w:proofErr w:type="spellEnd"/>
+      <w:r>
+        <w:rPr>
+          <w:rFonts w:ascii="Times New Roman" w:hAnsi="Times New Roman" w:cs="Times New Roman"/>
+          <w:b/>
+          <w:bCs/>
+          <w:sz w:val="24"/>
+          <w:szCs w:val="24"/>
+        </w:rPr>
+        <w:t xml:space="preserve"> diagram</w:t>
+      </w:r>
+      <w:r>
+        <w:rPr>
+          <w:rFonts w:ascii="Times New Roman" w:hAnsi="Times New Roman" w:cs="Times New Roman"/>
+          <w:sz w:val="24"/>
+          <w:szCs w:val="24"/>
+        </w:rPr>
+        <w:t xml:space="preserve">, </w:t>
+      </w:r>
+      <w:proofErr w:type="spellStart"/>
+      <w:r>
+        <w:rPr>
+          <w:rFonts w:ascii="Times New Roman" w:hAnsi="Times New Roman" w:cs="Times New Roman"/>
+          <w:b/>
+          <w:bCs/>
+          <w:sz w:val="24"/>
+          <w:szCs w:val="24"/>
+        </w:rPr>
+        <w:t>activity</w:t>
+      </w:r>
+      <w:proofErr w:type="spellEnd"/>
+      <w:r>
+        <w:rPr>
+          <w:rFonts w:ascii="Times New Roman" w:hAnsi="Times New Roman" w:cs="Times New Roman"/>
+          <w:b/>
+          <w:bCs/>
+          <w:sz w:val="24"/>
+          <w:szCs w:val="24"/>
+        </w:rPr>
+        <w:t xml:space="preserve"> diagram</w:t>
+      </w:r>
+      <w:r>
+        <w:rPr>
+          <w:rFonts w:ascii="Times New Roman" w:hAnsi="Times New Roman" w:cs="Times New Roman"/>
+          <w:sz w:val="24"/>
+          <w:szCs w:val="24"/>
+        </w:rPr>
+        <w:t xml:space="preserve">, és </w:t>
+      </w:r>
+      <w:proofErr w:type="spellStart"/>
+      <w:r>
+        <w:rPr>
+          <w:rFonts w:ascii="Times New Roman" w:hAnsi="Times New Roman" w:cs="Times New Roman"/>
+          <w:b/>
+          <w:bCs/>
+          <w:sz w:val="24"/>
+          <w:szCs w:val="24"/>
+        </w:rPr>
+        <w:t>sequence</w:t>
+      </w:r>
+      <w:proofErr w:type="spellEnd"/>
+      <w:r>
+        <w:rPr>
+          <w:rFonts w:ascii="Times New Roman" w:hAnsi="Times New Roman" w:cs="Times New Roman"/>
+          <w:b/>
+          <w:bCs/>
+          <w:sz w:val="24"/>
+          <w:szCs w:val="24"/>
+        </w:rPr>
+        <w:t xml:space="preserve"> diagram</w:t>
+      </w:r>
+      <w:r>
+        <w:rPr>
+          <w:rFonts w:ascii="Times New Roman" w:hAnsi="Times New Roman" w:cs="Times New Roman"/>
+          <w:sz w:val="24"/>
+          <w:szCs w:val="24"/>
+        </w:rPr>
+        <w:t>. Ezek a diagramok mind a felhasználói, mind az adminisztrátori oldal működését bemutatják, ám mindegyik különböző aspektusait ragadja meg a folyamatoknak.</w:t>
+      </w:r>
+    </w:p>
+    <w:p>
+      <w:pPr>
+        <w:rPr>
+          <w:rFonts w:ascii="Times New Roman" w:hAnsi="Times New Roman" w:cs="Times New Roman"/>
+          <w:b/>
+          <w:bCs/>
+          <w:sz w:val="24"/>
+          <w:szCs w:val="24"/>
+        </w:rPr>
+      </w:pPr>
+      <w:r>
+        <w:rPr>
+          <w:rFonts w:ascii="Times New Roman" w:hAnsi="Times New Roman" w:cs="Times New Roman"/>
+          <w:b/>
+          <w:bCs/>
+          <w:sz w:val="24"/>
+          <w:szCs w:val="24"/>
+        </w:rPr>
+        <w:t xml:space="preserve">1. </w:t>
+      </w:r>
+      <w:proofErr w:type="spellStart"/>
+      <w:r>
+        <w:rPr>
+          <w:rFonts w:ascii="Times New Roman" w:hAnsi="Times New Roman" w:cs="Times New Roman"/>
+          <w:b/>
+          <w:bCs/>
+          <w:sz w:val="24"/>
+          <w:szCs w:val="24"/>
+        </w:rPr>
+        <w:t>Use</w:t>
+      </w:r>
+      <w:proofErr w:type="spellEnd"/>
+      <w:r>
+        <w:rPr>
+          <w:rFonts w:ascii="Times New Roman" w:hAnsi="Times New Roman" w:cs="Times New Roman"/>
+          <w:b/>
+          <w:bCs/>
+          <w:sz w:val="24"/>
+          <w:szCs w:val="24"/>
+        </w:rPr>
+        <w:t xml:space="preserve"> </w:t>
+      </w:r>
+      <w:proofErr w:type="spellStart"/>
+      <w:r>
+        <w:rPr>
+          <w:rFonts w:ascii="Times New Roman" w:hAnsi="Times New Roman" w:cs="Times New Roman"/>
+          <w:b/>
+          <w:bCs/>
+          <w:sz w:val="24"/>
+          <w:szCs w:val="24"/>
+        </w:rPr>
+        <w:t>Case</w:t>
+      </w:r>
+      <w:proofErr w:type="spellEnd"/>
+      <w:r>
+        <w:rPr>
+          <w:rFonts w:ascii="Times New Roman" w:hAnsi="Times New Roman" w:cs="Times New Roman"/>
+          <w:b/>
+          <w:bCs/>
+          <w:sz w:val="24"/>
+          <w:szCs w:val="24"/>
+        </w:rPr>
+        <w:t xml:space="preserve"> Diagram: A Szereplők és Funkcióik</w:t>
+      </w:r>
+    </w:p>
+    <w:p>
+      <w:pPr>
+        <w:rPr>
+          <w:rFonts w:ascii="Times New Roman" w:hAnsi="Times New Roman" w:cs="Times New Roman"/>
+          <w:sz w:val="24"/>
+          <w:szCs w:val="24"/>
+        </w:rPr>
+      </w:pPr>
+      <w:proofErr w:type="gramStart"/>
+      <w:r>
+        <w:rPr>
+          <w:rFonts w:ascii="Times New Roman" w:hAnsi="Times New Roman" w:cs="Times New Roman"/>
+          <w:sz w:val="24"/>
+          <w:szCs w:val="24"/>
+        </w:rPr>
+        <w:t>A</w:t>
+      </w:r>
+      <w:proofErr w:type="gramEnd"/>
+      <w:r>
+        <w:rPr>
+          <w:rFonts w:ascii="Times New Roman" w:hAnsi="Times New Roman" w:cs="Times New Roman"/>
+          <w:sz w:val="24"/>
+          <w:szCs w:val="24"/>
+        </w:rPr>
+        <w:t xml:space="preserve"> </w:t>
+      </w:r>
+      <w:proofErr w:type="spellStart"/>
+      <w:r>
+        <w:rPr>
+          <w:rFonts w:ascii="Times New Roman" w:hAnsi="Times New Roman" w:cs="Times New Roman"/>
+          <w:b/>
+          <w:bCs/>
+          <w:sz w:val="24"/>
+          <w:szCs w:val="24"/>
+        </w:rPr>
+        <w:t>use</w:t>
+      </w:r>
+      <w:proofErr w:type="spellEnd"/>
+      <w:r>
+        <w:rPr>
+          <w:rFonts w:ascii="Times New Roman" w:hAnsi="Times New Roman" w:cs="Times New Roman"/>
+          <w:b/>
+          <w:bCs/>
+          <w:sz w:val="24"/>
+          <w:szCs w:val="24"/>
+        </w:rPr>
+        <w:t xml:space="preserve"> </w:t>
+      </w:r>
+      <w:proofErr w:type="spellStart"/>
+      <w:r>
+        <w:rPr>
+          <w:rFonts w:ascii="Times New Roman" w:hAnsi="Times New Roman" w:cs="Times New Roman"/>
+          <w:b/>
+          <w:bCs/>
+          <w:sz w:val="24"/>
+          <w:szCs w:val="24"/>
+        </w:rPr>
+        <w:t>case</w:t>
+      </w:r>
+      <w:proofErr w:type="spellEnd"/>
+      <w:r>
+        <w:rPr>
+          <w:rFonts w:ascii="Times New Roman" w:hAnsi="Times New Roman" w:cs="Times New Roman"/>
+          <w:b/>
+          <w:bCs/>
+          <w:sz w:val="24"/>
+          <w:szCs w:val="24"/>
+        </w:rPr>
+        <w:t xml:space="preserve"> diagram</w:t>
+      </w:r>
+      <w:r>
+        <w:rPr>
+          <w:rFonts w:ascii="Times New Roman" w:hAnsi="Times New Roman" w:cs="Times New Roman"/>
+          <w:sz w:val="24"/>
+          <w:szCs w:val="24"/>
+        </w:rPr>
+        <w:t xml:space="preserve"> a film- és sorozatkölcsönzés rendszerének legfontosabb funkcióit és a szereplők közötti interakciókat ábrázolja. Két fő szereplő van: a </w:t>
+      </w:r>
+      <w:r>
+        <w:rPr>
+          <w:rFonts w:ascii="Times New Roman" w:hAnsi="Times New Roman" w:cs="Times New Roman"/>
+          <w:b/>
+          <w:bCs/>
+          <w:sz w:val="24"/>
+          <w:szCs w:val="24"/>
+        </w:rPr>
+        <w:t>Felhasználó</w:t>
+      </w:r>
+      <w:r>
+        <w:rPr>
+          <w:rFonts w:ascii="Times New Roman" w:hAnsi="Times New Roman" w:cs="Times New Roman"/>
+          <w:sz w:val="24"/>
+          <w:szCs w:val="24"/>
+        </w:rPr>
+        <w:t xml:space="preserve"> és az </w:t>
+      </w:r>
+      <w:r>
+        <w:rPr>
+          <w:rFonts w:ascii="Times New Roman" w:hAnsi="Times New Roman" w:cs="Times New Roman"/>
+          <w:b/>
+          <w:bCs/>
+          <w:sz w:val="24"/>
+          <w:szCs w:val="24"/>
+        </w:rPr>
+        <w:t>Adminisztrátor</w:t>
+      </w:r>
+      <w:r>
+        <w:rPr>
+          <w:rFonts w:ascii="Times New Roman" w:hAnsi="Times New Roman" w:cs="Times New Roman"/>
+          <w:sz w:val="24"/>
+          <w:szCs w:val="24"/>
+        </w:rPr>
+        <w:t>. A felhasználó regisztrálhat, bejelentkezhet, böngészhet a filmek és sorozatok között, kosárba helyezhet termékeket, foglalásokat végezhet, és nyomon követheti saját foglalásait. Az adminisztrátor feladata a foglalások kezelése, a készlet figyelemmel kísérése és az átvétel lebonyolítása.</w:t>
+      </w:r>
+    </w:p>
+    <w:p>
+      <w:pPr>
+        <w:rPr>
+          <w:rFonts w:ascii="Times New Roman" w:hAnsi="Times New Roman" w:cs="Times New Roman"/>
+          <w:sz w:val="24"/>
+          <w:szCs w:val="24"/>
+        </w:rPr>
+      </w:pPr>
+      <w:r>
+        <w:rPr>
+          <w:rFonts w:ascii="Times New Roman" w:hAnsi="Times New Roman" w:cs="Times New Roman"/>
+          <w:sz w:val="24"/>
+          <w:szCs w:val="24"/>
+        </w:rPr>
+        <w:t xml:space="preserve">Ez a diagram alapvető szinten segít meghatározni, hogy ki milyen tevékenységeket végezhet el a rendszerben, és hogyan kapcsolódnak egymáshoz ezek a tevékenységek. A diagram az </w:t>
+      </w:r>
+      <w:r>
+        <w:rPr>
+          <w:rFonts w:ascii="Times New Roman" w:hAnsi="Times New Roman" w:cs="Times New Roman"/>
+          <w:b/>
+          <w:bCs/>
+          <w:sz w:val="24"/>
+          <w:szCs w:val="24"/>
+        </w:rPr>
+        <w:lastRenderedPageBreak/>
+        <w:t>események</w:t>
+      </w:r>
+      <w:r>
+        <w:rPr>
+          <w:rFonts w:ascii="Times New Roman" w:hAnsi="Times New Roman" w:cs="Times New Roman"/>
+          <w:sz w:val="24"/>
+          <w:szCs w:val="24"/>
+        </w:rPr>
+        <w:t xml:space="preserve"> és </w:t>
+      </w:r>
+      <w:r>
+        <w:rPr>
+          <w:rFonts w:ascii="Times New Roman" w:hAnsi="Times New Roman" w:cs="Times New Roman"/>
+          <w:b/>
+          <w:bCs/>
+          <w:sz w:val="24"/>
+          <w:szCs w:val="24"/>
+        </w:rPr>
+        <w:t>funkciók</w:t>
+      </w:r>
+      <w:r>
+        <w:rPr>
+          <w:rFonts w:ascii="Times New Roman" w:hAnsi="Times New Roman" w:cs="Times New Roman"/>
+          <w:sz w:val="24"/>
+          <w:szCs w:val="24"/>
+        </w:rPr>
+        <w:t xml:space="preserve"> összefüggéseit vizsgálja, és világosan bemutatja a két szereplő közötti kapcsolatokat.</w:t>
+      </w:r>
+    </w:p>
+    <w:p>
+      <w:pPr>
+        <w:rPr>
+          <w:rFonts w:ascii="Times New Roman" w:hAnsi="Times New Roman" w:cs="Times New Roman"/>
+          <w:b/>
+          <w:bCs/>
+          <w:sz w:val="24"/>
+          <w:szCs w:val="24"/>
+        </w:rPr>
+      </w:pPr>
+      <w:r>
+        <w:rPr>
+          <w:rFonts w:ascii="Times New Roman" w:hAnsi="Times New Roman" w:cs="Times New Roman"/>
+          <w:b/>
+          <w:bCs/>
+          <w:sz w:val="24"/>
+          <w:szCs w:val="24"/>
+        </w:rPr>
+        <w:t xml:space="preserve">2. </w:t>
+      </w:r>
+      <w:proofErr w:type="spellStart"/>
+      <w:r>
+        <w:rPr>
+          <w:rFonts w:ascii="Times New Roman" w:hAnsi="Times New Roman" w:cs="Times New Roman"/>
+          <w:b/>
+          <w:bCs/>
+          <w:sz w:val="24"/>
+          <w:szCs w:val="24"/>
+        </w:rPr>
+        <w:t>Activity</w:t>
+      </w:r>
+      <w:proofErr w:type="spellEnd"/>
+      <w:r>
+        <w:rPr>
+          <w:rFonts w:ascii="Times New Roman" w:hAnsi="Times New Roman" w:cs="Times New Roman"/>
+          <w:b/>
+          <w:bCs/>
+          <w:sz w:val="24"/>
+          <w:szCs w:val="24"/>
+        </w:rPr>
+        <w:t xml:space="preserve"> Diagram: A Rendszer Működése</w:t>
+      </w:r>
+    </w:p>
+    <w:p>
+      <w:pPr>
+        <w:rPr>
+          <w:rFonts w:ascii="Times New Roman" w:hAnsi="Times New Roman" w:cs="Times New Roman"/>
+          <w:sz w:val="24"/>
+          <w:szCs w:val="24"/>
+        </w:rPr>
+      </w:pPr>
+      <w:r>
+        <w:rPr>
+          <w:rFonts w:ascii="Times New Roman" w:hAnsi="Times New Roman" w:cs="Times New Roman"/>
+          <w:sz w:val="24"/>
+          <w:szCs w:val="24"/>
+        </w:rPr>
+        <w:t xml:space="preserve">Az </w:t>
+      </w:r>
+      <w:proofErr w:type="spellStart"/>
+      <w:r>
+        <w:rPr>
+          <w:rFonts w:ascii="Times New Roman" w:hAnsi="Times New Roman" w:cs="Times New Roman"/>
+          <w:b/>
+          <w:bCs/>
+          <w:sz w:val="24"/>
+          <w:szCs w:val="24"/>
+        </w:rPr>
+        <w:t>activity</w:t>
+      </w:r>
+      <w:proofErr w:type="spellEnd"/>
+      <w:r>
+        <w:rPr>
+          <w:rFonts w:ascii="Times New Roman" w:hAnsi="Times New Roman" w:cs="Times New Roman"/>
+          <w:b/>
+          <w:bCs/>
+          <w:sz w:val="24"/>
+          <w:szCs w:val="24"/>
+        </w:rPr>
+        <w:t xml:space="preserve"> diagram</w:t>
+      </w:r>
+      <w:r>
+        <w:rPr>
+          <w:rFonts w:ascii="Times New Roman" w:hAnsi="Times New Roman" w:cs="Times New Roman"/>
+          <w:sz w:val="24"/>
+          <w:szCs w:val="24"/>
+        </w:rPr>
+        <w:t xml:space="preserve"> a film- és sorozatkölcsönzés teljes folyamatát ábrázolja, bemutatva, hogy a felhasználók milyen lépéseken mennek keresztül egy foglalás leadásakor. A folyamat kezdődik a regisztrációval vagy bejelentkezéssel, majd a felhasználó a kívánt filmeket és </w:t>
+      </w:r>
+      <w:proofErr w:type="spellStart"/>
+      <w:r>
+        <w:rPr>
+          <w:rFonts w:ascii="Times New Roman" w:hAnsi="Times New Roman" w:cs="Times New Roman"/>
+          <w:sz w:val="24"/>
+          <w:szCs w:val="24"/>
+        </w:rPr>
+        <w:t>sorozatokat</w:t>
+      </w:r>
+      <w:proofErr w:type="spellEnd"/>
+      <w:r>
+        <w:rPr>
+          <w:rFonts w:ascii="Times New Roman" w:hAnsi="Times New Roman" w:cs="Times New Roman"/>
+          <w:sz w:val="24"/>
+          <w:szCs w:val="24"/>
+        </w:rPr>
+        <w:t xml:space="preserve"> a kosárba helyezi. A foglalás leadásával végződik, amely lehet helyben vagy online történő foglalás.</w:t>
+      </w:r>
+    </w:p>
+    <w:p>
+      <w:pPr>
+        <w:rPr>
+          <w:rFonts w:ascii="Times New Roman" w:hAnsi="Times New Roman" w:cs="Times New Roman"/>
+          <w:sz w:val="24"/>
+          <w:szCs w:val="24"/>
+        </w:rPr>
+      </w:pPr>
+      <w:r>
+        <w:rPr>
+          <w:rFonts w:ascii="Times New Roman" w:hAnsi="Times New Roman" w:cs="Times New Roman"/>
+          <w:sz w:val="24"/>
+          <w:szCs w:val="24"/>
+        </w:rPr>
+        <w:t xml:space="preserve">Ez a diagram kiemeli az </w:t>
+      </w:r>
+      <w:r>
+        <w:rPr>
+          <w:rFonts w:ascii="Times New Roman" w:hAnsi="Times New Roman" w:cs="Times New Roman"/>
+          <w:b/>
+          <w:bCs/>
+          <w:sz w:val="24"/>
+          <w:szCs w:val="24"/>
+        </w:rPr>
+        <w:t>események közötti döntési pontokat</w:t>
+      </w:r>
+      <w:r>
+        <w:rPr>
+          <w:rFonts w:ascii="Times New Roman" w:hAnsi="Times New Roman" w:cs="Times New Roman"/>
+          <w:sz w:val="24"/>
+          <w:szCs w:val="24"/>
+        </w:rPr>
+        <w:t xml:space="preserve">, például a kezdő dátum választásának kérdését (helyben vagy online), és azt, hogyan változik a felhasználó döntései szerint a rendszer működése. Az adminisztrátor feladatai is megjelennek: a foglalásokat rögzíti, </w:t>
+      </w:r>
+      <w:r>
+        <w:rPr>
+          <w:rFonts w:ascii="Times New Roman" w:hAnsi="Times New Roman" w:cs="Times New Roman"/>
+          <w:sz w:val="24"/>
+          <w:szCs w:val="24"/>
+        </w:rPr>
+        <w:t xml:space="preserve">illetve </w:t>
+      </w:r>
+      <w:r>
+        <w:rPr>
+          <w:rFonts w:ascii="Times New Roman" w:hAnsi="Times New Roman" w:cs="Times New Roman"/>
+          <w:sz w:val="24"/>
+          <w:szCs w:val="24"/>
+        </w:rPr>
+        <w:t>csökkenti a termékek készletét</w:t>
+      </w:r>
+      <w:r>
+        <w:rPr>
+          <w:rFonts w:ascii="Times New Roman" w:hAnsi="Times New Roman" w:cs="Times New Roman"/>
+          <w:sz w:val="24"/>
+          <w:szCs w:val="24"/>
+        </w:rPr>
+        <w:t>.</w:t>
+      </w:r>
+    </w:p>
+    <w:p>
+      <w:pPr>
+        <w:rPr>
+          <w:rFonts w:ascii="Times New Roman" w:hAnsi="Times New Roman" w:cs="Times New Roman"/>
+          <w:sz w:val="24"/>
+          <w:szCs w:val="24"/>
+        </w:rPr>
+      </w:pPr>
+      <w:r>
+        <w:rPr>
+          <w:rFonts w:ascii="Times New Roman" w:hAnsi="Times New Roman" w:cs="Times New Roman"/>
+          <w:sz w:val="24"/>
+          <w:szCs w:val="24"/>
+        </w:rPr>
+        <w:t xml:space="preserve">Az </w:t>
+      </w:r>
+      <w:proofErr w:type="spellStart"/>
+      <w:r>
+        <w:rPr>
+          <w:rFonts w:ascii="Times New Roman" w:hAnsi="Times New Roman" w:cs="Times New Roman"/>
+          <w:b/>
+          <w:bCs/>
+          <w:sz w:val="24"/>
+          <w:szCs w:val="24"/>
+        </w:rPr>
+        <w:t>activity</w:t>
+      </w:r>
+      <w:proofErr w:type="spellEnd"/>
+      <w:r>
+        <w:rPr>
+          <w:rFonts w:ascii="Times New Roman" w:hAnsi="Times New Roman" w:cs="Times New Roman"/>
+          <w:b/>
+          <w:bCs/>
+          <w:sz w:val="24"/>
+          <w:szCs w:val="24"/>
+        </w:rPr>
+        <w:t xml:space="preserve"> diagram</w:t>
+      </w:r>
+      <w:r>
+        <w:rPr>
+          <w:rFonts w:ascii="Times New Roman" w:hAnsi="Times New Roman" w:cs="Times New Roman"/>
+          <w:sz w:val="24"/>
+          <w:szCs w:val="24"/>
+        </w:rPr>
+        <w:t xml:space="preserve"> hangsúlyozza, hogy az egyes felhasználói döntések hogyan befolyásolják a rendszer további működését, és hogyan zajlanak a különböző lépések a foglalási folyamatban. A diagram a rendszer logikai működését és a döntési pontokat világítja meg, segítve a felhasználókat és adminisztrátorokat a feladatok végrehajtásában.</w:t>
+      </w:r>
+    </w:p>
+    <w:p>
+      <w:pPr>
+        <w:rPr>
+          <w:rFonts w:ascii="Times New Roman" w:hAnsi="Times New Roman" w:cs="Times New Roman"/>
+          <w:b/>
+          <w:bCs/>
+          <w:sz w:val="24"/>
+          <w:szCs w:val="24"/>
+        </w:rPr>
+      </w:pPr>
+      <w:r>
+        <w:rPr>
+          <w:rFonts w:ascii="Times New Roman" w:hAnsi="Times New Roman" w:cs="Times New Roman"/>
+          <w:b/>
+          <w:bCs/>
+          <w:sz w:val="24"/>
+          <w:szCs w:val="24"/>
+        </w:rPr>
+        <w:t xml:space="preserve">3. </w:t>
+      </w:r>
+      <w:proofErr w:type="spellStart"/>
+      <w:r>
+        <w:rPr>
+          <w:rFonts w:ascii="Times New Roman" w:hAnsi="Times New Roman" w:cs="Times New Roman"/>
+          <w:b/>
+          <w:bCs/>
+          <w:sz w:val="24"/>
+          <w:szCs w:val="24"/>
+        </w:rPr>
+        <w:t>Sequence</w:t>
+      </w:r>
+      <w:proofErr w:type="spellEnd"/>
+      <w:r>
+        <w:rPr>
+          <w:rFonts w:ascii="Times New Roman" w:hAnsi="Times New Roman" w:cs="Times New Roman"/>
+          <w:b/>
+          <w:bCs/>
+          <w:sz w:val="24"/>
+          <w:szCs w:val="24"/>
+        </w:rPr>
+        <w:t xml:space="preserve"> Diagram: Az Egyes Lépcsők Időbeli Sorrendje</w:t>
+      </w:r>
+    </w:p>
+    <w:p>
+      <w:pPr>
+        <w:rPr>
+          <w:rFonts w:ascii="Times New Roman" w:hAnsi="Times New Roman" w:cs="Times New Roman"/>
+          <w:sz w:val="24"/>
+          <w:szCs w:val="24"/>
+        </w:rPr>
+      </w:pPr>
+      <w:r>
+        <w:rPr>
+          <w:rFonts w:ascii="Times New Roman" w:hAnsi="Times New Roman" w:cs="Times New Roman"/>
+          <w:sz w:val="24"/>
+          <w:szCs w:val="24"/>
+        </w:rPr>
+        <w:t xml:space="preserve">A </w:t>
+      </w:r>
+      <w:proofErr w:type="spellStart"/>
+      <w:r>
+        <w:rPr>
+          <w:rFonts w:ascii="Times New Roman" w:hAnsi="Times New Roman" w:cs="Times New Roman"/>
+          <w:b/>
+          <w:bCs/>
+          <w:sz w:val="24"/>
+          <w:szCs w:val="24"/>
+        </w:rPr>
+        <w:t>sequence</w:t>
+      </w:r>
+      <w:proofErr w:type="spellEnd"/>
+      <w:r>
+        <w:rPr>
+          <w:rFonts w:ascii="Times New Roman" w:hAnsi="Times New Roman" w:cs="Times New Roman"/>
+          <w:b/>
+          <w:bCs/>
+          <w:sz w:val="24"/>
+          <w:szCs w:val="24"/>
+        </w:rPr>
+        <w:t xml:space="preserve"> diagram</w:t>
+      </w:r>
+      <w:r>
+        <w:rPr>
+          <w:rFonts w:ascii="Times New Roman" w:hAnsi="Times New Roman" w:cs="Times New Roman"/>
+          <w:sz w:val="24"/>
+          <w:szCs w:val="24"/>
+        </w:rPr>
+        <w:t xml:space="preserve"> a rendszer működését időbeli sorrendben ábrázolja, részletezve, hogy a felhasználó és az adminisztrátor hogyan kommunikál a rendszerrel egy-egy művelet során. A szekvencia diagram bemutatja, hogyan történik a </w:t>
+      </w:r>
+      <w:r>
+        <w:rPr>
+          <w:rFonts w:ascii="Times New Roman" w:hAnsi="Times New Roman" w:cs="Times New Roman"/>
+          <w:b/>
+          <w:bCs/>
+          <w:sz w:val="24"/>
+          <w:szCs w:val="24"/>
+        </w:rPr>
+        <w:t>foglalás rögzítése</w:t>
+      </w:r>
+      <w:r>
+        <w:rPr>
+          <w:rFonts w:ascii="Times New Roman" w:hAnsi="Times New Roman" w:cs="Times New Roman"/>
+          <w:sz w:val="24"/>
+          <w:szCs w:val="24"/>
+        </w:rPr>
+        <w:t xml:space="preserve">, hogyan kerül a </w:t>
+      </w:r>
+      <w:r>
+        <w:rPr>
+          <w:rFonts w:ascii="Times New Roman" w:hAnsi="Times New Roman" w:cs="Times New Roman"/>
+          <w:b/>
+          <w:bCs/>
+          <w:sz w:val="24"/>
+          <w:szCs w:val="24"/>
+        </w:rPr>
+        <w:t>termékek darabszáma frissítésre</w:t>
+      </w:r>
+      <w:r>
+        <w:rPr>
+          <w:rFonts w:ascii="Times New Roman" w:hAnsi="Times New Roman" w:cs="Times New Roman"/>
+          <w:sz w:val="24"/>
+          <w:szCs w:val="24"/>
+        </w:rPr>
+        <w:t xml:space="preserve">, és hogyan zajlik a </w:t>
+      </w:r>
+      <w:r>
+        <w:rPr>
+          <w:rFonts w:ascii="Times New Roman" w:hAnsi="Times New Roman" w:cs="Times New Roman"/>
+          <w:b/>
+          <w:bCs/>
+          <w:sz w:val="24"/>
+          <w:szCs w:val="24"/>
+        </w:rPr>
+        <w:t>visszaigazoló e-mail küldése</w:t>
+      </w:r>
+      <w:r>
+        <w:rPr>
+          <w:rFonts w:ascii="Times New Roman" w:hAnsi="Times New Roman" w:cs="Times New Roman"/>
+          <w:sz w:val="24"/>
+          <w:szCs w:val="24"/>
+        </w:rPr>
+        <w:t xml:space="preserve"> a felhasználó számára.</w:t>
+      </w:r>
+    </w:p>
+    <w:p>
+      <w:pPr>
+        <w:rPr>
+          <w:rFonts w:ascii="Times New Roman" w:hAnsi="Times New Roman" w:cs="Times New Roman"/>
+          <w:sz w:val="24"/>
+          <w:szCs w:val="24"/>
+        </w:rPr>
+      </w:pPr>
+      <w:r>
+        <w:rPr>
+          <w:rFonts w:ascii="Times New Roman" w:hAnsi="Times New Roman" w:cs="Times New Roman"/>
+          <w:sz w:val="24"/>
+          <w:szCs w:val="24"/>
+        </w:rPr>
+        <w:t xml:space="preserve">A diagram segít megérteni, hogy a rendszer egyes szereplői hogyan </w:t>
+      </w:r>
+      <w:r>
+        <w:rPr>
+          <w:rFonts w:ascii="Times New Roman" w:hAnsi="Times New Roman" w:cs="Times New Roman"/>
+          <w:sz w:val="24"/>
+          <w:szCs w:val="24"/>
+        </w:rPr>
+        <w:t>lépnek kölcsönhatásba</w:t>
+      </w:r>
+      <w:r>
+        <w:rPr>
+          <w:rFonts w:ascii="Times New Roman" w:hAnsi="Times New Roman" w:cs="Times New Roman"/>
+          <w:sz w:val="24"/>
+          <w:szCs w:val="24"/>
+        </w:rPr>
+        <w:t xml:space="preserve"> egymással, miként küldenek üzeneteket és válaszokat, és hogyan reagál a rendszer minden egyes lépésre. A szekvencia diagram az </w:t>
+      </w:r>
+      <w:r>
+        <w:rPr>
+          <w:rFonts w:ascii="Times New Roman" w:hAnsi="Times New Roman" w:cs="Times New Roman"/>
+          <w:b/>
+          <w:bCs/>
+          <w:sz w:val="24"/>
+          <w:szCs w:val="24"/>
+        </w:rPr>
+        <w:t>időbeli interakciókat</w:t>
+      </w:r>
+      <w:r>
+        <w:rPr>
+          <w:rFonts w:ascii="Times New Roman" w:hAnsi="Times New Roman" w:cs="Times New Roman"/>
+          <w:sz w:val="24"/>
+          <w:szCs w:val="24"/>
+        </w:rPr>
+        <w:t xml:space="preserve"> emeli ki, és bemutatja, hogyan biztosítja a rendszer a szükséges válaszokat a felhasználói kérésekre. Emellett egyértelművé teszi a foglalás során történő adatbázis-műveleteket, a termékek darabszámának módosítását és a foglalások státuszának frissítését.</w:t>
+      </w:r>
+    </w:p>
+    <w:p>
+      <w:pPr>
+        <w:rPr>
+          <w:rFonts w:ascii="Times New Roman" w:hAnsi="Times New Roman" w:cs="Times New Roman"/>
+          <w:b/>
+          <w:bCs/>
+          <w:sz w:val="24"/>
+          <w:szCs w:val="24"/>
+        </w:rPr>
+      </w:pPr>
+      <w:r>
+        <w:rPr>
+          <w:rFonts w:ascii="Times New Roman" w:hAnsi="Times New Roman" w:cs="Times New Roman"/>
+          <w:b/>
+          <w:bCs/>
+          <w:sz w:val="24"/>
+          <w:szCs w:val="24"/>
+        </w:rPr>
+        <w:t>Összefoglalás</w:t>
+      </w:r>
+    </w:p>
+    <w:p>
+      <w:pPr>
+        <w:rPr>
+          <w:rFonts w:ascii="Times New Roman" w:hAnsi="Times New Roman" w:cs="Times New Roman"/>
+          <w:sz w:val="24"/>
+          <w:szCs w:val="24"/>
+        </w:rPr>
+      </w:pPr>
+      <w:r>
+        <w:rPr>
+          <w:rFonts w:ascii="Times New Roman" w:hAnsi="Times New Roman" w:cs="Times New Roman"/>
+          <w:sz w:val="24"/>
+          <w:szCs w:val="24"/>
+        </w:rPr>
+        <w:t>A három diagram (</w:t>
+      </w:r>
+      <w:proofErr w:type="spellStart"/>
+      <w:r>
+        <w:rPr>
+          <w:rFonts w:ascii="Times New Roman" w:hAnsi="Times New Roman" w:cs="Times New Roman"/>
+          <w:sz w:val="24"/>
+          <w:szCs w:val="24"/>
+        </w:rPr>
+        <w:t>use</w:t>
+      </w:r>
+      <w:proofErr w:type="spellEnd"/>
+      <w:r>
+        <w:rPr>
+          <w:rFonts w:ascii="Times New Roman" w:hAnsi="Times New Roman" w:cs="Times New Roman"/>
+          <w:sz w:val="24"/>
+          <w:szCs w:val="24"/>
+        </w:rPr>
+        <w:t xml:space="preserve"> </w:t>
+      </w:r>
+      <w:proofErr w:type="spellStart"/>
+      <w:r>
+        <w:rPr>
+          <w:rFonts w:ascii="Times New Roman" w:hAnsi="Times New Roman" w:cs="Times New Roman"/>
+          <w:sz w:val="24"/>
+          <w:szCs w:val="24"/>
+        </w:rPr>
+        <w:t>case</w:t>
+      </w:r>
+      <w:proofErr w:type="spellEnd"/>
+      <w:r>
+        <w:rPr>
+          <w:rFonts w:ascii="Times New Roman" w:hAnsi="Times New Roman" w:cs="Times New Roman"/>
+          <w:sz w:val="24"/>
+          <w:szCs w:val="24"/>
+        </w:rPr>
+        <w:t xml:space="preserve"> diagram, </w:t>
+      </w:r>
+      <w:proofErr w:type="spellStart"/>
+      <w:r>
+        <w:rPr>
+          <w:rFonts w:ascii="Times New Roman" w:hAnsi="Times New Roman" w:cs="Times New Roman"/>
+          <w:sz w:val="24"/>
+          <w:szCs w:val="24"/>
+        </w:rPr>
+        <w:t>activity</w:t>
+      </w:r>
+      <w:proofErr w:type="spellEnd"/>
+      <w:r>
+        <w:rPr>
+          <w:rFonts w:ascii="Times New Roman" w:hAnsi="Times New Roman" w:cs="Times New Roman"/>
+          <w:sz w:val="24"/>
+          <w:szCs w:val="24"/>
+        </w:rPr>
+        <w:t xml:space="preserve"> diagram és </w:t>
+      </w:r>
+      <w:proofErr w:type="spellStart"/>
+      <w:r>
+        <w:rPr>
+          <w:rFonts w:ascii="Times New Roman" w:hAnsi="Times New Roman" w:cs="Times New Roman"/>
+          <w:sz w:val="24"/>
+          <w:szCs w:val="24"/>
+        </w:rPr>
+        <w:t>sequence</w:t>
+      </w:r>
+      <w:proofErr w:type="spellEnd"/>
+      <w:r>
+        <w:rPr>
+          <w:rFonts w:ascii="Times New Roman" w:hAnsi="Times New Roman" w:cs="Times New Roman"/>
+          <w:sz w:val="24"/>
+          <w:szCs w:val="24"/>
+        </w:rPr>
+        <w:t xml:space="preserve"> diagram) összességében segít átlátni a film- és sorozatkölcsönzés rendszerének működését, a felhasználói és adminisztrátori szerepeket, és az interakciók dinamikáját.</w:t>
+      </w:r>
+    </w:p>
+    <w:p>
+      <w:pPr>
+        <w:numPr>
+          <w:ilvl w:val="0"/>
+          <w:numId w:val="5"/>
+        </w:numPr>
+        <w:rPr>
+          <w:rFonts w:ascii="Times New Roman" w:hAnsi="Times New Roman" w:cs="Times New Roman"/>
+          <w:sz w:val="24"/>
+          <w:szCs w:val="24"/>
+        </w:rPr>
+      </w:pPr>
+      <w:proofErr w:type="spellStart"/>
+      <w:r>
+        <w:rPr>
+          <w:rFonts w:ascii="Times New Roman" w:hAnsi="Times New Roman" w:cs="Times New Roman"/>
+          <w:b/>
+          <w:bCs/>
+          <w:sz w:val="24"/>
+          <w:szCs w:val="24"/>
+        </w:rPr>
+        <w:t>Use</w:t>
+      </w:r>
+      <w:proofErr w:type="spellEnd"/>
+      <w:r>
+        <w:rPr>
+          <w:rFonts w:ascii="Times New Roman" w:hAnsi="Times New Roman" w:cs="Times New Roman"/>
+          <w:b/>
+          <w:bCs/>
+          <w:sz w:val="24"/>
+          <w:szCs w:val="24"/>
+        </w:rPr>
+        <w:t xml:space="preserve"> </w:t>
+      </w:r>
+      <w:proofErr w:type="spellStart"/>
+      <w:r>
+        <w:rPr>
+          <w:rFonts w:ascii="Times New Roman" w:hAnsi="Times New Roman" w:cs="Times New Roman"/>
+          <w:b/>
+          <w:bCs/>
+          <w:sz w:val="24"/>
+          <w:szCs w:val="24"/>
+        </w:rPr>
+        <w:t>case</w:t>
+      </w:r>
+      <w:proofErr w:type="spellEnd"/>
+      <w:r>
+        <w:rPr>
+          <w:rFonts w:ascii="Times New Roman" w:hAnsi="Times New Roman" w:cs="Times New Roman"/>
+          <w:b/>
+          <w:bCs/>
+          <w:sz w:val="24"/>
+          <w:szCs w:val="24"/>
+        </w:rPr>
+        <w:t xml:space="preserve"> diagram</w:t>
+      </w:r>
+      <w:r>
+        <w:rPr>
+          <w:rFonts w:ascii="Times New Roman" w:hAnsi="Times New Roman" w:cs="Times New Roman"/>
+          <w:sz w:val="24"/>
+          <w:szCs w:val="24"/>
+        </w:rPr>
+        <w:t>: A rendszerben végrehajtható funkciókat és a felhasználók/adminisztrátorok közötti kapcsolatokat ábrázolja. Megadja a rendszert körülvevő kulcsfontosságú szereplőket és azok feladatait.</w:t>
+      </w:r>
+    </w:p>
+    <w:p>
+      <w:pPr>
+        <w:numPr>
+          <w:ilvl w:val="0"/>
+          <w:numId w:val="5"/>
+        </w:numPr>
+        <w:rPr>
+          <w:rFonts w:ascii="Times New Roman" w:hAnsi="Times New Roman" w:cs="Times New Roman"/>
+          <w:sz w:val="24"/>
+          <w:szCs w:val="24"/>
+        </w:rPr>
+      </w:pPr>
+      <w:proofErr w:type="spellStart"/>
+      <w:r>
+        <w:rPr>
+          <w:rFonts w:ascii="Times New Roman" w:hAnsi="Times New Roman" w:cs="Times New Roman"/>
+          <w:b/>
+          <w:bCs/>
+          <w:sz w:val="24"/>
+          <w:szCs w:val="24"/>
+        </w:rPr>
+        <w:lastRenderedPageBreak/>
+        <w:t>Activity</w:t>
+      </w:r>
+      <w:proofErr w:type="spellEnd"/>
+      <w:r>
+        <w:rPr>
+          <w:rFonts w:ascii="Times New Roman" w:hAnsi="Times New Roman" w:cs="Times New Roman"/>
+          <w:b/>
+          <w:bCs/>
+          <w:sz w:val="24"/>
+          <w:szCs w:val="24"/>
+        </w:rPr>
+        <w:t xml:space="preserve"> diagram</w:t>
+      </w:r>
+      <w:r>
+        <w:rPr>
+          <w:rFonts w:ascii="Times New Roman" w:hAnsi="Times New Roman" w:cs="Times New Roman"/>
+          <w:sz w:val="24"/>
+          <w:szCs w:val="24"/>
+        </w:rPr>
+        <w:t>: A folyamatok sorrendjét és az egyes döntési pontokat szemlélteti. A felhasználói és adminisztrátori lépéseket, valamint azok kölcsönhatásait írja le, segítve a rendszer zökkenőmentes működését.</w:t>
+      </w:r>
+    </w:p>
+    <w:p>
+      <w:pPr>
+        <w:numPr>
+          <w:ilvl w:val="0"/>
+          <w:numId w:val="5"/>
+        </w:numPr>
+        <w:rPr>
+          <w:rFonts w:ascii="Times New Roman" w:hAnsi="Times New Roman" w:cs="Times New Roman"/>
+          <w:sz w:val="24"/>
+          <w:szCs w:val="24"/>
+        </w:rPr>
+      </w:pPr>
+      <w:proofErr w:type="spellStart"/>
+      <w:r>
+        <w:rPr>
+          <w:rFonts w:ascii="Times New Roman" w:hAnsi="Times New Roman" w:cs="Times New Roman"/>
+          <w:b/>
+          <w:bCs/>
+          <w:sz w:val="24"/>
+          <w:szCs w:val="24"/>
+        </w:rPr>
+        <w:t>Sequence</w:t>
+      </w:r>
+      <w:proofErr w:type="spellEnd"/>
+      <w:r>
+        <w:rPr>
+          <w:rFonts w:ascii="Times New Roman" w:hAnsi="Times New Roman" w:cs="Times New Roman"/>
+          <w:b/>
+          <w:bCs/>
+          <w:sz w:val="24"/>
+          <w:szCs w:val="24"/>
+        </w:rPr>
+        <w:t xml:space="preserve"> diagram</w:t>
+      </w:r>
+      <w:r>
+        <w:rPr>
+          <w:rFonts w:ascii="Times New Roman" w:hAnsi="Times New Roman" w:cs="Times New Roman"/>
+          <w:sz w:val="24"/>
+          <w:szCs w:val="24"/>
+        </w:rPr>
+        <w:t>: Az időbeli interakciókat és a rendszer válaszait részletezi. Bemutatja, hogyan működnek együtt a különböző szereplők a háttérben, és hogyan zajlik a foglalás folyamata, beleértve az adatbázis-műveleteket és az e-mailek küldését.</w:t>
+      </w:r>
+    </w:p>
+    <w:p>
+      <w:pPr>
+        <w:rPr>
+          <w:rFonts w:ascii="Times New Roman" w:hAnsi="Times New Roman" w:cs="Times New Roman"/>
+          <w:sz w:val="24"/>
+          <w:szCs w:val="24"/>
+        </w:rPr>
+      </w:pPr>
+      <w:r>
+        <w:rPr>
+          <w:rFonts w:ascii="Times New Roman" w:hAnsi="Times New Roman" w:cs="Times New Roman"/>
+          <w:sz w:val="24"/>
+          <w:szCs w:val="24"/>
+        </w:rPr>
+        <w:t>Mindezek a diagramok jól kiegészítik egymást, és biztosítják, hogy a rendszer átlátható, hatékony és felhasználóbarát legyen. A felhasználók számára egy gördülékeny élményt kínál a filmek és sorozatok kölcsönzése, miközben az adminisztrátorok számára egyszerűsíti a foglalások kezelését és a készletfrissítéseket.</w:t>
+      </w:r>
+    </w:p>
+    <w:p>
+      <w:pPr>
+        <w:rPr>
+          <w:rFonts w:ascii="Times New Roman" w:hAnsi="Times New Roman" w:cs="Times New Roman"/>
+          <w:sz w:val="24"/>
+          <w:szCs w:val="24"/>
+        </w:rPr>
+      </w:pPr>
+    </w:p>
+    <w:p>
+      <w:pPr>
+        <w:rPr>
+          <w:rFonts w:ascii="Times New Roman" w:hAnsi="Times New Roman" w:cs="Times New Roman"/>
+          <w:b/>
+          <w:bCs/>
+          <w:sz w:val="24"/>
+          <w:szCs w:val="24"/>
+        </w:rPr>
+      </w:pPr>
+      <w:r>
+        <w:rPr>
+          <w:rFonts w:ascii="Times New Roman" w:hAnsi="Times New Roman" w:cs="Times New Roman"/>
+          <w:b/>
+          <w:bCs/>
+          <w:sz w:val="24"/>
+          <w:szCs w:val="24"/>
+        </w:rPr>
+        <w:t>Az adatbázis részletes elemzése</w:t>
+      </w:r>
+    </w:p>
+    <w:p>
+      <w:pPr>
+        <w:rPr>
+          <w:rFonts w:ascii="Times New Roman" w:hAnsi="Times New Roman" w:cs="Times New Roman"/>
+          <w:sz w:val="24"/>
+          <w:szCs w:val="24"/>
+        </w:rPr>
+      </w:pPr>
+      <w:r>
+        <w:rPr>
+          <w:rFonts w:ascii="Times New Roman" w:hAnsi="Times New Roman" w:cs="Times New Roman"/>
+          <w:sz w:val="24"/>
+          <w:szCs w:val="24"/>
+        </w:rPr>
+        <w:t>A rendszer működésének alapját egy relációs adatbázis képezi, amely a különböző tartalomtípusok (filmek, sorozatok, zenék) kezelését, valamint a felhasználók által végzett foglalási és vásárlási műveleteket támogatja. Az adatmodell célja, hogy biztosítsa a megfelelő adatstruktúrát egy többfunkciós médiakezelő platform számára. Az adatbázis tervezése során kiemelt figyelmet kapott a modularitás, az adatintegritás biztosítása és a skálázhatóság.</w:t>
+      </w:r>
+    </w:p>
+    <w:p>
+      <w:pPr>
+        <w:rPr>
+          <w:rFonts w:ascii="Times New Roman" w:hAnsi="Times New Roman" w:cs="Times New Roman"/>
+          <w:b/>
+          <w:bCs/>
+          <w:sz w:val="24"/>
+          <w:szCs w:val="24"/>
+        </w:rPr>
+      </w:pPr>
+      <w:r>
+        <w:rPr>
+          <w:rFonts w:ascii="Times New Roman" w:hAnsi="Times New Roman" w:cs="Times New Roman"/>
+          <w:b/>
+          <w:bCs/>
+          <w:sz w:val="24"/>
+          <w:szCs w:val="24"/>
+        </w:rPr>
+        <w:t>Felhasználói rendszer</w:t>
+      </w:r>
+    </w:p>
+    <w:p>
+      <w:pPr>
+        <w:rPr>
+          <w:rFonts w:ascii="Times New Roman" w:hAnsi="Times New Roman" w:cs="Times New Roman"/>
+          <w:sz w:val="24"/>
+          <w:szCs w:val="24"/>
+        </w:rPr>
+      </w:pPr>
+      <w:r>
+        <w:rPr>
+          <w:rFonts w:ascii="Times New Roman" w:hAnsi="Times New Roman" w:cs="Times New Roman"/>
+          <w:sz w:val="24"/>
+          <w:szCs w:val="24"/>
+        </w:rPr>
+        <w:t xml:space="preserve">A felhasználók kezelésére szolgáló </w:t>
+      </w:r>
+      <w:proofErr w:type="spellStart"/>
+      <w:r>
+        <w:rPr>
+          <w:rFonts w:ascii="Times New Roman" w:hAnsi="Times New Roman" w:cs="Times New Roman"/>
+          <w:sz w:val="24"/>
+          <w:szCs w:val="24"/>
+        </w:rPr>
+        <w:t>users</w:t>
+      </w:r>
+      <w:proofErr w:type="spellEnd"/>
+      <w:r>
+        <w:rPr>
+          <w:rFonts w:ascii="Times New Roman" w:hAnsi="Times New Roman" w:cs="Times New Roman"/>
+          <w:sz w:val="24"/>
+          <w:szCs w:val="24"/>
+        </w:rPr>
+        <w:t xml:space="preserve"> tábla tárolja a regisztrált személyek adatait, beleértve a nevüket, e-mail címüket, a titkosított </w:t>
+      </w:r>
+      <w:proofErr w:type="spellStart"/>
+      <w:r>
+        <w:rPr>
+          <w:rFonts w:ascii="Times New Roman" w:hAnsi="Times New Roman" w:cs="Times New Roman"/>
+          <w:sz w:val="24"/>
+          <w:szCs w:val="24"/>
+        </w:rPr>
+        <w:t>jelszavukat</w:t>
+      </w:r>
+      <w:proofErr w:type="spellEnd"/>
+      <w:r>
+        <w:rPr>
+          <w:rFonts w:ascii="Times New Roman" w:hAnsi="Times New Roman" w:cs="Times New Roman"/>
+          <w:sz w:val="24"/>
+          <w:szCs w:val="24"/>
+        </w:rPr>
+        <w:t xml:space="preserve">, valamint az </w:t>
+      </w:r>
+      <w:proofErr w:type="spellStart"/>
+      <w:r>
+        <w:rPr>
+          <w:rFonts w:ascii="Times New Roman" w:hAnsi="Times New Roman" w:cs="Times New Roman"/>
+          <w:sz w:val="24"/>
+          <w:szCs w:val="24"/>
+        </w:rPr>
+        <w:t>admin</w:t>
+      </w:r>
+      <w:proofErr w:type="spellEnd"/>
+      <w:r>
+        <w:rPr>
+          <w:rFonts w:ascii="Times New Roman" w:hAnsi="Times New Roman" w:cs="Times New Roman"/>
+          <w:sz w:val="24"/>
+          <w:szCs w:val="24"/>
+        </w:rPr>
+        <w:t xml:space="preserve"> jogosultság jelzését (</w:t>
+      </w:r>
+      <w:proofErr w:type="spellStart"/>
+      <w:r>
+        <w:rPr>
+          <w:rFonts w:ascii="Times New Roman" w:hAnsi="Times New Roman" w:cs="Times New Roman"/>
+          <w:sz w:val="24"/>
+          <w:szCs w:val="24"/>
+        </w:rPr>
+        <w:t>is_admin</w:t>
+      </w:r>
+      <w:proofErr w:type="spellEnd"/>
+      <w:r>
+        <w:rPr>
+          <w:rFonts w:ascii="Times New Roman" w:hAnsi="Times New Roman" w:cs="Times New Roman"/>
+          <w:sz w:val="24"/>
+          <w:szCs w:val="24"/>
+        </w:rPr>
+        <w:t xml:space="preserve">). A </w:t>
+      </w:r>
+      <w:proofErr w:type="spellStart"/>
+      <w:r>
+        <w:rPr>
+          <w:rFonts w:ascii="Times New Roman" w:hAnsi="Times New Roman" w:cs="Times New Roman"/>
+          <w:sz w:val="24"/>
+          <w:szCs w:val="24"/>
+        </w:rPr>
+        <w:t>created_at</w:t>
+      </w:r>
+      <w:proofErr w:type="spellEnd"/>
+      <w:r>
+        <w:rPr>
+          <w:rFonts w:ascii="Times New Roman" w:hAnsi="Times New Roman" w:cs="Times New Roman"/>
+          <w:sz w:val="24"/>
+          <w:szCs w:val="24"/>
+        </w:rPr>
+        <w:t xml:space="preserve"> és </w:t>
+      </w:r>
+      <w:proofErr w:type="spellStart"/>
+      <w:r>
+        <w:rPr>
+          <w:rFonts w:ascii="Times New Roman" w:hAnsi="Times New Roman" w:cs="Times New Roman"/>
+          <w:sz w:val="24"/>
+          <w:szCs w:val="24"/>
+        </w:rPr>
+        <w:t>updated_at</w:t>
+      </w:r>
+      <w:proofErr w:type="spellEnd"/>
+      <w:r>
+        <w:rPr>
+          <w:rFonts w:ascii="Times New Roman" w:hAnsi="Times New Roman" w:cs="Times New Roman"/>
+          <w:sz w:val="24"/>
+          <w:szCs w:val="24"/>
+        </w:rPr>
+        <w:t xml:space="preserve"> mezők segítségével nyomon követhető a felhasználói rekordok időbeli változása.</w:t>
+      </w:r>
+    </w:p>
+    <w:p>
+      <w:pPr>
+        <w:rPr>
+          <w:rFonts w:ascii="Times New Roman" w:hAnsi="Times New Roman" w:cs="Times New Roman"/>
+          <w:sz w:val="24"/>
+          <w:szCs w:val="24"/>
+        </w:rPr>
+      </w:pPr>
+      <w:r>
+        <w:rPr>
+          <w:rFonts w:ascii="Times New Roman" w:hAnsi="Times New Roman" w:cs="Times New Roman"/>
+          <w:sz w:val="24"/>
+          <w:szCs w:val="24"/>
+        </w:rPr>
+        <w:t xml:space="preserve">A látogatók által beküldött üzeneteket a </w:t>
+      </w:r>
+      <w:proofErr w:type="spellStart"/>
+      <w:r>
+        <w:rPr>
+          <w:rFonts w:ascii="Times New Roman" w:hAnsi="Times New Roman" w:cs="Times New Roman"/>
+          <w:sz w:val="24"/>
+          <w:szCs w:val="24"/>
+        </w:rPr>
+        <w:t>messages</w:t>
+      </w:r>
+      <w:proofErr w:type="spellEnd"/>
+      <w:r>
+        <w:rPr>
+          <w:rFonts w:ascii="Times New Roman" w:hAnsi="Times New Roman" w:cs="Times New Roman"/>
+          <w:sz w:val="24"/>
+          <w:szCs w:val="24"/>
+        </w:rPr>
+        <w:t xml:space="preserve"> tábla tárolja. Ez egy egyszerű kapcsolat nélküli táblaként működik, amely a kapcsolatfelvételi űrlapon keresztül érkező visszajelzéseket vagy kérdéseket rögzíti.</w:t>
+      </w:r>
+    </w:p>
+    <w:p>
+      <w:pPr>
+        <w:rPr>
+          <w:rFonts w:ascii="Times New Roman" w:hAnsi="Times New Roman" w:cs="Times New Roman"/>
+          <w:b/>
+          <w:bCs/>
+          <w:sz w:val="24"/>
+          <w:szCs w:val="24"/>
+        </w:rPr>
+      </w:pPr>
+      <w:r>
+        <w:rPr>
+          <w:rFonts w:ascii="Times New Roman" w:hAnsi="Times New Roman" w:cs="Times New Roman"/>
+          <w:b/>
+          <w:bCs/>
+          <w:sz w:val="24"/>
+          <w:szCs w:val="24"/>
+        </w:rPr>
+        <w:t>Filmek és sorozatok kezelése</w:t>
+      </w:r>
+    </w:p>
+    <w:p>
+      <w:pPr>
+        <w:rPr>
+          <w:rFonts w:ascii="Times New Roman" w:hAnsi="Times New Roman" w:cs="Times New Roman"/>
+          <w:sz w:val="24"/>
+          <w:szCs w:val="24"/>
+        </w:rPr>
+      </w:pPr>
+      <w:r>
+        <w:rPr>
+          <w:rFonts w:ascii="Times New Roman" w:hAnsi="Times New Roman" w:cs="Times New Roman"/>
+          <w:sz w:val="24"/>
+          <w:szCs w:val="24"/>
+        </w:rPr>
+        <w:t>A filmeket (</w:t>
+      </w:r>
+      <w:proofErr w:type="spellStart"/>
+      <w:r>
+        <w:rPr>
+          <w:rFonts w:ascii="Times New Roman" w:hAnsi="Times New Roman" w:cs="Times New Roman"/>
+          <w:sz w:val="24"/>
+          <w:szCs w:val="24"/>
+        </w:rPr>
+        <w:t>films</w:t>
+      </w:r>
+      <w:proofErr w:type="spellEnd"/>
+      <w:r>
+        <w:rPr>
+          <w:rFonts w:ascii="Times New Roman" w:hAnsi="Times New Roman" w:cs="Times New Roman"/>
+          <w:sz w:val="24"/>
+          <w:szCs w:val="24"/>
+        </w:rPr>
+        <w:t xml:space="preserve">) és </w:t>
+      </w:r>
+      <w:proofErr w:type="spellStart"/>
+      <w:r>
+        <w:rPr>
+          <w:rFonts w:ascii="Times New Roman" w:hAnsi="Times New Roman" w:cs="Times New Roman"/>
+          <w:sz w:val="24"/>
+          <w:szCs w:val="24"/>
+        </w:rPr>
+        <w:t>sorozatokat</w:t>
+      </w:r>
+      <w:proofErr w:type="spellEnd"/>
+      <w:r>
+        <w:rPr>
+          <w:rFonts w:ascii="Times New Roman" w:hAnsi="Times New Roman" w:cs="Times New Roman"/>
+          <w:sz w:val="24"/>
+          <w:szCs w:val="24"/>
+        </w:rPr>
+        <w:t xml:space="preserve"> (</w:t>
+      </w:r>
+      <w:proofErr w:type="spellStart"/>
+      <w:r>
+        <w:rPr>
+          <w:rFonts w:ascii="Times New Roman" w:hAnsi="Times New Roman" w:cs="Times New Roman"/>
+          <w:sz w:val="24"/>
+          <w:szCs w:val="24"/>
+        </w:rPr>
+        <w:t>series</w:t>
+      </w:r>
+      <w:proofErr w:type="spellEnd"/>
+      <w:r>
+        <w:rPr>
+          <w:rFonts w:ascii="Times New Roman" w:hAnsi="Times New Roman" w:cs="Times New Roman"/>
+          <w:sz w:val="24"/>
+          <w:szCs w:val="24"/>
+        </w:rPr>
+        <w:t>) külön táblák reprezentálják, de hasonló adatstruktúrát követnek. Mindkét entitás rendelkezik cím, ár és formátum mezőkkel, továbbá hivatkozással nyelvi, műfaji és készletinformációkra. A tartalom típusok normalizált kapcsolattáblákon keresztül kapcsolódnak a következőkhöz:</w:t>
+      </w:r>
+    </w:p>
+    <w:p>
+      <w:pPr>
+        <w:numPr>
+          <w:ilvl w:val="0"/>
+          <w:numId w:val="6"/>
+        </w:numPr>
+        <w:rPr>
+          <w:rFonts w:ascii="Times New Roman" w:hAnsi="Times New Roman" w:cs="Times New Roman"/>
+          <w:sz w:val="24"/>
+          <w:szCs w:val="24"/>
+        </w:rPr>
+      </w:pPr>
+      <w:r>
+        <w:rPr>
+          <w:rFonts w:ascii="Times New Roman" w:hAnsi="Times New Roman" w:cs="Times New Roman"/>
+          <w:b/>
+          <w:bCs/>
+          <w:sz w:val="24"/>
+          <w:szCs w:val="24"/>
+        </w:rPr>
+        <w:t>Nyelv</w:t>
+      </w:r>
+      <w:r>
+        <w:rPr>
+          <w:rFonts w:ascii="Times New Roman" w:hAnsi="Times New Roman" w:cs="Times New Roman"/>
+          <w:sz w:val="24"/>
+          <w:szCs w:val="24"/>
+        </w:rPr>
+        <w:t xml:space="preserve"> (</w:t>
+      </w:r>
+      <w:proofErr w:type="spellStart"/>
+      <w:r>
+        <w:rPr>
+          <w:rFonts w:ascii="Times New Roman" w:hAnsi="Times New Roman" w:cs="Times New Roman"/>
+          <w:sz w:val="24"/>
+          <w:szCs w:val="24"/>
+        </w:rPr>
+        <w:t>films_language</w:t>
+      </w:r>
+      <w:proofErr w:type="spellEnd"/>
+      <w:r>
+        <w:rPr>
+          <w:rFonts w:ascii="Times New Roman" w:hAnsi="Times New Roman" w:cs="Times New Roman"/>
+          <w:sz w:val="24"/>
+          <w:szCs w:val="24"/>
+        </w:rPr>
+        <w:t xml:space="preserve">, </w:t>
+      </w:r>
+      <w:proofErr w:type="spellStart"/>
+      <w:r>
+        <w:rPr>
+          <w:rFonts w:ascii="Times New Roman" w:hAnsi="Times New Roman" w:cs="Times New Roman"/>
+          <w:sz w:val="24"/>
+          <w:szCs w:val="24"/>
+        </w:rPr>
+        <w:t>series_language</w:t>
+      </w:r>
+      <w:proofErr w:type="spellEnd"/>
+      <w:r>
+        <w:rPr>
+          <w:rFonts w:ascii="Times New Roman" w:hAnsi="Times New Roman" w:cs="Times New Roman"/>
+          <w:sz w:val="24"/>
+          <w:szCs w:val="24"/>
+        </w:rPr>
+        <w:t>)</w:t>
+      </w:r>
+    </w:p>
+    <w:p>
+      <w:pPr>
+        <w:numPr>
+          <w:ilvl w:val="0"/>
+          <w:numId w:val="6"/>
+        </w:numPr>
+        <w:rPr>
+          <w:rFonts w:ascii="Times New Roman" w:hAnsi="Times New Roman" w:cs="Times New Roman"/>
+          <w:sz w:val="24"/>
+          <w:szCs w:val="24"/>
+        </w:rPr>
+      </w:pPr>
+      <w:r>
+        <w:rPr>
+          <w:rFonts w:ascii="Times New Roman" w:hAnsi="Times New Roman" w:cs="Times New Roman"/>
+          <w:b/>
+          <w:bCs/>
+          <w:sz w:val="24"/>
+          <w:szCs w:val="24"/>
+        </w:rPr>
+        <w:t>Kategória (műfaj)</w:t>
+      </w:r>
+      <w:r>
+        <w:rPr>
+          <w:rFonts w:ascii="Times New Roman" w:hAnsi="Times New Roman" w:cs="Times New Roman"/>
+          <w:sz w:val="24"/>
+          <w:szCs w:val="24"/>
+        </w:rPr>
+        <w:t xml:space="preserve"> (</w:t>
+      </w:r>
+      <w:proofErr w:type="spellStart"/>
+      <w:r>
+        <w:rPr>
+          <w:rFonts w:ascii="Times New Roman" w:hAnsi="Times New Roman" w:cs="Times New Roman"/>
+          <w:sz w:val="24"/>
+          <w:szCs w:val="24"/>
+        </w:rPr>
+        <w:t>films_category</w:t>
+      </w:r>
+      <w:proofErr w:type="spellEnd"/>
+      <w:r>
+        <w:rPr>
+          <w:rFonts w:ascii="Times New Roman" w:hAnsi="Times New Roman" w:cs="Times New Roman"/>
+          <w:sz w:val="24"/>
+          <w:szCs w:val="24"/>
+        </w:rPr>
+        <w:t xml:space="preserve">, </w:t>
+      </w:r>
+      <w:proofErr w:type="spellStart"/>
+      <w:r>
+        <w:rPr>
+          <w:rFonts w:ascii="Times New Roman" w:hAnsi="Times New Roman" w:cs="Times New Roman"/>
+          <w:sz w:val="24"/>
+          <w:szCs w:val="24"/>
+        </w:rPr>
+        <w:t>series_category</w:t>
+      </w:r>
+      <w:proofErr w:type="spellEnd"/>
+      <w:r>
+        <w:rPr>
+          <w:rFonts w:ascii="Times New Roman" w:hAnsi="Times New Roman" w:cs="Times New Roman"/>
+          <w:sz w:val="24"/>
+          <w:szCs w:val="24"/>
+        </w:rPr>
+        <w:t>)</w:t>
+      </w:r>
+    </w:p>
+    <w:p>
+      <w:pPr>
+        <w:numPr>
+          <w:ilvl w:val="0"/>
+          <w:numId w:val="6"/>
+        </w:numPr>
+        <w:rPr>
+          <w:rFonts w:ascii="Times New Roman" w:hAnsi="Times New Roman" w:cs="Times New Roman"/>
+          <w:sz w:val="24"/>
+          <w:szCs w:val="24"/>
+        </w:rPr>
+      </w:pPr>
+      <w:r>
+        <w:rPr>
+          <w:rFonts w:ascii="Times New Roman" w:hAnsi="Times New Roman" w:cs="Times New Roman"/>
+          <w:b/>
+          <w:bCs/>
+          <w:sz w:val="24"/>
+          <w:szCs w:val="24"/>
+        </w:rPr>
+        <w:t>Raktárkészlet</w:t>
+      </w:r>
+      <w:r>
+        <w:rPr>
+          <w:rFonts w:ascii="Times New Roman" w:hAnsi="Times New Roman" w:cs="Times New Roman"/>
+          <w:sz w:val="24"/>
+          <w:szCs w:val="24"/>
+        </w:rPr>
+        <w:t xml:space="preserve"> (</w:t>
+      </w:r>
+      <w:proofErr w:type="spellStart"/>
+      <w:r>
+        <w:rPr>
+          <w:rFonts w:ascii="Times New Roman" w:hAnsi="Times New Roman" w:cs="Times New Roman"/>
+          <w:sz w:val="24"/>
+          <w:szCs w:val="24"/>
+        </w:rPr>
+        <w:t>films_storage</w:t>
+      </w:r>
+      <w:proofErr w:type="spellEnd"/>
+      <w:r>
+        <w:rPr>
+          <w:rFonts w:ascii="Times New Roman" w:hAnsi="Times New Roman" w:cs="Times New Roman"/>
+          <w:sz w:val="24"/>
+          <w:szCs w:val="24"/>
+        </w:rPr>
+        <w:t xml:space="preserve">, </w:t>
+      </w:r>
+      <w:proofErr w:type="spellStart"/>
+      <w:r>
+        <w:rPr>
+          <w:rFonts w:ascii="Times New Roman" w:hAnsi="Times New Roman" w:cs="Times New Roman"/>
+          <w:sz w:val="24"/>
+          <w:szCs w:val="24"/>
+        </w:rPr>
+        <w:t>series_storage</w:t>
+      </w:r>
+      <w:proofErr w:type="spellEnd"/>
+      <w:r>
+        <w:rPr>
+          <w:rFonts w:ascii="Times New Roman" w:hAnsi="Times New Roman" w:cs="Times New Roman"/>
+          <w:sz w:val="24"/>
+          <w:szCs w:val="24"/>
+        </w:rPr>
+        <w:t>)</w:t>
+      </w:r>
+    </w:p>
+    <w:p>
+      <w:pPr>
+        <w:rPr>
+          <w:rFonts w:ascii="Times New Roman" w:hAnsi="Times New Roman" w:cs="Times New Roman"/>
+          <w:sz w:val="24"/>
+          <w:szCs w:val="24"/>
+        </w:rPr>
+      </w:pPr>
+      <w:r>
+        <w:rPr>
+          <w:rFonts w:ascii="Times New Roman" w:hAnsi="Times New Roman" w:cs="Times New Roman"/>
+          <w:sz w:val="24"/>
+          <w:szCs w:val="24"/>
+        </w:rPr>
+        <w:lastRenderedPageBreak/>
+        <w:t xml:space="preserve">Ez a felépítés lehetővé teszi az adatok </w:t>
+      </w:r>
+      <w:proofErr w:type="spellStart"/>
+      <w:r>
+        <w:rPr>
+          <w:rFonts w:ascii="Times New Roman" w:hAnsi="Times New Roman" w:cs="Times New Roman"/>
+          <w:sz w:val="24"/>
+          <w:szCs w:val="24"/>
+        </w:rPr>
+        <w:t>újrafelhasználását</w:t>
+      </w:r>
+      <w:proofErr w:type="spellEnd"/>
+      <w:r>
+        <w:rPr>
+          <w:rFonts w:ascii="Times New Roman" w:hAnsi="Times New Roman" w:cs="Times New Roman"/>
+          <w:sz w:val="24"/>
+          <w:szCs w:val="24"/>
+        </w:rPr>
+        <w:t>, csökkenti a redundanciát, és rugalmassá teszi a tartalomkezelést.</w:t>
+      </w:r>
+    </w:p>
+    <w:p>
+      <w:pPr>
+        <w:rPr>
+          <w:rFonts w:ascii="Times New Roman" w:hAnsi="Times New Roman" w:cs="Times New Roman"/>
+          <w:b/>
+          <w:bCs/>
+          <w:sz w:val="24"/>
+          <w:szCs w:val="24"/>
+        </w:rPr>
+      </w:pPr>
+      <w:r>
+        <w:rPr>
+          <w:rFonts w:ascii="Times New Roman" w:hAnsi="Times New Roman" w:cs="Times New Roman"/>
+          <w:b/>
+          <w:bCs/>
+          <w:sz w:val="24"/>
+          <w:szCs w:val="24"/>
+        </w:rPr>
+        <w:t>Kölcsönzési rendszer</w:t>
+      </w:r>
+    </w:p>
+    <w:p>
+      <w:pPr>
+        <w:rPr>
+          <w:rFonts w:ascii="Times New Roman" w:hAnsi="Times New Roman" w:cs="Times New Roman"/>
+          <w:sz w:val="24"/>
+          <w:szCs w:val="24"/>
+        </w:rPr>
+      </w:pPr>
+      <w:r>
+        <w:rPr>
+          <w:rFonts w:ascii="Times New Roman" w:hAnsi="Times New Roman" w:cs="Times New Roman"/>
+          <w:sz w:val="24"/>
+          <w:szCs w:val="24"/>
+        </w:rPr>
+        <w:t xml:space="preserve">A kölcsönzési funkciókhoz a </w:t>
+      </w:r>
+      <w:proofErr w:type="spellStart"/>
+      <w:r>
+        <w:rPr>
+          <w:rFonts w:ascii="Times New Roman" w:hAnsi="Times New Roman" w:cs="Times New Roman"/>
+          <w:sz w:val="24"/>
+          <w:szCs w:val="24"/>
+        </w:rPr>
+        <w:t>reservations</w:t>
+      </w:r>
+      <w:proofErr w:type="spellEnd"/>
+      <w:r>
+        <w:rPr>
+          <w:rFonts w:ascii="Times New Roman" w:hAnsi="Times New Roman" w:cs="Times New Roman"/>
+          <w:sz w:val="24"/>
+          <w:szCs w:val="24"/>
+        </w:rPr>
+        <w:t xml:space="preserve"> és </w:t>
+      </w:r>
+      <w:proofErr w:type="spellStart"/>
+      <w:r>
+        <w:rPr>
+          <w:rFonts w:ascii="Times New Roman" w:hAnsi="Times New Roman" w:cs="Times New Roman"/>
+          <w:sz w:val="24"/>
+          <w:szCs w:val="24"/>
+        </w:rPr>
+        <w:t>reservation_items</w:t>
+      </w:r>
+      <w:proofErr w:type="spellEnd"/>
+      <w:r>
+        <w:rPr>
+          <w:rFonts w:ascii="Times New Roman" w:hAnsi="Times New Roman" w:cs="Times New Roman"/>
+          <w:sz w:val="24"/>
+          <w:szCs w:val="24"/>
+        </w:rPr>
+        <w:t xml:space="preserve"> táblák szolgálnak. A </w:t>
+      </w:r>
+      <w:proofErr w:type="spellStart"/>
+      <w:r>
+        <w:rPr>
+          <w:rFonts w:ascii="Times New Roman" w:hAnsi="Times New Roman" w:cs="Times New Roman"/>
+          <w:sz w:val="24"/>
+          <w:szCs w:val="24"/>
+        </w:rPr>
+        <w:t>reservations</w:t>
+      </w:r>
+      <w:proofErr w:type="spellEnd"/>
+      <w:r>
+        <w:rPr>
+          <w:rFonts w:ascii="Times New Roman" w:hAnsi="Times New Roman" w:cs="Times New Roman"/>
+          <w:sz w:val="24"/>
+          <w:szCs w:val="24"/>
+        </w:rPr>
+        <w:t xml:space="preserve"> tábla rögzíti a foglalások fő adatait, mint a felhasználó azonosítója, a foglalás módja (helyben vagy online), valamint a foglalás kezdete és vége. Emellett külön időbélyegek is szerepelnek (</w:t>
+      </w:r>
+      <w:proofErr w:type="spellStart"/>
+      <w:r>
+        <w:rPr>
+          <w:rFonts w:ascii="Times New Roman" w:hAnsi="Times New Roman" w:cs="Times New Roman"/>
+          <w:sz w:val="24"/>
+          <w:szCs w:val="24"/>
+        </w:rPr>
+        <w:t>reserved_from</w:t>
+      </w:r>
+      <w:proofErr w:type="spellEnd"/>
+      <w:r>
+        <w:rPr>
+          <w:rFonts w:ascii="Times New Roman" w:hAnsi="Times New Roman" w:cs="Times New Roman"/>
+          <w:sz w:val="24"/>
+          <w:szCs w:val="24"/>
+        </w:rPr>
+        <w:t xml:space="preserve">, </w:t>
+      </w:r>
+      <w:proofErr w:type="spellStart"/>
+      <w:r>
+        <w:rPr>
+          <w:rFonts w:ascii="Times New Roman" w:hAnsi="Times New Roman" w:cs="Times New Roman"/>
+          <w:sz w:val="24"/>
+          <w:szCs w:val="24"/>
+        </w:rPr>
+        <w:t>reserved_to</w:t>
+      </w:r>
+      <w:proofErr w:type="spellEnd"/>
+      <w:r>
+        <w:rPr>
+          <w:rFonts w:ascii="Times New Roman" w:hAnsi="Times New Roman" w:cs="Times New Roman"/>
+          <w:sz w:val="24"/>
+          <w:szCs w:val="24"/>
+        </w:rPr>
+        <w:t>), amelyek a tényleges kölcsönzési időszakot jelölik.</w:t>
+      </w:r>
+    </w:p>
+    <w:p>
+      <w:pPr>
+        <w:rPr>
+          <w:rFonts w:ascii="Times New Roman" w:hAnsi="Times New Roman" w:cs="Times New Roman"/>
+          <w:sz w:val="24"/>
+          <w:szCs w:val="24"/>
+        </w:rPr>
+      </w:pPr>
+      <w:r>
+        <w:rPr>
+          <w:rFonts w:ascii="Times New Roman" w:hAnsi="Times New Roman" w:cs="Times New Roman"/>
+          <w:sz w:val="24"/>
+          <w:szCs w:val="24"/>
+        </w:rPr>
+        <w:t xml:space="preserve">A </w:t>
+      </w:r>
+      <w:proofErr w:type="spellStart"/>
+      <w:r>
+        <w:rPr>
+          <w:rFonts w:ascii="Times New Roman" w:hAnsi="Times New Roman" w:cs="Times New Roman"/>
+          <w:sz w:val="24"/>
+          <w:szCs w:val="24"/>
+        </w:rPr>
+        <w:t>reservation_items</w:t>
+      </w:r>
+      <w:proofErr w:type="spellEnd"/>
+      <w:r>
+        <w:rPr>
+          <w:rFonts w:ascii="Times New Roman" w:hAnsi="Times New Roman" w:cs="Times New Roman"/>
+          <w:sz w:val="24"/>
+          <w:szCs w:val="24"/>
+        </w:rPr>
+        <w:t xml:space="preserve"> tábla egy kapcsolótábla, amely lehetővé teszi, hogy egy foglalás több filmet vagy sorozatot is tartalmazzon. Fontos tervezési szempont, hogy a tábla úgy lett kialakítva, hogy </w:t>
+      </w:r>
+      <w:r>
+        <w:rPr>
+          <w:rFonts w:ascii="Times New Roman" w:hAnsi="Times New Roman" w:cs="Times New Roman"/>
+          <w:b/>
+          <w:bCs/>
+          <w:sz w:val="24"/>
+          <w:szCs w:val="24"/>
+        </w:rPr>
+        <w:t>vagy egy film, vagy egy sorozat szerepelhet benne</w:t>
+      </w:r>
+      <w:r>
+        <w:rPr>
+          <w:rFonts w:ascii="Times New Roman" w:hAnsi="Times New Roman" w:cs="Times New Roman"/>
+          <w:sz w:val="24"/>
+          <w:szCs w:val="24"/>
+        </w:rPr>
+        <w:t>, de sosem mindkettő egyszerre – ezt egy megjegyzés (</w:t>
+      </w:r>
+      <w:proofErr w:type="spellStart"/>
+      <w:r>
+        <w:rPr>
+          <w:rFonts w:ascii="Times New Roman" w:hAnsi="Times New Roman" w:cs="Times New Roman"/>
+          <w:sz w:val="24"/>
+          <w:szCs w:val="24"/>
+        </w:rPr>
+        <w:t>Note</w:t>
+      </w:r>
+      <w:proofErr w:type="spellEnd"/>
+      <w:r>
+        <w:rPr>
+          <w:rFonts w:ascii="Times New Roman" w:hAnsi="Times New Roman" w:cs="Times New Roman"/>
+          <w:sz w:val="24"/>
+          <w:szCs w:val="24"/>
+        </w:rPr>
+        <w:t>) is jelzi.</w:t>
+      </w:r>
+    </w:p>
+    <w:p>
+      <w:pPr>
+        <w:rPr>
+          <w:rFonts w:ascii="Times New Roman" w:hAnsi="Times New Roman" w:cs="Times New Roman"/>
+          <w:b/>
+          <w:bCs/>
+          <w:sz w:val="24"/>
+          <w:szCs w:val="24"/>
+        </w:rPr>
+      </w:pPr>
+      <w:r>
+        <w:rPr>
+          <w:rFonts w:ascii="Times New Roman" w:hAnsi="Times New Roman" w:cs="Times New Roman"/>
+          <w:b/>
+          <w:bCs/>
+          <w:sz w:val="24"/>
+          <w:szCs w:val="24"/>
+        </w:rPr>
+        <w:t>Zenevásárlási modul</w:t>
+      </w:r>
+    </w:p>
+    <w:p>
+      <w:pPr>
+        <w:rPr>
+          <w:rFonts w:ascii="Times New Roman" w:hAnsi="Times New Roman" w:cs="Times New Roman"/>
+          <w:sz w:val="24"/>
+          <w:szCs w:val="24"/>
+        </w:rPr>
+      </w:pPr>
+      <w:r>
+        <w:rPr>
+          <w:rFonts w:ascii="Times New Roman" w:hAnsi="Times New Roman" w:cs="Times New Roman"/>
+          <w:sz w:val="24"/>
+          <w:szCs w:val="24"/>
+        </w:rPr>
+        <w:t xml:space="preserve">A zenevásárláshoz hasonló struktúrát alkalmaz a rendszer. A </w:t>
+      </w:r>
+      <w:proofErr w:type="spellStart"/>
+      <w:r>
+        <w:rPr>
+          <w:rFonts w:ascii="Times New Roman" w:hAnsi="Times New Roman" w:cs="Times New Roman"/>
+          <w:sz w:val="24"/>
+          <w:szCs w:val="24"/>
+        </w:rPr>
+        <w:t>music</w:t>
+      </w:r>
+      <w:proofErr w:type="spellEnd"/>
+      <w:r>
+        <w:rPr>
+          <w:rFonts w:ascii="Times New Roman" w:hAnsi="Times New Roman" w:cs="Times New Roman"/>
+          <w:sz w:val="24"/>
+          <w:szCs w:val="24"/>
+        </w:rPr>
+        <w:t xml:space="preserve"> tábla tartalmazza a zenei tartalmak alapadatait (cím, előadó, ár, formátum), és hasonlóan kapcsolódik a </w:t>
+      </w:r>
+      <w:proofErr w:type="spellStart"/>
+      <w:r>
+        <w:rPr>
+          <w:rFonts w:ascii="Times New Roman" w:hAnsi="Times New Roman" w:cs="Times New Roman"/>
+          <w:sz w:val="24"/>
+          <w:szCs w:val="24"/>
+        </w:rPr>
+        <w:t>music_language</w:t>
+      </w:r>
+      <w:proofErr w:type="spellEnd"/>
+      <w:r>
+        <w:rPr>
+          <w:rFonts w:ascii="Times New Roman" w:hAnsi="Times New Roman" w:cs="Times New Roman"/>
+          <w:sz w:val="24"/>
+          <w:szCs w:val="24"/>
+        </w:rPr>
+        <w:t xml:space="preserve">, </w:t>
+      </w:r>
+      <w:proofErr w:type="spellStart"/>
+      <w:r>
+        <w:rPr>
+          <w:rFonts w:ascii="Times New Roman" w:hAnsi="Times New Roman" w:cs="Times New Roman"/>
+          <w:sz w:val="24"/>
+          <w:szCs w:val="24"/>
+        </w:rPr>
+        <w:t>music_category</w:t>
+      </w:r>
+      <w:proofErr w:type="spellEnd"/>
+      <w:r>
+        <w:rPr>
+          <w:rFonts w:ascii="Times New Roman" w:hAnsi="Times New Roman" w:cs="Times New Roman"/>
+          <w:sz w:val="24"/>
+          <w:szCs w:val="24"/>
+        </w:rPr>
+        <w:t xml:space="preserve"> és </w:t>
+      </w:r>
+      <w:proofErr w:type="spellStart"/>
+      <w:r>
+        <w:rPr>
+          <w:rFonts w:ascii="Times New Roman" w:hAnsi="Times New Roman" w:cs="Times New Roman"/>
+          <w:sz w:val="24"/>
+          <w:szCs w:val="24"/>
+        </w:rPr>
+        <w:t>music_storage</w:t>
+      </w:r>
+      <w:proofErr w:type="spellEnd"/>
+      <w:r>
+        <w:rPr>
+          <w:rFonts w:ascii="Times New Roman" w:hAnsi="Times New Roman" w:cs="Times New Roman"/>
+          <w:sz w:val="24"/>
+          <w:szCs w:val="24"/>
+        </w:rPr>
+        <w:t xml:space="preserve"> táblákhoz, mint a filmes és sorozatos tartalmak.</w:t>
+      </w:r>
+    </w:p>
+    <w:p>
+      <w:pPr>
+        <w:rPr>
+          <w:rFonts w:ascii="Times New Roman" w:hAnsi="Times New Roman" w:cs="Times New Roman"/>
+          <w:sz w:val="24"/>
+          <w:szCs w:val="24"/>
+        </w:rPr>
+      </w:pPr>
+      <w:r>
+        <w:rPr>
+          <w:rFonts w:ascii="Times New Roman" w:hAnsi="Times New Roman" w:cs="Times New Roman"/>
+          <w:sz w:val="24"/>
+          <w:szCs w:val="24"/>
+        </w:rPr>
+        <w:t xml:space="preserve">A vásárlásokat a </w:t>
+      </w:r>
+      <w:proofErr w:type="spellStart"/>
+      <w:r>
+        <w:rPr>
+          <w:rFonts w:ascii="Times New Roman" w:hAnsi="Times New Roman" w:cs="Times New Roman"/>
+          <w:sz w:val="24"/>
+          <w:szCs w:val="24"/>
+        </w:rPr>
+        <w:t>music_orders</w:t>
+      </w:r>
+      <w:proofErr w:type="spellEnd"/>
+      <w:r>
+        <w:rPr>
+          <w:rFonts w:ascii="Times New Roman" w:hAnsi="Times New Roman" w:cs="Times New Roman"/>
+          <w:sz w:val="24"/>
+          <w:szCs w:val="24"/>
+        </w:rPr>
+        <w:t xml:space="preserve"> tábla tárolja, míg a konkrét tételeket a </w:t>
+      </w:r>
+      <w:proofErr w:type="spellStart"/>
+      <w:r>
+        <w:rPr>
+          <w:rFonts w:ascii="Times New Roman" w:hAnsi="Times New Roman" w:cs="Times New Roman"/>
+          <w:sz w:val="24"/>
+          <w:szCs w:val="24"/>
+        </w:rPr>
+        <w:t>music_order_items</w:t>
+      </w:r>
+      <w:proofErr w:type="spellEnd"/>
+      <w:r>
+        <w:rPr>
+          <w:rFonts w:ascii="Times New Roman" w:hAnsi="Times New Roman" w:cs="Times New Roman"/>
+          <w:sz w:val="24"/>
+          <w:szCs w:val="24"/>
+        </w:rPr>
+        <w:t xml:space="preserve"> rögzíti. Egy megrendelés tehát több különböző zenei tartalmat is tartalmazhat, a darabszám megadásával együtt.</w:t>
+      </w:r>
+    </w:p>
+    <w:p>
+      <w:pPr>
+        <w:rPr>
+          <w:rFonts w:ascii="Times New Roman" w:hAnsi="Times New Roman" w:cs="Times New Roman"/>
+          <w:b/>
+          <w:bCs/>
+          <w:sz w:val="24"/>
+          <w:szCs w:val="24"/>
+        </w:rPr>
+      </w:pPr>
+      <w:r>
+        <w:rPr>
+          <w:rFonts w:ascii="Times New Roman" w:hAnsi="Times New Roman" w:cs="Times New Roman"/>
+          <w:b/>
+          <w:bCs/>
+          <w:sz w:val="24"/>
+          <w:szCs w:val="24"/>
+        </w:rPr>
+        <w:t>Összegzés</w:t>
+      </w:r>
+    </w:p>
+    <w:p>
+      <w:pPr>
+        <w:rPr>
+          <w:rFonts w:ascii="Times New Roman" w:hAnsi="Times New Roman" w:cs="Times New Roman"/>
+          <w:sz w:val="24"/>
+          <w:szCs w:val="24"/>
+        </w:rPr>
+      </w:pPr>
+      <w:r>
+        <w:rPr>
+          <w:rFonts w:ascii="Times New Roman" w:hAnsi="Times New Roman" w:cs="Times New Roman"/>
+          <w:sz w:val="24"/>
+          <w:szCs w:val="24"/>
+        </w:rPr>
+        <w:t>Az adatbázis modell egyértelműen elkülöníti az egyes tartalomtípusokat és a hozzájuk tartozó funkciókat. A relációk következetesen használják az idegen kulcsokat, ezáltal biztosítva az adatok integritását és karbantarthatóságát. A normalizált szerkezet lehetővé teszi az adatok hatékony tárolását, bővítését és lekérdezését. A külön modulok (kölcsönzés, vásárlás, üzenetek) jól elkülönülnek, ugyanakkor közös felhasználói alapra épülnek, ami megkönnyíti az adminisztrációt és a jogosultságkezelést is.</w:t>
+      </w:r>
+    </w:p>
+    <w:p>
+      <w:pPr>
+        <w:rPr>
+          <w:rFonts w:ascii="Times New Roman" w:hAnsi="Times New Roman" w:cs="Times New Roman"/>
+          <w:sz w:val="24"/>
+          <w:szCs w:val="24"/>
+        </w:rPr>
+      </w:pPr>
+    </w:p>
+    <w:p>
+      <w:pPr>
+        <w:rPr>
+          <w:rFonts w:ascii="Times New Roman" w:hAnsi="Times New Roman" w:cs="Times New Roman"/>
+          <w:sz w:val="24"/>
+          <w:szCs w:val="24"/>
+        </w:rPr>
+      </w:pPr>
+    </w:p>
+    <w:p>
+      <w:pPr>
+        <w:rPr>
+          <w:rFonts w:ascii="Times New Roman" w:hAnsi="Times New Roman" w:cs="Times New Roman"/>
+          <w:sz w:val="24"/>
+          <w:szCs w:val="24"/>
+        </w:rPr>
+      </w:pPr>
+    </w:p>
+    <w:p>
+      <w:pPr>
+        <w:rPr>
+          <w:rFonts w:ascii="Times New Roman" w:hAnsi="Times New Roman" w:cs="Times New Roman"/>
+          <w:sz w:val="24"/>
+          <w:szCs w:val="24"/>
+        </w:rPr>
+      </w:pPr>
+    </w:p>
+    <w:p>
+      <w:pPr>
+        <w:rPr>
+          <w:rFonts w:ascii="Times New Roman" w:hAnsi="Times New Roman" w:cs="Times New Roman"/>
+          <w:sz w:val="24"/>
+          <w:szCs w:val="24"/>
+        </w:rPr>
+      </w:pPr>
+    </w:p>
+    <w:p>
+      <w:pPr>
+        <w:rPr>
+          <w:rFonts w:ascii="Times New Roman" w:hAnsi="Times New Roman" w:cs="Times New Roman"/>
+          <w:sz w:val="24"/>
+          <w:szCs w:val="24"/>
+        </w:rPr>
+      </w:pPr>
+    </w:p>
+    <w:p>
+      <w:pPr>
+        <w:rPr>
+          <w:rFonts w:ascii="Times New Roman" w:hAnsi="Times New Roman" w:cs="Times New Roman"/>
+          <w:sz w:val="24"/>
+          <w:szCs w:val="24"/>
+        </w:rPr>
+      </w:pPr>
+    </w:p>
+    <w:p>
+      <w:pPr>
+        <w:rPr>
+          <w:rFonts w:ascii="Times New Roman" w:hAnsi="Times New Roman" w:cs="Times New Roman"/>
+          <w:sz w:val="24"/>
+          <w:szCs w:val="24"/>
+        </w:rPr>
+      </w:pPr>
+    </w:p>
+    <w:p>
+      <w:pPr>
+        <w:rPr>
+          <w:rFonts w:ascii="Times New Roman" w:hAnsi="Times New Roman" w:cs="Times New Roman"/>
+          <w:sz w:val="24"/>
+          <w:szCs w:val="24"/>
+        </w:rPr>
+      </w:pPr>
+    </w:p>
+    <w:p>
+      <w:pPr>
+        <w:rPr>
+          <w:rFonts w:ascii="Times New Roman" w:hAnsi="Times New Roman" w:cs="Times New Roman"/>
+          <w:sz w:val="24"/>
+          <w:szCs w:val="24"/>
+        </w:rPr>
+      </w:pPr>
+    </w:p>
+    <w:p>
+      <w:pPr>
+        <w:rPr>
+          <w:rFonts w:ascii="Times New Roman" w:hAnsi="Times New Roman" w:cs="Times New Roman"/>
+          <w:sz w:val="24"/>
+          <w:szCs w:val="24"/>
+        </w:rPr>
+      </w:pPr>
+    </w:p>
+    <w:p>
+      <w:pPr>
+        <w:rPr>
+          <w:rFonts w:ascii="Times New Roman" w:hAnsi="Times New Roman" w:cs="Times New Roman"/>
+          <w:sz w:val="24"/>
+          <w:szCs w:val="24"/>
         </w:rPr>
       </w:pPr>
     </w:p>
@@ -2188,6 +5974,923 @@
     </w:sectPr>
   </w:body>
 </w:document>
+</file>
+
+<file path=word/numbering.xml><?xml version="1.0" encoding="utf-8"?>
+<w:numbering xmlns:wpc="http://schemas.microsoft.com/office/word/2010/wordprocessingCanvas" xmlns:cx="http://schemas.microsoft.com/office/drawing/2014/chartex" xmlns:cx1="http://schemas.microsoft.com/office/drawing/2015/9/8/chartex" xmlns:cx2="http://schemas.microsoft.com/office/drawing/2015/10/21/chartex" xmlns:cx3="http://schemas.microsoft.com/office/drawing/2016/5/9/chartex" xmlns:cx4="http://schemas.microsoft.com/office/drawing/2016/5/10/chartex" xmlns:cx5="http://schemas.microsoft.com/office/drawing/2016/5/11/chartex" xmlns:cx6="http://schemas.microsoft.com/office/drawing/2016/5/12/chartex" xmlns:cx7="http://schemas.microsoft.com/office/drawing/2016/5/13/chartex" xmlns:cx8="http://schemas.microsoft.com/office/drawing/2016/5/14/chartex" xmlns:mc="http://schemas.openxmlformats.org/markup-compatibility/2006" xmlns:aink="http://schemas.microsoft.com/office/drawing/2016/ink" xmlns:am3d="http://schemas.microsoft.com/office/drawing/2017/model3d" xmlns:o="urn:schemas-microsoft-com:office:office" xmlns:oel="http://schemas.microsoft.com/office/2019/extlst" xmlns:r="http://schemas.openxmlformats.org/officeDocument/2006/relationships" xmlns:m="http://schemas.openxmlformats.org/officeDocument/2006/math" xmlns:v="urn:schemas-microsoft-com:vml" xmlns:wp14="http://schemas.microsoft.com/office/word/2010/wordprocessingDrawing" xmlns:wp="http://schemas.openxmlformats.org/drawingml/2006/wordprocessingDrawing" xmlns:w10="urn:schemas-microsoft-com:office:word" xmlns:w="http://schemas.openxmlformats.org/wordprocessingml/2006/main" xmlns:w14="http://schemas.microsoft.com/office/word/2010/wordml" xmlns:w15="http://schemas.microsoft.com/office/word/2012/wordml" xmlns:w16cex="http://schemas.microsoft.com/office/word/2018/wordml/cex" xmlns:w16cid="http://schemas.microsoft.com/office/word/2016/wordml/cid" xmlns:w16="http://schemas.microsoft.com/office/word/2018/wordml" xmlns:w16du="http://schemas.microsoft.com/office/word/2023/wordml/word16du" xmlns:w16sdtdh="http://schemas.microsoft.com/office/word/2020/wordml/sdtdatahash" xmlns:w16sdtfl="http://schemas.microsoft.com/office/word/2024/wordml/sdtformatlock" xmlns:w16se="http://schemas.microsoft.com/office/word/2015/wordml/symex" xmlns:wpg="http://schemas.microsoft.com/office/word/2010/wordprocessingGroup" xmlns:wpi="http://schemas.microsoft.com/office/word/2010/wordprocessingInk" xmlns:wne="http://schemas.microsoft.com/office/word/2006/wordml" xmlns:wps="http://schemas.microsoft.com/office/word/2010/wordprocessingShape" mc:Ignorable="w14 w15 w16se w16cid w16 w16cex w16sdtdh w16sdtfl w16du wp14">
+  <w:abstractNum w:abstractNumId="0" w15:restartNumberingAfterBreak="0">
+    <w:nsid w:val="03091A7D"/>
+    <w:multiLevelType w:val="multilevel"/>
+    <w:tmpl w:val="DE54FF22"/>
+    <w:lvl w:ilvl="0">
+      <w:start w:val="1"/>
+      <w:numFmt w:val="bullet"/>
+      <w:lvlText w:val=""/>
+      <w:lvlJc w:val="left"/>
+      <w:pPr>
+        <w:tabs>
+          <w:tab w:val="num" w:pos="720"/>
+        </w:tabs>
+        <w:ind w:left="720" w:hanging="360"/>
+      </w:pPr>
+      <w:rPr>
+        <w:rFonts w:ascii="Symbol" w:hAnsi="Symbol" w:hint="default"/>
+        <w:sz w:val="20"/>
+      </w:rPr>
+    </w:lvl>
+    <w:lvl w:ilvl="1">
+      <w:start w:val="1"/>
+      <w:numFmt w:val="bullet"/>
+      <w:lvlText w:val="o"/>
+      <w:lvlJc w:val="left"/>
+      <w:pPr>
+        <w:tabs>
+          <w:tab w:val="num" w:pos="1440"/>
+        </w:tabs>
+        <w:ind w:left="1440" w:hanging="360"/>
+      </w:pPr>
+      <w:rPr>
+        <w:rFonts w:ascii="Courier New" w:hAnsi="Courier New" w:hint="default"/>
+        <w:sz w:val="20"/>
+      </w:rPr>
+    </w:lvl>
+    <w:lvl w:ilvl="2" w:tentative="1">
+      <w:start w:val="1"/>
+      <w:numFmt w:val="bullet"/>
+      <w:lvlText w:val=""/>
+      <w:lvlJc w:val="left"/>
+      <w:pPr>
+        <w:tabs>
+          <w:tab w:val="num" w:pos="2160"/>
+        </w:tabs>
+        <w:ind w:left="2160" w:hanging="360"/>
+      </w:pPr>
+      <w:rPr>
+        <w:rFonts w:ascii="Wingdings" w:hAnsi="Wingdings" w:hint="default"/>
+        <w:sz w:val="20"/>
+      </w:rPr>
+    </w:lvl>
+    <w:lvl w:ilvl="3" w:tentative="1">
+      <w:start w:val="1"/>
+      <w:numFmt w:val="bullet"/>
+      <w:lvlText w:val=""/>
+      <w:lvlJc w:val="left"/>
+      <w:pPr>
+        <w:tabs>
+          <w:tab w:val="num" w:pos="2880"/>
+        </w:tabs>
+        <w:ind w:left="2880" w:hanging="360"/>
+      </w:pPr>
+      <w:rPr>
+        <w:rFonts w:ascii="Wingdings" w:hAnsi="Wingdings" w:hint="default"/>
+        <w:sz w:val="20"/>
+      </w:rPr>
+    </w:lvl>
+    <w:lvl w:ilvl="4" w:tentative="1">
+      <w:start w:val="1"/>
+      <w:numFmt w:val="bullet"/>
+      <w:lvlText w:val=""/>
+      <w:lvlJc w:val="left"/>
+      <w:pPr>
+        <w:tabs>
+          <w:tab w:val="num" w:pos="3600"/>
+        </w:tabs>
+        <w:ind w:left="3600" w:hanging="360"/>
+      </w:pPr>
+      <w:rPr>
+        <w:rFonts w:ascii="Wingdings" w:hAnsi="Wingdings" w:hint="default"/>
+        <w:sz w:val="20"/>
+      </w:rPr>
+    </w:lvl>
+    <w:lvl w:ilvl="5" w:tentative="1">
+      <w:start w:val="1"/>
+      <w:numFmt w:val="bullet"/>
+      <w:lvlText w:val=""/>
+      <w:lvlJc w:val="left"/>
+      <w:pPr>
+        <w:tabs>
+          <w:tab w:val="num" w:pos="4320"/>
+        </w:tabs>
+        <w:ind w:left="4320" w:hanging="360"/>
+      </w:pPr>
+      <w:rPr>
+        <w:rFonts w:ascii="Wingdings" w:hAnsi="Wingdings" w:hint="default"/>
+        <w:sz w:val="20"/>
+      </w:rPr>
+    </w:lvl>
+    <w:lvl w:ilvl="6" w:tentative="1">
+      <w:start w:val="1"/>
+      <w:numFmt w:val="bullet"/>
+      <w:lvlText w:val=""/>
+      <w:lvlJc w:val="left"/>
+      <w:pPr>
+        <w:tabs>
+          <w:tab w:val="num" w:pos="5040"/>
+        </w:tabs>
+        <w:ind w:left="5040" w:hanging="360"/>
+      </w:pPr>
+      <w:rPr>
+        <w:rFonts w:ascii="Wingdings" w:hAnsi="Wingdings" w:hint="default"/>
+        <w:sz w:val="20"/>
+      </w:rPr>
+    </w:lvl>
+    <w:lvl w:ilvl="7" w:tentative="1">
+      <w:start w:val="1"/>
+      <w:numFmt w:val="bullet"/>
+      <w:lvlText w:val=""/>
+      <w:lvlJc w:val="left"/>
+      <w:pPr>
+        <w:tabs>
+          <w:tab w:val="num" w:pos="5760"/>
+        </w:tabs>
+        <w:ind w:left="5760" w:hanging="360"/>
+      </w:pPr>
+      <w:rPr>
+        <w:rFonts w:ascii="Wingdings" w:hAnsi="Wingdings" w:hint="default"/>
+        <w:sz w:val="20"/>
+      </w:rPr>
+    </w:lvl>
+    <w:lvl w:ilvl="8" w:tentative="1">
+      <w:start w:val="1"/>
+      <w:numFmt w:val="bullet"/>
+      <w:lvlText w:val=""/>
+      <w:lvlJc w:val="left"/>
+      <w:pPr>
+        <w:tabs>
+          <w:tab w:val="num" w:pos="6480"/>
+        </w:tabs>
+        <w:ind w:left="6480" w:hanging="360"/>
+      </w:pPr>
+      <w:rPr>
+        <w:rFonts w:ascii="Wingdings" w:hAnsi="Wingdings" w:hint="default"/>
+        <w:sz w:val="20"/>
+      </w:rPr>
+    </w:lvl>
+  </w:abstractNum>
+  <w:abstractNum w:abstractNumId="1" w15:restartNumberingAfterBreak="0">
+    <w:nsid w:val="20CA2E06"/>
+    <w:multiLevelType w:val="multilevel"/>
+    <w:tmpl w:val="C67C090A"/>
+    <w:lvl w:ilvl="0">
+      <w:start w:val="1"/>
+      <w:numFmt w:val="bullet"/>
+      <w:lvlText w:val=""/>
+      <w:lvlJc w:val="left"/>
+      <w:pPr>
+        <w:tabs>
+          <w:tab w:val="num" w:pos="720"/>
+        </w:tabs>
+        <w:ind w:left="720" w:hanging="360"/>
+      </w:pPr>
+      <w:rPr>
+        <w:rFonts w:ascii="Symbol" w:hAnsi="Symbol" w:hint="default"/>
+        <w:sz w:val="20"/>
+      </w:rPr>
+    </w:lvl>
+    <w:lvl w:ilvl="1" w:tentative="1">
+      <w:start w:val="1"/>
+      <w:numFmt w:val="bullet"/>
+      <w:lvlText w:val="o"/>
+      <w:lvlJc w:val="left"/>
+      <w:pPr>
+        <w:tabs>
+          <w:tab w:val="num" w:pos="1440"/>
+        </w:tabs>
+        <w:ind w:left="1440" w:hanging="360"/>
+      </w:pPr>
+      <w:rPr>
+        <w:rFonts w:ascii="Courier New" w:hAnsi="Courier New" w:hint="default"/>
+        <w:sz w:val="20"/>
+      </w:rPr>
+    </w:lvl>
+    <w:lvl w:ilvl="2" w:tentative="1">
+      <w:start w:val="1"/>
+      <w:numFmt w:val="bullet"/>
+      <w:lvlText w:val=""/>
+      <w:lvlJc w:val="left"/>
+      <w:pPr>
+        <w:tabs>
+          <w:tab w:val="num" w:pos="2160"/>
+        </w:tabs>
+        <w:ind w:left="2160" w:hanging="360"/>
+      </w:pPr>
+      <w:rPr>
+        <w:rFonts w:ascii="Wingdings" w:hAnsi="Wingdings" w:hint="default"/>
+        <w:sz w:val="20"/>
+      </w:rPr>
+    </w:lvl>
+    <w:lvl w:ilvl="3" w:tentative="1">
+      <w:start w:val="1"/>
+      <w:numFmt w:val="bullet"/>
+      <w:lvlText w:val=""/>
+      <w:lvlJc w:val="left"/>
+      <w:pPr>
+        <w:tabs>
+          <w:tab w:val="num" w:pos="2880"/>
+        </w:tabs>
+        <w:ind w:left="2880" w:hanging="360"/>
+      </w:pPr>
+      <w:rPr>
+        <w:rFonts w:ascii="Wingdings" w:hAnsi="Wingdings" w:hint="default"/>
+        <w:sz w:val="20"/>
+      </w:rPr>
+    </w:lvl>
+    <w:lvl w:ilvl="4" w:tentative="1">
+      <w:start w:val="1"/>
+      <w:numFmt w:val="bullet"/>
+      <w:lvlText w:val=""/>
+      <w:lvlJc w:val="left"/>
+      <w:pPr>
+        <w:tabs>
+          <w:tab w:val="num" w:pos="3600"/>
+        </w:tabs>
+        <w:ind w:left="3600" w:hanging="360"/>
+      </w:pPr>
+      <w:rPr>
+        <w:rFonts w:ascii="Wingdings" w:hAnsi="Wingdings" w:hint="default"/>
+        <w:sz w:val="20"/>
+      </w:rPr>
+    </w:lvl>
+    <w:lvl w:ilvl="5" w:tentative="1">
+      <w:start w:val="1"/>
+      <w:numFmt w:val="bullet"/>
+      <w:lvlText w:val=""/>
+      <w:lvlJc w:val="left"/>
+      <w:pPr>
+        <w:tabs>
+          <w:tab w:val="num" w:pos="4320"/>
+        </w:tabs>
+        <w:ind w:left="4320" w:hanging="360"/>
+      </w:pPr>
+      <w:rPr>
+        <w:rFonts w:ascii="Wingdings" w:hAnsi="Wingdings" w:hint="default"/>
+        <w:sz w:val="20"/>
+      </w:rPr>
+    </w:lvl>
+    <w:lvl w:ilvl="6" w:tentative="1">
+      <w:start w:val="1"/>
+      <w:numFmt w:val="bullet"/>
+      <w:lvlText w:val=""/>
+      <w:lvlJc w:val="left"/>
+      <w:pPr>
+        <w:tabs>
+          <w:tab w:val="num" w:pos="5040"/>
+        </w:tabs>
+        <w:ind w:left="5040" w:hanging="360"/>
+      </w:pPr>
+      <w:rPr>
+        <w:rFonts w:ascii="Wingdings" w:hAnsi="Wingdings" w:hint="default"/>
+        <w:sz w:val="20"/>
+      </w:rPr>
+    </w:lvl>
+    <w:lvl w:ilvl="7" w:tentative="1">
+      <w:start w:val="1"/>
+      <w:numFmt w:val="bullet"/>
+      <w:lvlText w:val=""/>
+      <w:lvlJc w:val="left"/>
+      <w:pPr>
+        <w:tabs>
+          <w:tab w:val="num" w:pos="5760"/>
+        </w:tabs>
+        <w:ind w:left="5760" w:hanging="360"/>
+      </w:pPr>
+      <w:rPr>
+        <w:rFonts w:ascii="Wingdings" w:hAnsi="Wingdings" w:hint="default"/>
+        <w:sz w:val="20"/>
+      </w:rPr>
+    </w:lvl>
+    <w:lvl w:ilvl="8" w:tentative="1">
+      <w:start w:val="1"/>
+      <w:numFmt w:val="bullet"/>
+      <w:lvlText w:val=""/>
+      <w:lvlJc w:val="left"/>
+      <w:pPr>
+        <w:tabs>
+          <w:tab w:val="num" w:pos="6480"/>
+        </w:tabs>
+        <w:ind w:left="6480" w:hanging="360"/>
+      </w:pPr>
+      <w:rPr>
+        <w:rFonts w:ascii="Wingdings" w:hAnsi="Wingdings" w:hint="default"/>
+        <w:sz w:val="20"/>
+      </w:rPr>
+    </w:lvl>
+  </w:abstractNum>
+  <w:abstractNum w:abstractNumId="2" w15:restartNumberingAfterBreak="0">
+    <w:nsid w:val="40C054BF"/>
+    <w:multiLevelType w:val="multilevel"/>
+    <w:tmpl w:val="E4763EFA"/>
+    <w:lvl w:ilvl="0">
+      <w:start w:val="1"/>
+      <w:numFmt w:val="bullet"/>
+      <w:lvlText w:val=""/>
+      <w:lvlJc w:val="left"/>
+      <w:pPr>
+        <w:tabs>
+          <w:tab w:val="num" w:pos="720"/>
+        </w:tabs>
+        <w:ind w:left="720" w:hanging="360"/>
+      </w:pPr>
+      <w:rPr>
+        <w:rFonts w:ascii="Symbol" w:hAnsi="Symbol" w:hint="default"/>
+        <w:sz w:val="20"/>
+      </w:rPr>
+    </w:lvl>
+    <w:lvl w:ilvl="1" w:tentative="1">
+      <w:start w:val="1"/>
+      <w:numFmt w:val="bullet"/>
+      <w:lvlText w:val="o"/>
+      <w:lvlJc w:val="left"/>
+      <w:pPr>
+        <w:tabs>
+          <w:tab w:val="num" w:pos="1440"/>
+        </w:tabs>
+        <w:ind w:left="1440" w:hanging="360"/>
+      </w:pPr>
+      <w:rPr>
+        <w:rFonts w:ascii="Courier New" w:hAnsi="Courier New" w:hint="default"/>
+        <w:sz w:val="20"/>
+      </w:rPr>
+    </w:lvl>
+    <w:lvl w:ilvl="2" w:tentative="1">
+      <w:start w:val="1"/>
+      <w:numFmt w:val="bullet"/>
+      <w:lvlText w:val=""/>
+      <w:lvlJc w:val="left"/>
+      <w:pPr>
+        <w:tabs>
+          <w:tab w:val="num" w:pos="2160"/>
+        </w:tabs>
+        <w:ind w:left="2160" w:hanging="360"/>
+      </w:pPr>
+      <w:rPr>
+        <w:rFonts w:ascii="Wingdings" w:hAnsi="Wingdings" w:hint="default"/>
+        <w:sz w:val="20"/>
+      </w:rPr>
+    </w:lvl>
+    <w:lvl w:ilvl="3" w:tentative="1">
+      <w:start w:val="1"/>
+      <w:numFmt w:val="bullet"/>
+      <w:lvlText w:val=""/>
+      <w:lvlJc w:val="left"/>
+      <w:pPr>
+        <w:tabs>
+          <w:tab w:val="num" w:pos="2880"/>
+        </w:tabs>
+        <w:ind w:left="2880" w:hanging="360"/>
+      </w:pPr>
+      <w:rPr>
+        <w:rFonts w:ascii="Wingdings" w:hAnsi="Wingdings" w:hint="default"/>
+        <w:sz w:val="20"/>
+      </w:rPr>
+    </w:lvl>
+    <w:lvl w:ilvl="4" w:tentative="1">
+      <w:start w:val="1"/>
+      <w:numFmt w:val="bullet"/>
+      <w:lvlText w:val=""/>
+      <w:lvlJc w:val="left"/>
+      <w:pPr>
+        <w:tabs>
+          <w:tab w:val="num" w:pos="3600"/>
+        </w:tabs>
+        <w:ind w:left="3600" w:hanging="360"/>
+      </w:pPr>
+      <w:rPr>
+        <w:rFonts w:ascii="Wingdings" w:hAnsi="Wingdings" w:hint="default"/>
+        <w:sz w:val="20"/>
+      </w:rPr>
+    </w:lvl>
+    <w:lvl w:ilvl="5" w:tentative="1">
+      <w:start w:val="1"/>
+      <w:numFmt w:val="bullet"/>
+      <w:lvlText w:val=""/>
+      <w:lvlJc w:val="left"/>
+      <w:pPr>
+        <w:tabs>
+          <w:tab w:val="num" w:pos="4320"/>
+        </w:tabs>
+        <w:ind w:left="4320" w:hanging="360"/>
+      </w:pPr>
+      <w:rPr>
+        <w:rFonts w:ascii="Wingdings" w:hAnsi="Wingdings" w:hint="default"/>
+        <w:sz w:val="20"/>
+      </w:rPr>
+    </w:lvl>
+    <w:lvl w:ilvl="6" w:tentative="1">
+      <w:start w:val="1"/>
+      <w:numFmt w:val="bullet"/>
+      <w:lvlText w:val=""/>
+      <w:lvlJc w:val="left"/>
+      <w:pPr>
+        <w:tabs>
+          <w:tab w:val="num" w:pos="5040"/>
+        </w:tabs>
+        <w:ind w:left="5040" w:hanging="360"/>
+      </w:pPr>
+      <w:rPr>
+        <w:rFonts w:ascii="Wingdings" w:hAnsi="Wingdings" w:hint="default"/>
+        <w:sz w:val="20"/>
+      </w:rPr>
+    </w:lvl>
+    <w:lvl w:ilvl="7" w:tentative="1">
+      <w:start w:val="1"/>
+      <w:numFmt w:val="bullet"/>
+      <w:lvlText w:val=""/>
+      <w:lvlJc w:val="left"/>
+      <w:pPr>
+        <w:tabs>
+          <w:tab w:val="num" w:pos="5760"/>
+        </w:tabs>
+        <w:ind w:left="5760" w:hanging="360"/>
+      </w:pPr>
+      <w:rPr>
+        <w:rFonts w:ascii="Wingdings" w:hAnsi="Wingdings" w:hint="default"/>
+        <w:sz w:val="20"/>
+      </w:rPr>
+    </w:lvl>
+    <w:lvl w:ilvl="8" w:tentative="1">
+      <w:start w:val="1"/>
+      <w:numFmt w:val="bullet"/>
+      <w:lvlText w:val=""/>
+      <w:lvlJc w:val="left"/>
+      <w:pPr>
+        <w:tabs>
+          <w:tab w:val="num" w:pos="6480"/>
+        </w:tabs>
+        <w:ind w:left="6480" w:hanging="360"/>
+      </w:pPr>
+      <w:rPr>
+        <w:rFonts w:ascii="Wingdings" w:hAnsi="Wingdings" w:hint="default"/>
+        <w:sz w:val="20"/>
+      </w:rPr>
+    </w:lvl>
+  </w:abstractNum>
+  <w:abstractNum w:abstractNumId="3" w15:restartNumberingAfterBreak="0">
+    <w:nsid w:val="57727A92"/>
+    <w:multiLevelType w:val="multilevel"/>
+    <w:tmpl w:val="2D7AE622"/>
+    <w:lvl w:ilvl="0">
+      <w:start w:val="1"/>
+      <w:numFmt w:val="bullet"/>
+      <w:lvlText w:val=""/>
+      <w:lvlJc w:val="left"/>
+      <w:pPr>
+        <w:tabs>
+          <w:tab w:val="num" w:pos="720"/>
+        </w:tabs>
+        <w:ind w:left="720" w:hanging="360"/>
+      </w:pPr>
+      <w:rPr>
+        <w:rFonts w:ascii="Symbol" w:hAnsi="Symbol" w:hint="default"/>
+        <w:sz w:val="20"/>
+      </w:rPr>
+    </w:lvl>
+    <w:lvl w:ilvl="1" w:tentative="1">
+      <w:start w:val="1"/>
+      <w:numFmt w:val="bullet"/>
+      <w:lvlText w:val="o"/>
+      <w:lvlJc w:val="left"/>
+      <w:pPr>
+        <w:tabs>
+          <w:tab w:val="num" w:pos="1440"/>
+        </w:tabs>
+        <w:ind w:left="1440" w:hanging="360"/>
+      </w:pPr>
+      <w:rPr>
+        <w:rFonts w:ascii="Courier New" w:hAnsi="Courier New" w:hint="default"/>
+        <w:sz w:val="20"/>
+      </w:rPr>
+    </w:lvl>
+    <w:lvl w:ilvl="2" w:tentative="1">
+      <w:start w:val="1"/>
+      <w:numFmt w:val="bullet"/>
+      <w:lvlText w:val=""/>
+      <w:lvlJc w:val="left"/>
+      <w:pPr>
+        <w:tabs>
+          <w:tab w:val="num" w:pos="2160"/>
+        </w:tabs>
+        <w:ind w:left="2160" w:hanging="360"/>
+      </w:pPr>
+      <w:rPr>
+        <w:rFonts w:ascii="Wingdings" w:hAnsi="Wingdings" w:hint="default"/>
+        <w:sz w:val="20"/>
+      </w:rPr>
+    </w:lvl>
+    <w:lvl w:ilvl="3" w:tentative="1">
+      <w:start w:val="1"/>
+      <w:numFmt w:val="bullet"/>
+      <w:lvlText w:val=""/>
+      <w:lvlJc w:val="left"/>
+      <w:pPr>
+        <w:tabs>
+          <w:tab w:val="num" w:pos="2880"/>
+        </w:tabs>
+        <w:ind w:left="2880" w:hanging="360"/>
+      </w:pPr>
+      <w:rPr>
+        <w:rFonts w:ascii="Wingdings" w:hAnsi="Wingdings" w:hint="default"/>
+        <w:sz w:val="20"/>
+      </w:rPr>
+    </w:lvl>
+    <w:lvl w:ilvl="4" w:tentative="1">
+      <w:start w:val="1"/>
+      <w:numFmt w:val="bullet"/>
+      <w:lvlText w:val=""/>
+      <w:lvlJc w:val="left"/>
+      <w:pPr>
+        <w:tabs>
+          <w:tab w:val="num" w:pos="3600"/>
+        </w:tabs>
+        <w:ind w:left="3600" w:hanging="360"/>
+      </w:pPr>
+      <w:rPr>
+        <w:rFonts w:ascii="Wingdings" w:hAnsi="Wingdings" w:hint="default"/>
+        <w:sz w:val="20"/>
+      </w:rPr>
+    </w:lvl>
+    <w:lvl w:ilvl="5" w:tentative="1">
+      <w:start w:val="1"/>
+      <w:numFmt w:val="bullet"/>
+      <w:lvlText w:val=""/>
+      <w:lvlJc w:val="left"/>
+      <w:pPr>
+        <w:tabs>
+          <w:tab w:val="num" w:pos="4320"/>
+        </w:tabs>
+        <w:ind w:left="4320" w:hanging="360"/>
+      </w:pPr>
+      <w:rPr>
+        <w:rFonts w:ascii="Wingdings" w:hAnsi="Wingdings" w:hint="default"/>
+        <w:sz w:val="20"/>
+      </w:rPr>
+    </w:lvl>
+    <w:lvl w:ilvl="6" w:tentative="1">
+      <w:start w:val="1"/>
+      <w:numFmt w:val="bullet"/>
+      <w:lvlText w:val=""/>
+      <w:lvlJc w:val="left"/>
+      <w:pPr>
+        <w:tabs>
+          <w:tab w:val="num" w:pos="5040"/>
+        </w:tabs>
+        <w:ind w:left="5040" w:hanging="360"/>
+      </w:pPr>
+      <w:rPr>
+        <w:rFonts w:ascii="Wingdings" w:hAnsi="Wingdings" w:hint="default"/>
+        <w:sz w:val="20"/>
+      </w:rPr>
+    </w:lvl>
+    <w:lvl w:ilvl="7" w:tentative="1">
+      <w:start w:val="1"/>
+      <w:numFmt w:val="bullet"/>
+      <w:lvlText w:val=""/>
+      <w:lvlJc w:val="left"/>
+      <w:pPr>
+        <w:tabs>
+          <w:tab w:val="num" w:pos="5760"/>
+        </w:tabs>
+        <w:ind w:left="5760" w:hanging="360"/>
+      </w:pPr>
+      <w:rPr>
+        <w:rFonts w:ascii="Wingdings" w:hAnsi="Wingdings" w:hint="default"/>
+        <w:sz w:val="20"/>
+      </w:rPr>
+    </w:lvl>
+    <w:lvl w:ilvl="8" w:tentative="1">
+      <w:start w:val="1"/>
+      <w:numFmt w:val="bullet"/>
+      <w:lvlText w:val=""/>
+      <w:lvlJc w:val="left"/>
+      <w:pPr>
+        <w:tabs>
+          <w:tab w:val="num" w:pos="6480"/>
+        </w:tabs>
+        <w:ind w:left="6480" w:hanging="360"/>
+      </w:pPr>
+      <w:rPr>
+        <w:rFonts w:ascii="Wingdings" w:hAnsi="Wingdings" w:hint="default"/>
+        <w:sz w:val="20"/>
+      </w:rPr>
+    </w:lvl>
+  </w:abstractNum>
+  <w:abstractNum w:abstractNumId="4" w15:restartNumberingAfterBreak="0">
+    <w:nsid w:val="663135A4"/>
+    <w:multiLevelType w:val="multilevel"/>
+    <w:tmpl w:val="33246550"/>
+    <w:lvl w:ilvl="0">
+      <w:start w:val="1"/>
+      <w:numFmt w:val="bullet"/>
+      <w:lvlText w:val=""/>
+      <w:lvlJc w:val="left"/>
+      <w:pPr>
+        <w:tabs>
+          <w:tab w:val="num" w:pos="720"/>
+        </w:tabs>
+        <w:ind w:left="720" w:hanging="360"/>
+      </w:pPr>
+      <w:rPr>
+        <w:rFonts w:ascii="Symbol" w:hAnsi="Symbol" w:hint="default"/>
+        <w:sz w:val="20"/>
+      </w:rPr>
+    </w:lvl>
+    <w:lvl w:ilvl="1" w:tentative="1">
+      <w:start w:val="1"/>
+      <w:numFmt w:val="bullet"/>
+      <w:lvlText w:val="o"/>
+      <w:lvlJc w:val="left"/>
+      <w:pPr>
+        <w:tabs>
+          <w:tab w:val="num" w:pos="1440"/>
+        </w:tabs>
+        <w:ind w:left="1440" w:hanging="360"/>
+      </w:pPr>
+      <w:rPr>
+        <w:rFonts w:ascii="Courier New" w:hAnsi="Courier New" w:hint="default"/>
+        <w:sz w:val="20"/>
+      </w:rPr>
+    </w:lvl>
+    <w:lvl w:ilvl="2" w:tentative="1">
+      <w:start w:val="1"/>
+      <w:numFmt w:val="bullet"/>
+      <w:lvlText w:val=""/>
+      <w:lvlJc w:val="left"/>
+      <w:pPr>
+        <w:tabs>
+          <w:tab w:val="num" w:pos="2160"/>
+        </w:tabs>
+        <w:ind w:left="2160" w:hanging="360"/>
+      </w:pPr>
+      <w:rPr>
+        <w:rFonts w:ascii="Wingdings" w:hAnsi="Wingdings" w:hint="default"/>
+        <w:sz w:val="20"/>
+      </w:rPr>
+    </w:lvl>
+    <w:lvl w:ilvl="3" w:tentative="1">
+      <w:start w:val="1"/>
+      <w:numFmt w:val="bullet"/>
+      <w:lvlText w:val=""/>
+      <w:lvlJc w:val="left"/>
+      <w:pPr>
+        <w:tabs>
+          <w:tab w:val="num" w:pos="2880"/>
+        </w:tabs>
+        <w:ind w:left="2880" w:hanging="360"/>
+      </w:pPr>
+      <w:rPr>
+        <w:rFonts w:ascii="Wingdings" w:hAnsi="Wingdings" w:hint="default"/>
+        <w:sz w:val="20"/>
+      </w:rPr>
+    </w:lvl>
+    <w:lvl w:ilvl="4" w:tentative="1">
+      <w:start w:val="1"/>
+      <w:numFmt w:val="bullet"/>
+      <w:lvlText w:val=""/>
+      <w:lvlJc w:val="left"/>
+      <w:pPr>
+        <w:tabs>
+          <w:tab w:val="num" w:pos="3600"/>
+        </w:tabs>
+        <w:ind w:left="3600" w:hanging="360"/>
+      </w:pPr>
+      <w:rPr>
+        <w:rFonts w:ascii="Wingdings" w:hAnsi="Wingdings" w:hint="default"/>
+        <w:sz w:val="20"/>
+      </w:rPr>
+    </w:lvl>
+    <w:lvl w:ilvl="5" w:tentative="1">
+      <w:start w:val="1"/>
+      <w:numFmt w:val="bullet"/>
+      <w:lvlText w:val=""/>
+      <w:lvlJc w:val="left"/>
+      <w:pPr>
+        <w:tabs>
+          <w:tab w:val="num" w:pos="4320"/>
+        </w:tabs>
+        <w:ind w:left="4320" w:hanging="360"/>
+      </w:pPr>
+      <w:rPr>
+        <w:rFonts w:ascii="Wingdings" w:hAnsi="Wingdings" w:hint="default"/>
+        <w:sz w:val="20"/>
+      </w:rPr>
+    </w:lvl>
+    <w:lvl w:ilvl="6" w:tentative="1">
+      <w:start w:val="1"/>
+      <w:numFmt w:val="bullet"/>
+      <w:lvlText w:val=""/>
+      <w:lvlJc w:val="left"/>
+      <w:pPr>
+        <w:tabs>
+          <w:tab w:val="num" w:pos="5040"/>
+        </w:tabs>
+        <w:ind w:left="5040" w:hanging="360"/>
+      </w:pPr>
+      <w:rPr>
+        <w:rFonts w:ascii="Wingdings" w:hAnsi="Wingdings" w:hint="default"/>
+        <w:sz w:val="20"/>
+      </w:rPr>
+    </w:lvl>
+    <w:lvl w:ilvl="7" w:tentative="1">
+      <w:start w:val="1"/>
+      <w:numFmt w:val="bullet"/>
+      <w:lvlText w:val=""/>
+      <w:lvlJc w:val="left"/>
+      <w:pPr>
+        <w:tabs>
+          <w:tab w:val="num" w:pos="5760"/>
+        </w:tabs>
+        <w:ind w:left="5760" w:hanging="360"/>
+      </w:pPr>
+      <w:rPr>
+        <w:rFonts w:ascii="Wingdings" w:hAnsi="Wingdings" w:hint="default"/>
+        <w:sz w:val="20"/>
+      </w:rPr>
+    </w:lvl>
+    <w:lvl w:ilvl="8" w:tentative="1">
+      <w:start w:val="1"/>
+      <w:numFmt w:val="bullet"/>
+      <w:lvlText w:val=""/>
+      <w:lvlJc w:val="left"/>
+      <w:pPr>
+        <w:tabs>
+          <w:tab w:val="num" w:pos="6480"/>
+        </w:tabs>
+        <w:ind w:left="6480" w:hanging="360"/>
+      </w:pPr>
+      <w:rPr>
+        <w:rFonts w:ascii="Wingdings" w:hAnsi="Wingdings" w:hint="default"/>
+        <w:sz w:val="20"/>
+      </w:rPr>
+    </w:lvl>
+  </w:abstractNum>
+  <w:abstractNum w:abstractNumId="5" w15:restartNumberingAfterBreak="0">
+    <w:nsid w:val="7EB70860"/>
+    <w:multiLevelType w:val="multilevel"/>
+    <w:tmpl w:val="0C7065A4"/>
+    <w:lvl w:ilvl="0">
+      <w:start w:val="1"/>
+      <w:numFmt w:val="bullet"/>
+      <w:lvlText w:val=""/>
+      <w:lvlJc w:val="left"/>
+      <w:pPr>
+        <w:tabs>
+          <w:tab w:val="num" w:pos="720"/>
+        </w:tabs>
+        <w:ind w:left="720" w:hanging="360"/>
+      </w:pPr>
+      <w:rPr>
+        <w:rFonts w:ascii="Symbol" w:hAnsi="Symbol" w:hint="default"/>
+        <w:sz w:val="20"/>
+      </w:rPr>
+    </w:lvl>
+    <w:lvl w:ilvl="1">
+      <w:start w:val="1"/>
+      <w:numFmt w:val="bullet"/>
+      <w:lvlText w:val="o"/>
+      <w:lvlJc w:val="left"/>
+      <w:pPr>
+        <w:tabs>
+          <w:tab w:val="num" w:pos="1440"/>
+        </w:tabs>
+        <w:ind w:left="1440" w:hanging="360"/>
+      </w:pPr>
+      <w:rPr>
+        <w:rFonts w:ascii="Courier New" w:hAnsi="Courier New" w:hint="default"/>
+        <w:sz w:val="20"/>
+      </w:rPr>
+    </w:lvl>
+    <w:lvl w:ilvl="2" w:tentative="1">
+      <w:start w:val="1"/>
+      <w:numFmt w:val="bullet"/>
+      <w:lvlText w:val=""/>
+      <w:lvlJc w:val="left"/>
+      <w:pPr>
+        <w:tabs>
+          <w:tab w:val="num" w:pos="2160"/>
+        </w:tabs>
+        <w:ind w:left="2160" w:hanging="360"/>
+      </w:pPr>
+      <w:rPr>
+        <w:rFonts w:ascii="Wingdings" w:hAnsi="Wingdings" w:hint="default"/>
+        <w:sz w:val="20"/>
+      </w:rPr>
+    </w:lvl>
+    <w:lvl w:ilvl="3" w:tentative="1">
+      <w:start w:val="1"/>
+      <w:numFmt w:val="bullet"/>
+      <w:lvlText w:val=""/>
+      <w:lvlJc w:val="left"/>
+      <w:pPr>
+        <w:tabs>
+          <w:tab w:val="num" w:pos="2880"/>
+        </w:tabs>
+        <w:ind w:left="2880" w:hanging="360"/>
+      </w:pPr>
+      <w:rPr>
+        <w:rFonts w:ascii="Wingdings" w:hAnsi="Wingdings" w:hint="default"/>
+        <w:sz w:val="20"/>
+      </w:rPr>
+    </w:lvl>
+    <w:lvl w:ilvl="4" w:tentative="1">
+      <w:start w:val="1"/>
+      <w:numFmt w:val="bullet"/>
+      <w:lvlText w:val=""/>
+      <w:lvlJc w:val="left"/>
+      <w:pPr>
+        <w:tabs>
+          <w:tab w:val="num" w:pos="3600"/>
+        </w:tabs>
+        <w:ind w:left="3600" w:hanging="360"/>
+      </w:pPr>
+      <w:rPr>
+        <w:rFonts w:ascii="Wingdings" w:hAnsi="Wingdings" w:hint="default"/>
+        <w:sz w:val="20"/>
+      </w:rPr>
+    </w:lvl>
+    <w:lvl w:ilvl="5" w:tentative="1">
+      <w:start w:val="1"/>
+      <w:numFmt w:val="bullet"/>
+      <w:lvlText w:val=""/>
+      <w:lvlJc w:val="left"/>
+      <w:pPr>
+        <w:tabs>
+          <w:tab w:val="num" w:pos="4320"/>
+        </w:tabs>
+        <w:ind w:left="4320" w:hanging="360"/>
+      </w:pPr>
+      <w:rPr>
+        <w:rFonts w:ascii="Wingdings" w:hAnsi="Wingdings" w:hint="default"/>
+        <w:sz w:val="20"/>
+      </w:rPr>
+    </w:lvl>
+    <w:lvl w:ilvl="6" w:tentative="1">
+      <w:start w:val="1"/>
+      <w:numFmt w:val="bullet"/>
+      <w:lvlText w:val=""/>
+      <w:lvlJc w:val="left"/>
+      <w:pPr>
+        <w:tabs>
+          <w:tab w:val="num" w:pos="5040"/>
+        </w:tabs>
+        <w:ind w:left="5040" w:hanging="360"/>
+      </w:pPr>
+      <w:rPr>
+        <w:rFonts w:ascii="Wingdings" w:hAnsi="Wingdings" w:hint="default"/>
+        <w:sz w:val="20"/>
+      </w:rPr>
+    </w:lvl>
+    <w:lvl w:ilvl="7" w:tentative="1">
+      <w:start w:val="1"/>
+      <w:numFmt w:val="bullet"/>
+      <w:lvlText w:val=""/>
+      <w:lvlJc w:val="left"/>
+      <w:pPr>
+        <w:tabs>
+          <w:tab w:val="num" w:pos="5760"/>
+        </w:tabs>
+        <w:ind w:left="5760" w:hanging="360"/>
+      </w:pPr>
+      <w:rPr>
+        <w:rFonts w:ascii="Wingdings" w:hAnsi="Wingdings" w:hint="default"/>
+        <w:sz w:val="20"/>
+      </w:rPr>
+    </w:lvl>
+    <w:lvl w:ilvl="8" w:tentative="1">
+      <w:start w:val="1"/>
+      <w:numFmt w:val="bullet"/>
+      <w:lvlText w:val=""/>
+      <w:lvlJc w:val="left"/>
+      <w:pPr>
+        <w:tabs>
+          <w:tab w:val="num" w:pos="6480"/>
+        </w:tabs>
+        <w:ind w:left="6480" w:hanging="360"/>
+      </w:pPr>
+      <w:rPr>
+        <w:rFonts w:ascii="Wingdings" w:hAnsi="Wingdings" w:hint="default"/>
+        <w:sz w:val="20"/>
+      </w:rPr>
+    </w:lvl>
+  </w:abstractNum>
+  <w:num w:numId="1" w16cid:durableId="53282404">
+    <w:abstractNumId w:val="1"/>
+  </w:num>
+  <w:num w:numId="2" w16cid:durableId="524827505">
+    <w:abstractNumId w:val="0"/>
+  </w:num>
+  <w:num w:numId="3" w16cid:durableId="1714695466">
+    <w:abstractNumId w:val="5"/>
+  </w:num>
+  <w:num w:numId="4" w16cid:durableId="1071544299">
+    <w:abstractNumId w:val="2"/>
+  </w:num>
+  <w:num w:numId="5" w16cid:durableId="326835294">
+    <w:abstractNumId w:val="3"/>
+  </w:num>
+  <w:num w:numId="6" w16cid:durableId="388112476">
+    <w:abstractNumId w:val="4"/>
+  </w:num>
+</w:numbering>
 </file>
 
 <file path=word/styles.xml><?xml version="1.0" encoding="utf-8"?>
@@ -2664,7 +7367,6 @@
     <w:next w:val="Norml"/>
     <w:link w:val="Cmsor4Char"/>
     <w:uiPriority w:val="9"/>
-    <w:semiHidden/>
     <w:unhideWhenUsed/>
     <w:qFormat/>
     <w:rsid w:val="00ED1658"/>
@@ -2793,7 +7495,6 @@
   <w:style w:type="character" w:default="1" w:styleId="Bekezdsalapbettpusa">
     <w:name w:val="Default Paragraph Font"/>
     <w:uiPriority w:val="1"/>
-    <w:semiHidden/>
     <w:unhideWhenUsed/>
   </w:style>
   <w:style w:type="table" w:default="1" w:styleId="Normltblzat">
@@ -2863,7 +7564,6 @@
     <w:basedOn w:val="Bekezdsalapbettpusa"/>
     <w:link w:val="Cmsor4"/>
     <w:uiPriority w:val="9"/>
-    <w:semiHidden/>
     <w:rsid w:val="00ED1658"/>
     <w:rPr>
       <w:rFonts w:eastAsiaTheme="majorEastAsia" w:cstheme="majorBidi"/>

</xml_diff>